<commit_message>
Further updates on interim report
</commit_message>
<xml_diff>
--- a/Dilraaj Gill Interim Report.docx
+++ b/Dilraaj Gill Interim Report.docx
@@ -565,7 +565,7 @@
             <w:rPr>
               <w:rFonts w:hint="default" w:asciiTheme="minorAscii" w:hAnsiTheme="minorAscii"/>
             </w:rPr>
-            <w:instrText xml:space="preserve"> HYPERLINK \l _Toc91397551 </w:instrText>
+            <w:instrText xml:space="preserve"> HYPERLINK \l _Toc102416592 </w:instrText>
           </w:r>
           <w:r>
             <w:rPr>
@@ -586,13 +586,13 @@
             <w:fldChar w:fldCharType="begin"/>
           </w:r>
           <w:r>
-            <w:instrText xml:space="preserve"> PAGEREF _Toc91397551 \h </w:instrText>
+            <w:instrText xml:space="preserve"> PAGEREF _Toc102416592 \h </w:instrText>
           </w:r>
           <w:r>
             <w:fldChar w:fldCharType="separate"/>
           </w:r>
           <w:r>
-            <w:t>5</w:t>
+            <w:t>3</w:t>
           </w:r>
           <w:r>
             <w:fldChar w:fldCharType="end"/>
@@ -621,7 +621,7 @@
             <w:rPr>
               <w:rFonts w:hint="default" w:asciiTheme="minorAscii" w:hAnsiTheme="minorAscii"/>
             </w:rPr>
-            <w:instrText xml:space="preserve"> HYPERLINK \l _Toc354632318 </w:instrText>
+            <w:instrText xml:space="preserve"> HYPERLINK \l _Toc587116577 </w:instrText>
           </w:r>
           <w:r>
             <w:rPr>
@@ -643,13 +643,13 @@
             <w:fldChar w:fldCharType="begin"/>
           </w:r>
           <w:r>
-            <w:instrText xml:space="preserve"> PAGEREF _Toc354632318 \h </w:instrText>
+            <w:instrText xml:space="preserve"> PAGEREF _Toc587116577 \h </w:instrText>
           </w:r>
           <w:r>
             <w:fldChar w:fldCharType="separate"/>
           </w:r>
           <w:r>
-            <w:t>5</w:t>
+            <w:t>3</w:t>
           </w:r>
           <w:r>
             <w:fldChar w:fldCharType="end"/>
@@ -678,7 +678,7 @@
             <w:rPr>
               <w:rFonts w:hint="default" w:asciiTheme="minorAscii" w:hAnsiTheme="minorAscii"/>
             </w:rPr>
-            <w:instrText xml:space="preserve"> HYPERLINK \l _Toc614445410 </w:instrText>
+            <w:instrText xml:space="preserve"> HYPERLINK \l _Toc534655085 </w:instrText>
           </w:r>
           <w:r>
             <w:rPr>
@@ -699,13 +699,13 @@
             <w:fldChar w:fldCharType="begin"/>
           </w:r>
           <w:r>
-            <w:instrText xml:space="preserve"> PAGEREF _Toc614445410 \h </w:instrText>
+            <w:instrText xml:space="preserve"> PAGEREF _Toc534655085 \h </w:instrText>
           </w:r>
           <w:r>
             <w:fldChar w:fldCharType="separate"/>
           </w:r>
           <w:r>
-            <w:t>5</w:t>
+            <w:t>3</w:t>
           </w:r>
           <w:r>
             <w:fldChar w:fldCharType="end"/>
@@ -734,7 +734,7 @@
             <w:rPr>
               <w:rFonts w:hint="default" w:asciiTheme="minorAscii" w:hAnsiTheme="minorAscii"/>
             </w:rPr>
-            <w:instrText xml:space="preserve"> HYPERLINK \l _Toc929167395 </w:instrText>
+            <w:instrText xml:space="preserve"> HYPERLINK \l _Toc2063577547 </w:instrText>
           </w:r>
           <w:r>
             <w:rPr>
@@ -755,13 +755,13 @@
             <w:fldChar w:fldCharType="begin"/>
           </w:r>
           <w:r>
-            <w:instrText xml:space="preserve"> PAGEREF _Toc929167395 \h </w:instrText>
+            <w:instrText xml:space="preserve"> PAGEREF _Toc2063577547 \h </w:instrText>
           </w:r>
           <w:r>
             <w:fldChar w:fldCharType="separate"/>
           </w:r>
           <w:r>
-            <w:t>5</w:t>
+            <w:t>3</w:t>
           </w:r>
           <w:r>
             <w:fldChar w:fldCharType="end"/>
@@ -790,7 +790,7 @@
             <w:rPr>
               <w:rFonts w:hint="default" w:asciiTheme="minorAscii" w:hAnsiTheme="minorAscii"/>
             </w:rPr>
-            <w:instrText xml:space="preserve"> HYPERLINK \l _Toc695299686 </w:instrText>
+            <w:instrText xml:space="preserve"> HYPERLINK \l _Toc1399368349 </w:instrText>
           </w:r>
           <w:r>
             <w:rPr>
@@ -812,13 +812,13 @@
             <w:fldChar w:fldCharType="begin"/>
           </w:r>
           <w:r>
-            <w:instrText xml:space="preserve"> PAGEREF _Toc695299686 \h </w:instrText>
+            <w:instrText xml:space="preserve"> PAGEREF _Toc1399368349 \h </w:instrText>
           </w:r>
           <w:r>
             <w:fldChar w:fldCharType="separate"/>
           </w:r>
           <w:r>
-            <w:t>5</w:t>
+            <w:t>3</w:t>
           </w:r>
           <w:r>
             <w:fldChar w:fldCharType="end"/>
@@ -847,7 +847,7 @@
             <w:rPr>
               <w:rFonts w:hint="default" w:asciiTheme="minorAscii" w:hAnsiTheme="minorAscii"/>
             </w:rPr>
-            <w:instrText xml:space="preserve"> HYPERLINK \l _Toc301107722 </w:instrText>
+            <w:instrText xml:space="preserve"> HYPERLINK \l _Toc668678039 </w:instrText>
           </w:r>
           <w:r>
             <w:rPr>
@@ -869,13 +869,13 @@
             <w:fldChar w:fldCharType="begin"/>
           </w:r>
           <w:r>
-            <w:instrText xml:space="preserve"> PAGEREF _Toc301107722 \h </w:instrText>
+            <w:instrText xml:space="preserve"> PAGEREF _Toc668678039 \h </w:instrText>
           </w:r>
           <w:r>
             <w:fldChar w:fldCharType="separate"/>
           </w:r>
           <w:r>
-            <w:t>7</w:t>
+            <w:t>5</w:t>
           </w:r>
           <w:r>
             <w:fldChar w:fldCharType="end"/>
@@ -904,7 +904,7 @@
             <w:rPr>
               <w:rFonts w:hint="default" w:asciiTheme="minorAscii" w:hAnsiTheme="minorAscii"/>
             </w:rPr>
-            <w:instrText xml:space="preserve"> HYPERLINK \l _Toc795367561 </w:instrText>
+            <w:instrText xml:space="preserve"> HYPERLINK \l _Toc434761638 </w:instrText>
           </w:r>
           <w:r>
             <w:rPr>
@@ -925,13 +925,13 @@
             <w:fldChar w:fldCharType="begin"/>
           </w:r>
           <w:r>
-            <w:instrText xml:space="preserve"> PAGEREF _Toc795367561 \h </w:instrText>
+            <w:instrText xml:space="preserve"> PAGEREF _Toc434761638 \h </w:instrText>
           </w:r>
           <w:r>
             <w:fldChar w:fldCharType="separate"/>
           </w:r>
           <w:r>
-            <w:t>7</w:t>
+            <w:t>5</w:t>
           </w:r>
           <w:r>
             <w:fldChar w:fldCharType="end"/>
@@ -960,7 +960,7 @@
             <w:rPr>
               <w:rFonts w:hint="default" w:asciiTheme="minorAscii" w:hAnsiTheme="minorAscii"/>
             </w:rPr>
-            <w:instrText xml:space="preserve"> HYPERLINK \l _Toc1319519429 </w:instrText>
+            <w:instrText xml:space="preserve"> HYPERLINK \l _Toc364808287 </w:instrText>
           </w:r>
           <w:r>
             <w:rPr>
@@ -981,13 +981,13 @@
             <w:fldChar w:fldCharType="begin"/>
           </w:r>
           <w:r>
-            <w:instrText xml:space="preserve"> PAGEREF _Toc1319519429 \h </w:instrText>
+            <w:instrText xml:space="preserve"> PAGEREF _Toc364808287 \h </w:instrText>
           </w:r>
           <w:r>
             <w:fldChar w:fldCharType="separate"/>
           </w:r>
           <w:r>
-            <w:t>7</w:t>
+            <w:t>5</w:t>
           </w:r>
           <w:r>
             <w:fldChar w:fldCharType="end"/>
@@ -1016,7 +1016,7 @@
             <w:rPr>
               <w:rFonts w:hint="default" w:asciiTheme="minorAscii" w:hAnsiTheme="minorAscii"/>
             </w:rPr>
-            <w:instrText xml:space="preserve"> HYPERLINK \l _Toc456878027 </w:instrText>
+            <w:instrText xml:space="preserve"> HYPERLINK \l _Toc591068238 </w:instrText>
           </w:r>
           <w:r>
             <w:rPr>
@@ -1037,13 +1037,13 @@
             <w:fldChar w:fldCharType="begin"/>
           </w:r>
           <w:r>
-            <w:instrText xml:space="preserve"> PAGEREF _Toc456878027 \h </w:instrText>
+            <w:instrText xml:space="preserve"> PAGEREF _Toc591068238 \h </w:instrText>
           </w:r>
           <w:r>
             <w:fldChar w:fldCharType="separate"/>
           </w:r>
           <w:r>
-            <w:t>8</w:t>
+            <w:t>6</w:t>
           </w:r>
           <w:r>
             <w:fldChar w:fldCharType="end"/>
@@ -1072,7 +1072,7 @@
             <w:rPr>
               <w:rFonts w:hint="default" w:asciiTheme="minorAscii" w:hAnsiTheme="minorAscii"/>
             </w:rPr>
-            <w:instrText xml:space="preserve"> HYPERLINK \l _Toc2037542283 </w:instrText>
+            <w:instrText xml:space="preserve"> HYPERLINK \l _Toc1582472085 </w:instrText>
           </w:r>
           <w:r>
             <w:rPr>
@@ -1093,13 +1093,13 @@
             <w:fldChar w:fldCharType="begin"/>
           </w:r>
           <w:r>
-            <w:instrText xml:space="preserve"> PAGEREF _Toc2037542283 \h </w:instrText>
+            <w:instrText xml:space="preserve"> PAGEREF _Toc1582472085 \h </w:instrText>
           </w:r>
           <w:r>
             <w:fldChar w:fldCharType="separate"/>
           </w:r>
           <w:r>
-            <w:t>9</w:t>
+            <w:t>8</w:t>
           </w:r>
           <w:r>
             <w:fldChar w:fldCharType="end"/>
@@ -1128,7 +1128,7 @@
             <w:rPr>
               <w:rFonts w:hint="default" w:asciiTheme="minorAscii" w:hAnsiTheme="minorAscii"/>
             </w:rPr>
-            <w:instrText xml:space="preserve"> HYPERLINK \l _Toc1028895115 </w:instrText>
+            <w:instrText xml:space="preserve"> HYPERLINK \l _Toc1942965048 </w:instrText>
           </w:r>
           <w:r>
             <w:rPr>
@@ -1149,13 +1149,13 @@
             <w:fldChar w:fldCharType="begin"/>
           </w:r>
           <w:r>
-            <w:instrText xml:space="preserve"> PAGEREF _Toc1028895115 \h </w:instrText>
+            <w:instrText xml:space="preserve"> PAGEREF _Toc1942965048 \h </w:instrText>
           </w:r>
           <w:r>
             <w:fldChar w:fldCharType="separate"/>
           </w:r>
           <w:r>
-            <w:t>9</w:t>
+            <w:t>8</w:t>
           </w:r>
           <w:r>
             <w:fldChar w:fldCharType="end"/>
@@ -1184,7 +1184,7 @@
             <w:rPr>
               <w:rFonts w:hint="default" w:asciiTheme="minorAscii" w:hAnsiTheme="minorAscii"/>
             </w:rPr>
-            <w:instrText xml:space="preserve"> HYPERLINK \l _Toc1382475285 </w:instrText>
+            <w:instrText xml:space="preserve"> HYPERLINK \l _Toc794713171 </w:instrText>
           </w:r>
           <w:r>
             <w:rPr>
@@ -1205,13 +1205,13 @@
             <w:fldChar w:fldCharType="begin"/>
           </w:r>
           <w:r>
-            <w:instrText xml:space="preserve"> PAGEREF _Toc1382475285 \h </w:instrText>
+            <w:instrText xml:space="preserve"> PAGEREF _Toc794713171 \h </w:instrText>
           </w:r>
           <w:r>
             <w:fldChar w:fldCharType="separate"/>
           </w:r>
           <w:r>
-            <w:t>9</w:t>
+            <w:t>8</w:t>
           </w:r>
           <w:r>
             <w:fldChar w:fldCharType="end"/>
@@ -1240,7 +1240,7 @@
             <w:rPr>
               <w:rFonts w:hint="default" w:asciiTheme="minorAscii" w:hAnsiTheme="minorAscii"/>
             </w:rPr>
-            <w:instrText xml:space="preserve"> HYPERLINK \l _Toc439159302 </w:instrText>
+            <w:instrText xml:space="preserve"> HYPERLINK \l _Toc781765783 </w:instrText>
           </w:r>
           <w:r>
             <w:rPr>
@@ -1261,13 +1261,13 @@
             <w:fldChar w:fldCharType="begin"/>
           </w:r>
           <w:r>
-            <w:instrText xml:space="preserve"> PAGEREF _Toc439159302 \h </w:instrText>
+            <w:instrText xml:space="preserve"> PAGEREF _Toc781765783 \h </w:instrText>
           </w:r>
           <w:r>
             <w:fldChar w:fldCharType="separate"/>
           </w:r>
           <w:r>
-            <w:t>9</w:t>
+            <w:t>8</w:t>
           </w:r>
           <w:r>
             <w:fldChar w:fldCharType="end"/>
@@ -1296,7 +1296,7 @@
             <w:rPr>
               <w:rFonts w:hint="default" w:asciiTheme="minorAscii" w:hAnsiTheme="minorAscii"/>
             </w:rPr>
-            <w:instrText xml:space="preserve"> HYPERLINK \l _Toc1845466183 </w:instrText>
+            <w:instrText xml:space="preserve"> HYPERLINK \l _Toc1587416640 </w:instrText>
           </w:r>
           <w:r>
             <w:rPr>
@@ -1317,13 +1317,13 @@
             <w:fldChar w:fldCharType="begin"/>
           </w:r>
           <w:r>
-            <w:instrText xml:space="preserve"> PAGEREF _Toc1845466183 \h </w:instrText>
+            <w:instrText xml:space="preserve"> PAGEREF _Toc1587416640 \h </w:instrText>
           </w:r>
           <w:r>
             <w:fldChar w:fldCharType="separate"/>
           </w:r>
           <w:r>
-            <w:t>10</w:t>
+            <w:t>9</w:t>
           </w:r>
           <w:r>
             <w:fldChar w:fldCharType="end"/>
@@ -1352,7 +1352,7 @@
             <w:rPr>
               <w:rFonts w:hint="default" w:asciiTheme="minorAscii" w:hAnsiTheme="minorAscii"/>
             </w:rPr>
-            <w:instrText xml:space="preserve"> HYPERLINK \l _Toc903160253 </w:instrText>
+            <w:instrText xml:space="preserve"> HYPERLINK \l _Toc940760443 </w:instrText>
           </w:r>
           <w:r>
             <w:rPr>
@@ -1373,13 +1373,13 @@
             <w:fldChar w:fldCharType="begin"/>
           </w:r>
           <w:r>
-            <w:instrText xml:space="preserve"> PAGEREF _Toc903160253 \h </w:instrText>
+            <w:instrText xml:space="preserve"> PAGEREF _Toc940760443 \h </w:instrText>
           </w:r>
           <w:r>
             <w:fldChar w:fldCharType="separate"/>
           </w:r>
           <w:r>
-            <w:t>12</w:t>
+            <w:t>11</w:t>
           </w:r>
           <w:r>
             <w:fldChar w:fldCharType="end"/>
@@ -1408,7 +1408,7 @@
             <w:rPr>
               <w:rFonts w:hint="default" w:asciiTheme="minorAscii" w:hAnsiTheme="minorAscii"/>
             </w:rPr>
-            <w:instrText xml:space="preserve"> HYPERLINK \l _Toc1979248022 </w:instrText>
+            <w:instrText xml:space="preserve"> HYPERLINK \l _Toc400422267 </w:instrText>
           </w:r>
           <w:r>
             <w:rPr>
@@ -1429,13 +1429,13 @@
             <w:fldChar w:fldCharType="begin"/>
           </w:r>
           <w:r>
-            <w:instrText xml:space="preserve"> PAGEREF _Toc1979248022 \h </w:instrText>
+            <w:instrText xml:space="preserve"> PAGEREF _Toc400422267 \h </w:instrText>
           </w:r>
           <w:r>
             <w:fldChar w:fldCharType="separate"/>
           </w:r>
           <w:r>
-            <w:t>12</w:t>
+            <w:t>11</w:t>
           </w:r>
           <w:r>
             <w:fldChar w:fldCharType="end"/>
@@ -1464,7 +1464,7 @@
             <w:rPr>
               <w:rFonts w:hint="default" w:asciiTheme="minorAscii" w:hAnsiTheme="minorAscii"/>
             </w:rPr>
-            <w:instrText xml:space="preserve"> HYPERLINK \l _Toc1879148372 </w:instrText>
+            <w:instrText xml:space="preserve"> HYPERLINK \l _Toc1437174353 </w:instrText>
           </w:r>
           <w:r>
             <w:rPr>
@@ -1485,13 +1485,13 @@
             <w:fldChar w:fldCharType="begin"/>
           </w:r>
           <w:r>
-            <w:instrText xml:space="preserve"> PAGEREF _Toc1879148372 \h </w:instrText>
+            <w:instrText xml:space="preserve"> PAGEREF _Toc1437174353 \h </w:instrText>
           </w:r>
           <w:r>
             <w:fldChar w:fldCharType="separate"/>
           </w:r>
           <w:r>
-            <w:t>12</w:t>
+            <w:t>11</w:t>
           </w:r>
           <w:r>
             <w:fldChar w:fldCharType="end"/>
@@ -1520,7 +1520,7 @@
             <w:rPr>
               <w:rFonts w:hint="default" w:asciiTheme="minorAscii" w:hAnsiTheme="minorAscii"/>
             </w:rPr>
-            <w:instrText xml:space="preserve"> HYPERLINK \l _Toc522166362 </w:instrText>
+            <w:instrText xml:space="preserve"> HYPERLINK \l _Toc1984833140 </w:instrText>
           </w:r>
           <w:r>
             <w:rPr>
@@ -1541,13 +1541,13 @@
             <w:fldChar w:fldCharType="begin"/>
           </w:r>
           <w:r>
-            <w:instrText xml:space="preserve"> PAGEREF _Toc522166362 \h </w:instrText>
+            <w:instrText xml:space="preserve"> PAGEREF _Toc1984833140 \h </w:instrText>
           </w:r>
           <w:r>
             <w:fldChar w:fldCharType="separate"/>
           </w:r>
           <w:r>
-            <w:t>15</w:t>
+            <w:t>11</w:t>
           </w:r>
           <w:r>
             <w:fldChar w:fldCharType="end"/>
@@ -1576,7 +1576,7 @@
             <w:rPr>
               <w:rFonts w:hint="default" w:asciiTheme="minorAscii" w:hAnsiTheme="minorAscii"/>
             </w:rPr>
-            <w:instrText xml:space="preserve"> HYPERLINK \l _Toc261733358 </w:instrText>
+            <w:instrText xml:space="preserve"> HYPERLINK \l _Toc911530410 </w:instrText>
           </w:r>
           <w:r>
             <w:rPr>
@@ -1598,13 +1598,13 @@
             <w:fldChar w:fldCharType="begin"/>
           </w:r>
           <w:r>
-            <w:instrText xml:space="preserve"> PAGEREF _Toc261733358 \h </w:instrText>
+            <w:instrText xml:space="preserve"> PAGEREF _Toc911530410 \h </w:instrText>
           </w:r>
           <w:r>
             <w:fldChar w:fldCharType="separate"/>
           </w:r>
           <w:r>
-            <w:t>15</w:t>
+            <w:t>11</w:t>
           </w:r>
           <w:r>
             <w:fldChar w:fldCharType="end"/>
@@ -1704,6 +1704,28 @@
     </w:p>
     <w:p>
       <w:pPr>
+        <w:numPr>
+          <w:ilvl w:val="0"/>
+          <w:numId w:val="0"/>
+        </w:numPr>
+        <w:spacing w:beforeAutospacing="1" w:afterAutospacing="1"/>
+        <w:rPr>
+          <w:rFonts w:hint="default" w:asciiTheme="minorAscii" w:hAnsiTheme="minorAscii" w:cstheme="minorAscii"/>
+          <w:highlight w:val="green"/>
+          <w:lang w:val="en-US"/>
+        </w:rPr>
+      </w:pPr>
+      <w:r>
+        <w:rPr>
+          <w:rFonts w:hint="default" w:asciiTheme="minorAscii" w:hAnsiTheme="minorAscii" w:cstheme="minorAscii"/>
+          <w:highlight w:val="green"/>
+          <w:lang w:val="en-US"/>
+        </w:rPr>
+        <w:t>Are my design patterns + architectural patterns okay</w:t>
+      </w:r>
+    </w:p>
+    <w:p>
+      <w:pPr>
         <w:spacing w:beforeAutospacing="1" w:afterAutospacing="1"/>
         <w:rPr>
           <w:rFonts w:hint="default" w:asciiTheme="minorAscii" w:hAnsiTheme="minorAscii" w:cstheme="minorAscii"/>
@@ -2203,6 +2225,8 @@
         </w:rPr>
         <w:t>bibliography and citations;</w:t>
       </w:r>
+      <w:bookmarkStart w:id="19" w:name="_GoBack"/>
+      <w:bookmarkEnd w:id="19"/>
     </w:p>
     <w:p>
       <w:pPr>
@@ -2281,7 +2305,7 @@
           <w:color w:val="auto"/>
         </w:rPr>
       </w:pPr>
-      <w:bookmarkStart w:id="0" w:name="_Toc91397551"/>
+      <w:bookmarkStart w:id="0" w:name="_Toc102416592"/>
       <w:r>
         <w:rPr>
           <w:rFonts w:hint="default" w:asciiTheme="minorAscii" w:hAnsiTheme="minorAscii" w:cstheme="minorAscii"/>
@@ -2300,7 +2324,7 @@
           <w:lang w:val="en-US"/>
         </w:rPr>
       </w:pPr>
-      <w:bookmarkStart w:id="1" w:name="_Toc354632318"/>
+      <w:bookmarkStart w:id="1" w:name="_Toc587116577"/>
       <w:r>
         <w:rPr>
           <w:rFonts w:hint="default" w:asciiTheme="minorAscii" w:hAnsiTheme="minorAscii" w:cstheme="minorAscii"/>
@@ -2421,7 +2445,7 @@
           <w:color w:val="auto"/>
         </w:rPr>
       </w:pPr>
-      <w:bookmarkStart w:id="2" w:name="_Toc614445410"/>
+      <w:bookmarkStart w:id="2" w:name="_Toc534655085"/>
       <w:r>
         <w:rPr>
           <w:rFonts w:hint="default" w:asciiTheme="minorAscii" w:hAnsiTheme="minorAscii" w:cstheme="minorAscii"/>
@@ -2453,7 +2477,7 @@
           <w:color w:val="auto"/>
         </w:rPr>
       </w:pPr>
-      <w:bookmarkStart w:id="3" w:name="_Toc929167395"/>
+      <w:bookmarkStart w:id="3" w:name="_Toc2063577547"/>
       <w:r>
         <w:rPr>
           <w:rFonts w:hint="default" w:asciiTheme="minorAscii" w:hAnsiTheme="minorAscii" w:cstheme="minorAscii"/>
@@ -2486,7 +2510,7 @@
           <w:lang w:val="en-US"/>
         </w:rPr>
       </w:pPr>
-      <w:bookmarkStart w:id="4" w:name="_Toc695299686"/>
+      <w:bookmarkStart w:id="4" w:name="_Toc1399368349"/>
       <w:r>
         <w:rPr>
           <w:rFonts w:hint="default" w:asciiTheme="minorAscii" w:hAnsiTheme="minorAscii" w:cstheme="minorAscii"/>
@@ -2567,6 +2591,12 @@
             <w:insideH w:val="single" w:color="auto" w:sz="4" w:space="0"/>
             <w:insideV w:val="single" w:color="auto" w:sz="4" w:space="0"/>
           </w:tblBorders>
+          <w:tblCellMar>
+            <w:top w:w="0" w:type="dxa"/>
+            <w:left w:w="108" w:type="dxa"/>
+            <w:bottom w:w="0" w:type="dxa"/>
+            <w:right w:w="108" w:type="dxa"/>
+          </w:tblCellMar>
         </w:tblPrEx>
         <w:trPr>
           <w:trHeight w:val="153" w:hRule="atLeast"/>
@@ -2650,6 +2680,12 @@
             <w:insideH w:val="single" w:color="auto" w:sz="4" w:space="0"/>
             <w:insideV w:val="single" w:color="auto" w:sz="4" w:space="0"/>
           </w:tblBorders>
+          <w:tblCellMar>
+            <w:top w:w="0" w:type="dxa"/>
+            <w:left w:w="108" w:type="dxa"/>
+            <w:bottom w:w="0" w:type="dxa"/>
+            <w:right w:w="108" w:type="dxa"/>
+          </w:tblCellMar>
         </w:tblPrEx>
         <w:tc>
           <w:tcPr>
@@ -2730,6 +2766,12 @@
             <w:insideH w:val="single" w:color="auto" w:sz="4" w:space="0"/>
             <w:insideV w:val="single" w:color="auto" w:sz="4" w:space="0"/>
           </w:tblBorders>
+          <w:tblCellMar>
+            <w:top w:w="0" w:type="dxa"/>
+            <w:left w:w="108" w:type="dxa"/>
+            <w:bottom w:w="0" w:type="dxa"/>
+            <w:right w:w="108" w:type="dxa"/>
+          </w:tblCellMar>
         </w:tblPrEx>
         <w:trPr>
           <w:trHeight w:val="1943" w:hRule="atLeast"/>
@@ -2813,6 +2855,12 @@
             <w:insideH w:val="single" w:color="auto" w:sz="4" w:space="0"/>
             <w:insideV w:val="single" w:color="auto" w:sz="4" w:space="0"/>
           </w:tblBorders>
+          <w:tblCellMar>
+            <w:top w:w="0" w:type="dxa"/>
+            <w:left w:w="108" w:type="dxa"/>
+            <w:bottom w:w="0" w:type="dxa"/>
+            <w:right w:w="108" w:type="dxa"/>
+          </w:tblCellMar>
         </w:tblPrEx>
         <w:trPr>
           <w:trHeight w:val="1943" w:hRule="atLeast"/>
@@ -2950,6 +2998,12 @@
             <w:insideH w:val="single" w:color="auto" w:sz="4" w:space="0"/>
             <w:insideV w:val="single" w:color="auto" w:sz="4" w:space="0"/>
           </w:tblBorders>
+          <w:tblCellMar>
+            <w:top w:w="0" w:type="dxa"/>
+            <w:left w:w="108" w:type="dxa"/>
+            <w:bottom w:w="0" w:type="dxa"/>
+            <w:right w:w="108" w:type="dxa"/>
+          </w:tblCellMar>
         </w:tblPrEx>
         <w:trPr>
           <w:trHeight w:val="153" w:hRule="atLeast"/>
@@ -3033,6 +3087,12 @@
             <w:insideH w:val="single" w:color="auto" w:sz="4" w:space="0"/>
             <w:insideV w:val="single" w:color="auto" w:sz="4" w:space="0"/>
           </w:tblBorders>
+          <w:tblCellMar>
+            <w:top w:w="0" w:type="dxa"/>
+            <w:left w:w="108" w:type="dxa"/>
+            <w:bottom w:w="0" w:type="dxa"/>
+            <w:right w:w="108" w:type="dxa"/>
+          </w:tblCellMar>
         </w:tblPrEx>
         <w:tc>
           <w:tcPr>
@@ -3113,6 +3173,12 @@
             <w:insideH w:val="single" w:color="auto" w:sz="4" w:space="0"/>
             <w:insideV w:val="single" w:color="auto" w:sz="4" w:space="0"/>
           </w:tblBorders>
+          <w:tblCellMar>
+            <w:top w:w="0" w:type="dxa"/>
+            <w:left w:w="108" w:type="dxa"/>
+            <w:bottom w:w="0" w:type="dxa"/>
+            <w:right w:w="108" w:type="dxa"/>
+          </w:tblCellMar>
         </w:tblPrEx>
         <w:trPr>
           <w:trHeight w:val="1943" w:hRule="atLeast"/>
@@ -3196,6 +3262,12 @@
             <w:insideH w:val="single" w:color="auto" w:sz="4" w:space="0"/>
             <w:insideV w:val="single" w:color="auto" w:sz="4" w:space="0"/>
           </w:tblBorders>
+          <w:tblCellMar>
+            <w:top w:w="0" w:type="dxa"/>
+            <w:left w:w="108" w:type="dxa"/>
+            <w:bottom w:w="0" w:type="dxa"/>
+            <w:right w:w="108" w:type="dxa"/>
+          </w:tblCellMar>
         </w:tblPrEx>
         <w:trPr>
           <w:trHeight w:val="1943" w:hRule="atLeast"/>
@@ -3331,6 +3403,12 @@
             <w:insideH w:val="single" w:color="auto" w:sz="4" w:space="0"/>
             <w:insideV w:val="single" w:color="auto" w:sz="4" w:space="0"/>
           </w:tblBorders>
+          <w:tblCellMar>
+            <w:top w:w="0" w:type="dxa"/>
+            <w:left w:w="108" w:type="dxa"/>
+            <w:bottom w:w="0" w:type="dxa"/>
+            <w:right w:w="108" w:type="dxa"/>
+          </w:tblCellMar>
         </w:tblPrEx>
         <w:trPr>
           <w:trHeight w:val="243" w:hRule="atLeast"/>
@@ -3494,6 +3572,12 @@
             <w:insideH w:val="single" w:color="auto" w:sz="4" w:space="0"/>
             <w:insideV w:val="single" w:color="auto" w:sz="4" w:space="0"/>
           </w:tblBorders>
+          <w:tblCellMar>
+            <w:top w:w="0" w:type="dxa"/>
+            <w:left w:w="108" w:type="dxa"/>
+            <w:bottom w:w="0" w:type="dxa"/>
+            <w:right w:w="108" w:type="dxa"/>
+          </w:tblCellMar>
         </w:tblPrEx>
         <w:trPr>
           <w:trHeight w:val="90" w:hRule="atLeast"/>
@@ -3629,6 +3713,12 @@
             <w:insideH w:val="single" w:color="auto" w:sz="4" w:space="0"/>
             <w:insideV w:val="single" w:color="auto" w:sz="4" w:space="0"/>
           </w:tblBorders>
+          <w:tblCellMar>
+            <w:top w:w="0" w:type="dxa"/>
+            <w:left w:w="108" w:type="dxa"/>
+            <w:bottom w:w="0" w:type="dxa"/>
+            <w:right w:w="108" w:type="dxa"/>
+          </w:tblCellMar>
         </w:tblPrEx>
         <w:trPr>
           <w:trHeight w:val="243" w:hRule="atLeast"/>
@@ -3712,6 +3802,12 @@
             <w:insideH w:val="single" w:color="auto" w:sz="4" w:space="0"/>
             <w:insideV w:val="single" w:color="auto" w:sz="4" w:space="0"/>
           </w:tblBorders>
+          <w:tblCellMar>
+            <w:top w:w="0" w:type="dxa"/>
+            <w:left w:w="108" w:type="dxa"/>
+            <w:bottom w:w="0" w:type="dxa"/>
+            <w:right w:w="108" w:type="dxa"/>
+          </w:tblCellMar>
         </w:tblPrEx>
         <w:tc>
           <w:tcPr>
@@ -3792,6 +3888,12 @@
             <w:insideH w:val="single" w:color="auto" w:sz="4" w:space="0"/>
             <w:insideV w:val="single" w:color="auto" w:sz="4" w:space="0"/>
           </w:tblBorders>
+          <w:tblCellMar>
+            <w:top w:w="0" w:type="dxa"/>
+            <w:left w:w="108" w:type="dxa"/>
+            <w:bottom w:w="0" w:type="dxa"/>
+            <w:right w:w="108" w:type="dxa"/>
+          </w:tblCellMar>
         </w:tblPrEx>
         <w:trPr>
           <w:trHeight w:val="1943" w:hRule="atLeast"/>
@@ -3927,6 +4029,12 @@
             <w:insideH w:val="single" w:color="auto" w:sz="4" w:space="0"/>
             <w:insideV w:val="single" w:color="auto" w:sz="4" w:space="0"/>
           </w:tblBorders>
+          <w:tblCellMar>
+            <w:top w:w="0" w:type="dxa"/>
+            <w:left w:w="108" w:type="dxa"/>
+            <w:bottom w:w="0" w:type="dxa"/>
+            <w:right w:w="108" w:type="dxa"/>
+          </w:tblCellMar>
         </w:tblPrEx>
         <w:trPr>
           <w:trHeight w:val="243" w:hRule="atLeast"/>
@@ -4010,6 +4118,12 @@
             <w:insideH w:val="single" w:color="auto" w:sz="4" w:space="0"/>
             <w:insideV w:val="single" w:color="auto" w:sz="4" w:space="0"/>
           </w:tblBorders>
+          <w:tblCellMar>
+            <w:top w:w="0" w:type="dxa"/>
+            <w:left w:w="108" w:type="dxa"/>
+            <w:bottom w:w="0" w:type="dxa"/>
+            <w:right w:w="108" w:type="dxa"/>
+          </w:tblCellMar>
         </w:tblPrEx>
         <w:tc>
           <w:tcPr>
@@ -4090,6 +4204,12 @@
             <w:insideH w:val="single" w:color="auto" w:sz="4" w:space="0"/>
             <w:insideV w:val="single" w:color="auto" w:sz="4" w:space="0"/>
           </w:tblBorders>
+          <w:tblCellMar>
+            <w:top w:w="0" w:type="dxa"/>
+            <w:left w:w="108" w:type="dxa"/>
+            <w:bottom w:w="0" w:type="dxa"/>
+            <w:right w:w="108" w:type="dxa"/>
+          </w:tblCellMar>
         </w:tblPrEx>
         <w:trPr>
           <w:trHeight w:val="1943" w:hRule="atLeast"/>
@@ -4280,6 +4400,12 @@
             <w:insideH w:val="single" w:color="auto" w:sz="4" w:space="0"/>
             <w:insideV w:val="single" w:color="auto" w:sz="4" w:space="0"/>
           </w:tblBorders>
+          <w:tblCellMar>
+            <w:top w:w="0" w:type="dxa"/>
+            <w:left w:w="108" w:type="dxa"/>
+            <w:bottom w:w="0" w:type="dxa"/>
+            <w:right w:w="108" w:type="dxa"/>
+          </w:tblCellMar>
         </w:tblPrEx>
         <w:trPr>
           <w:trHeight w:val="243" w:hRule="atLeast"/>
@@ -4363,6 +4489,12 @@
             <w:insideH w:val="single" w:color="auto" w:sz="4" w:space="0"/>
             <w:insideV w:val="single" w:color="auto" w:sz="4" w:space="0"/>
           </w:tblBorders>
+          <w:tblCellMar>
+            <w:top w:w="0" w:type="dxa"/>
+            <w:left w:w="108" w:type="dxa"/>
+            <w:bottom w:w="0" w:type="dxa"/>
+            <w:right w:w="108" w:type="dxa"/>
+          </w:tblCellMar>
         </w:tblPrEx>
         <w:tc>
           <w:tcPr>
@@ -4443,6 +4575,12 @@
             <w:insideH w:val="single" w:color="auto" w:sz="4" w:space="0"/>
             <w:insideV w:val="single" w:color="auto" w:sz="4" w:space="0"/>
           </w:tblBorders>
+          <w:tblCellMar>
+            <w:top w:w="0" w:type="dxa"/>
+            <w:left w:w="108" w:type="dxa"/>
+            <w:bottom w:w="0" w:type="dxa"/>
+            <w:right w:w="108" w:type="dxa"/>
+          </w:tblCellMar>
         </w:tblPrEx>
         <w:trPr>
           <w:trHeight w:val="533" w:hRule="atLeast"/>
@@ -4533,7 +4671,7 @@
           <w:lang w:val="en-US"/>
         </w:rPr>
       </w:pPr>
-      <w:bookmarkStart w:id="5" w:name="_Toc301107722"/>
+      <w:bookmarkStart w:id="5" w:name="_Toc668678039"/>
       <w:r>
         <w:rPr>
           <w:rFonts w:hint="default" w:asciiTheme="minorAscii" w:hAnsiTheme="minorAscii" w:cstheme="minorAscii"/>
@@ -4567,7 +4705,7 @@
           <w:color w:val="auto"/>
         </w:rPr>
       </w:pPr>
-      <w:bookmarkStart w:id="6" w:name="_Toc795367561"/>
+      <w:bookmarkStart w:id="6" w:name="_Toc434761638"/>
       <w:r>
         <w:rPr>
           <w:rFonts w:hint="default" w:asciiTheme="minorAscii" w:hAnsiTheme="minorAscii" w:cstheme="minorAscii"/>
@@ -4585,7 +4723,7 @@
           <w:color w:val="auto"/>
         </w:rPr>
       </w:pPr>
-      <w:bookmarkStart w:id="7" w:name="_Toc1319519429"/>
+      <w:bookmarkStart w:id="7" w:name="_Toc364808287"/>
       <w:r>
         <w:rPr>
           <w:rFonts w:hint="default" w:asciiTheme="minorAscii" w:hAnsiTheme="minorAscii" w:cstheme="minorAscii"/>
@@ -4750,7 +4888,7 @@
           <w:color w:val="auto"/>
         </w:rPr>
       </w:pPr>
-      <w:bookmarkStart w:id="8" w:name="_Toc456878027"/>
+      <w:bookmarkStart w:id="8" w:name="_Toc591068238"/>
       <w:r>
         <w:rPr>
           <w:rFonts w:hint="default" w:asciiTheme="minorAscii" w:hAnsiTheme="minorAscii" w:cstheme="minorAscii"/>
@@ -5010,7 +5148,7 @@
           <w:color w:val="auto"/>
         </w:rPr>
       </w:pPr>
-      <w:bookmarkStart w:id="9" w:name="_Toc2037542283"/>
+      <w:bookmarkStart w:id="9" w:name="_Toc1582472085"/>
       <w:r>
         <w:rPr>
           <w:rFonts w:hint="default" w:asciiTheme="minorAscii" w:hAnsiTheme="minorAscii" w:cstheme="minorAscii"/>
@@ -5019,8 +5157,6 @@
         <w:t>Security</w:t>
       </w:r>
       <w:bookmarkEnd w:id="9"/>
-      <w:bookmarkStart w:id="19" w:name="_GoBack"/>
-      <w:bookmarkEnd w:id="19"/>
     </w:p>
     <w:p>
       <w:pPr>
@@ -5090,7 +5226,7 @@
           <w:color w:val="auto"/>
         </w:rPr>
       </w:pPr>
-      <w:bookmarkStart w:id="10" w:name="_Toc1028895115"/>
+      <w:bookmarkStart w:id="10" w:name="_Toc1942965048"/>
       <w:r>
         <w:rPr>
           <w:rFonts w:hint="default" w:asciiTheme="minorAscii" w:hAnsiTheme="minorAscii" w:cstheme="minorAscii"/>
@@ -5121,7 +5257,7 @@
           <w:color w:val="auto"/>
         </w:rPr>
       </w:pPr>
-      <w:bookmarkStart w:id="11" w:name="_Toc1382475285"/>
+      <w:bookmarkStart w:id="11" w:name="_Toc794713171"/>
       <w:r>
         <w:rPr>
           <w:rFonts w:hint="default" w:asciiTheme="minorAscii" w:hAnsiTheme="minorAscii" w:cstheme="minorAscii"/>
@@ -5139,7 +5275,7 @@
           <w:color w:val="auto"/>
         </w:rPr>
       </w:pPr>
-      <w:bookmarkStart w:id="12" w:name="_Toc439159302"/>
+      <w:bookmarkStart w:id="12" w:name="_Toc781765783"/>
       <w:r>
         <w:rPr>
           <w:rFonts w:hint="default" w:asciiTheme="minorAscii" w:hAnsiTheme="minorAscii" w:cstheme="minorAscii"/>
@@ -5249,7 +5385,7 @@
           <w:color w:val="auto"/>
         </w:rPr>
       </w:pPr>
-      <w:bookmarkStart w:id="13" w:name="_Toc1845466183"/>
+      <w:bookmarkStart w:id="13" w:name="_Toc1587416640"/>
       <w:r>
         <w:rPr>
           <w:rFonts w:hint="default" w:asciiTheme="minorAscii" w:hAnsiTheme="minorAscii" w:cstheme="minorAscii"/>
@@ -5414,7 +5550,7 @@
           <w:color w:val="auto"/>
         </w:rPr>
       </w:pPr>
-      <w:bookmarkStart w:id="14" w:name="_Toc903160253"/>
+      <w:bookmarkStart w:id="14" w:name="_Toc940760443"/>
       <w:r>
         <w:rPr>
           <w:rFonts w:hint="default" w:asciiTheme="minorAscii" w:hAnsiTheme="minorAscii" w:cstheme="minorAscii"/>
@@ -5432,7 +5568,7 @@
           <w:color w:val="auto"/>
         </w:rPr>
       </w:pPr>
-      <w:bookmarkStart w:id="15" w:name="_Toc1979248022"/>
+      <w:bookmarkStart w:id="15" w:name="_Toc400422267"/>
       <w:r>
         <w:rPr>
           <w:rFonts w:hint="default" w:asciiTheme="minorAscii" w:hAnsiTheme="minorAscii" w:cstheme="minorAscii"/>
@@ -5685,7 +5821,7 @@
           <w:color w:val="auto"/>
         </w:rPr>
       </w:pPr>
-      <w:bookmarkStart w:id="16" w:name="_Toc1879148372"/>
+      <w:bookmarkStart w:id="16" w:name="_Toc1437174353"/>
       <w:r>
         <w:rPr>
           <w:rFonts w:hint="default" w:asciiTheme="minorAscii" w:hAnsiTheme="minorAscii" w:cstheme="minorAscii"/>
@@ -5734,7 +5870,7 @@
           <w:color w:val="auto"/>
         </w:rPr>
       </w:pPr>
-      <w:bookmarkStart w:id="17" w:name="_Toc522166362"/>
+      <w:bookmarkStart w:id="17" w:name="_Toc1984833140"/>
       <w:r>
         <w:rPr>
           <w:rFonts w:hint="default" w:asciiTheme="minorAscii" w:hAnsiTheme="minorAscii" w:cstheme="minorAscii"/>
@@ -5774,7 +5910,7 @@
           <w:color w:val="auto"/>
         </w:rPr>
       </w:pPr>
-      <w:bookmarkStart w:id="18" w:name="_Toc261733358"/>
+      <w:bookmarkStart w:id="18" w:name="_Toc911530410"/>
       <w:r>
         <w:rPr>
           <w:rFonts w:hint="default" w:asciiTheme="minorAscii" w:hAnsiTheme="minorAscii" w:cstheme="minorAscii"/>
@@ -5989,7 +6125,7 @@
     <w:lsdException w:uiPriority="99" w:name="index 7"/>
     <w:lsdException w:uiPriority="99" w:name="index 8"/>
     <w:lsdException w:uiPriority="99" w:name="index 9"/>
-    <w:lsdException w:uiPriority="39" w:semiHidden="0" w:name="toc 1"/>
+    <w:lsdException w:qFormat="1" w:uiPriority="39" w:semiHidden="0" w:name="toc 1"/>
     <w:lsdException w:uiPriority="39" w:semiHidden="0" w:name="toc 2"/>
     <w:lsdException w:qFormat="1" w:uiPriority="39" w:semiHidden="0" w:name="toc 3"/>
     <w:lsdException w:qFormat="1" w:uiPriority="39" w:semiHidden="0" w:name="toc 4"/>
@@ -6496,6 +6632,7 @@
     <w:basedOn w:val="1"/>
     <w:next w:val="1"/>
     <w:unhideWhenUsed/>
+    <w:qFormat/>
     <w:uiPriority w:val="39"/>
     <w:pPr>
       <w:spacing w:before="120" w:after="120"/>

</xml_diff>

<commit_message>
Updated interim report to have UML diagram
</commit_message>
<xml_diff>
--- a/Dilraaj Gill Interim Report.docx
+++ b/Dilraaj Gill Interim Report.docx
@@ -1726,6 +1726,108 @@
     </w:p>
     <w:p>
       <w:pPr>
+        <w:numPr>
+          <w:ilvl w:val="0"/>
+          <w:numId w:val="0"/>
+        </w:numPr>
+        <w:spacing w:beforeAutospacing="1" w:afterAutospacing="1"/>
+        <w:rPr>
+          <w:rFonts w:hint="default" w:asciiTheme="minorAscii" w:hAnsiTheme="minorAscii" w:cstheme="minorAscii"/>
+          <w:b/>
+          <w:bCs/>
+          <w:highlight w:val="green"/>
+          <w:lang w:val="en-US"/>
+        </w:rPr>
+      </w:pPr>
+      <w:r>
+        <w:rPr>
+          <w:rFonts w:hint="default" w:asciiTheme="minorAscii" w:hAnsiTheme="minorAscii" w:cstheme="minorAscii"/>
+          <w:highlight w:val="green"/>
+          <w:lang w:val="en-US"/>
+        </w:rPr>
+        <w:t xml:space="preserve">What is </w:t>
+      </w:r>
+      <w:r>
+        <w:rPr>
+          <w:rFonts w:hint="default" w:asciiTheme="minorAscii" w:hAnsiTheme="minorAscii" w:cstheme="minorAscii"/>
+          <w:b/>
+          <w:bCs/>
+          <w:highlight w:val="green"/>
+          <w:lang w:val="en-US"/>
+        </w:rPr>
+        <w:t>project specification?</w:t>
+      </w:r>
+    </w:p>
+    <w:p>
+      <w:pPr>
+        <w:numPr>
+          <w:ilvl w:val="0"/>
+          <w:numId w:val="0"/>
+        </w:numPr>
+        <w:spacing w:beforeAutospacing="1" w:afterAutospacing="1"/>
+        <w:rPr>
+          <w:rFonts w:hint="default" w:asciiTheme="minorAscii" w:hAnsiTheme="minorAscii" w:cstheme="minorAscii"/>
+          <w:b w:val="0"/>
+          <w:bCs w:val="0"/>
+          <w:highlight w:val="green"/>
+          <w:lang w:val="en-US"/>
+        </w:rPr>
+      </w:pPr>
+      <w:r>
+        <w:rPr>
+          <w:rFonts w:hint="default" w:asciiTheme="minorAscii" w:hAnsiTheme="minorAscii" w:cstheme="minorAscii"/>
+          <w:b w:val="0"/>
+          <w:bCs w:val="0"/>
+          <w:highlight w:val="green"/>
+          <w:lang w:val="en-US"/>
+        </w:rPr>
+        <w:t>Do you think I should need a shop thing for bonus marks or is my current project okay?</w:t>
+      </w:r>
+    </w:p>
+    <w:p>
+      <w:pPr>
+        <w:numPr>
+          <w:ilvl w:val="0"/>
+          <w:numId w:val="0"/>
+        </w:numPr>
+        <w:spacing w:beforeAutospacing="1" w:afterAutospacing="1"/>
+        <w:rPr>
+          <w:rFonts w:hint="default" w:asciiTheme="minorAscii" w:hAnsiTheme="minorAscii" w:cstheme="minorAscii"/>
+          <w:b w:val="0"/>
+          <w:bCs w:val="0"/>
+          <w:highlight w:val="green"/>
+          <w:lang w:val="en-US"/>
+        </w:rPr>
+      </w:pPr>
+      <w:r>
+        <w:rPr>
+          <w:rFonts w:hint="default" w:asciiTheme="minorAscii" w:hAnsiTheme="minorAscii" w:cstheme="minorAscii"/>
+          <w:b w:val="0"/>
+          <w:bCs w:val="0"/>
+          <w:highlight w:val="green"/>
+          <w:lang w:val="en-US"/>
+        </w:rPr>
+        <w:t>Do I need a front-end UML Diagram?</w:t>
+      </w:r>
+    </w:p>
+    <w:p>
+      <w:pPr>
+        <w:numPr>
+          <w:ilvl w:val="0"/>
+          <w:numId w:val="0"/>
+        </w:numPr>
+        <w:spacing w:beforeAutospacing="1" w:afterAutospacing="1"/>
+        <w:rPr>
+          <w:rFonts w:hint="default" w:asciiTheme="minorAscii" w:hAnsiTheme="minorAscii" w:cstheme="minorAscii"/>
+          <w:b w:val="0"/>
+          <w:bCs w:val="0"/>
+          <w:highlight w:val="green"/>
+          <w:lang w:val="en-US"/>
+        </w:rPr>
+      </w:pPr>
+    </w:p>
+    <w:p>
+      <w:pPr>
         <w:spacing w:beforeAutospacing="1" w:afterAutospacing="1"/>
         <w:rPr>
           <w:rFonts w:hint="default" w:asciiTheme="minorAscii" w:hAnsiTheme="minorAscii" w:cstheme="minorAscii"/>
@@ -2196,8 +2298,18 @@
           <w:sz w:val="23"/>
           <w:szCs w:val="23"/>
           <w:highlight w:val="yellow"/>
-        </w:rPr>
-        <w:t>No game implementation yet with timer</w:t>
+          <w:lang w:val="en-US"/>
+        </w:rPr>
+        <w:t>G</w:t>
+      </w:r>
+      <w:r>
+        <w:rPr>
+          <w:rFonts w:hint="default" w:asciiTheme="minorAscii" w:hAnsiTheme="minorAscii" w:cstheme="minorAscii"/>
+          <w:sz w:val="23"/>
+          <w:szCs w:val="23"/>
+          <w:highlight w:val="yellow"/>
+        </w:rPr>
+        <w:t>ame implementation with timer</w:t>
       </w:r>
     </w:p>
     <w:p>
@@ -2225,8 +2337,6 @@
         </w:rPr>
         <w:t>bibliography and citations;</w:t>
       </w:r>
-      <w:bookmarkStart w:id="19" w:name="_GoBack"/>
-      <w:bookmarkEnd w:id="19"/>
     </w:p>
     <w:p>
       <w:pPr>
@@ -2350,6 +2460,117 @@
           <w:lang w:val="en-US"/>
         </w:rPr>
         <w:t xml:space="preserve">Websites are a key aspect of modern society. They have replaced parts of day-to-day lives by removing obstacles such as distance in order to connect us all together and create memories from all over the world. I aim to create an engaging website based upon the objectives of drawing a word that has been assigned to you by the server, from a collection of pre-defined word and the possibility of adding your own custom words. Whilst the user is drawing, the rest of the members in the lobby will have to guess the word being drawn, similar to the likes of skribbl.io. </w:t>
+      </w:r>
+    </w:p>
+    <w:p>
+      <w:pPr>
+        <w:rPr>
+          <w:rFonts w:hint="default" w:asciiTheme="minorAscii" w:hAnsiTheme="minorAscii" w:cstheme="minorAscii"/>
+          <w:color w:val="auto"/>
+          <w:lang w:val="en-US"/>
+        </w:rPr>
+      </w:pPr>
+    </w:p>
+    <w:p>
+      <w:pPr>
+        <w:rPr>
+          <w:rFonts w:hint="default" w:asciiTheme="minorAscii" w:hAnsiTheme="minorAscii" w:cstheme="minorAscii"/>
+          <w:color w:val="auto"/>
+          <w:lang w:val="en-US"/>
+        </w:rPr>
+      </w:pPr>
+      <w:r>
+        <w:rPr>
+          <w:rFonts w:hint="default" w:asciiTheme="minorAscii" w:hAnsiTheme="minorAscii" w:cstheme="minorAscii"/>
+          <w:color w:val="auto"/>
+          <w:lang w:val="en-US"/>
+        </w:rPr>
+        <w:t xml:space="preserve">When connecting to the website, the user is greeted with a page, allowing them to sign in or register an account. This is a requirement in order to proceed further into the website. </w:t>
+      </w:r>
+    </w:p>
+    <w:p>
+      <w:pPr>
+        <w:rPr>
+          <w:rFonts w:hint="default" w:asciiTheme="minorAscii" w:hAnsiTheme="minorAscii" w:cstheme="minorAscii"/>
+          <w:color w:val="auto"/>
+          <w:lang w:val="en-US"/>
+        </w:rPr>
+      </w:pPr>
+      <w:r>
+        <w:rPr>
+          <w:rFonts w:hint="default" w:asciiTheme="minorAscii" w:hAnsiTheme="minorAscii" w:cstheme="minorAscii"/>
+          <w:color w:val="auto"/>
+          <w:lang w:val="en-US"/>
+        </w:rPr>
+        <w:t xml:space="preserve">Upon signing in, they are then taken to the home page of the website. This will allow them to browse current public games that are being played. If they wish to join in on the session, they can simply click on the lobby and will be join it. In addition, on the home page, they are also provided the option of creating their own game, which can be either private or public. By default, all games are set to a private visibility.  </w:t>
+      </w:r>
+    </w:p>
+    <w:p>
+      <w:pPr>
+        <w:rPr>
+          <w:rFonts w:hint="default" w:asciiTheme="minorAscii" w:hAnsiTheme="minorAscii" w:cstheme="minorAscii"/>
+          <w:color w:val="auto"/>
+          <w:lang w:val="en-US"/>
+        </w:rPr>
+      </w:pPr>
+      <w:r>
+        <w:rPr>
+          <w:rFonts w:hint="default" w:asciiTheme="minorAscii" w:hAnsiTheme="minorAscii" w:cstheme="minorAscii"/>
+          <w:color w:val="auto"/>
+          <w:lang w:val="en-US"/>
+        </w:rPr>
+        <w:t xml:space="preserve">When creating your own lobby, you are presented with settings to customise the gameplay, ranging from number of rounds to the amount of time each user should have to draw the word. Furthermore, users can join the lobby through distributing the specific URL provided, however they must be signed in to join it. Once they are ready to start, they can press “PLAY”, which will begin the session. </w:t>
+      </w:r>
+    </w:p>
+    <w:p>
+      <w:pPr>
+        <w:rPr>
+          <w:rFonts w:hint="default" w:asciiTheme="minorAscii" w:hAnsiTheme="minorAscii" w:cstheme="minorAscii"/>
+          <w:color w:val="auto"/>
+          <w:lang w:val="en-US"/>
+        </w:rPr>
+      </w:pPr>
+      <w:r>
+        <w:rPr>
+          <w:rFonts w:hint="default" w:asciiTheme="minorAscii" w:hAnsiTheme="minorAscii" w:cstheme="minorAscii"/>
+          <w:color w:val="auto"/>
+          <w:lang w:val="en-US"/>
+        </w:rPr>
+        <w:t>The first user will be presented with a selection of generated words to draw from a pre-defined list with the option of also adding their own custom words. Once they have selected their choice, the user will then draw it on the canvas, where it is then transmitted to all other devices in the sessions live while being drawn. A chat box is provided to allow user’s to communicate between each other and guess the word. Communication functionality is restricted to only guessers within the same lobby. If the user guesses the word within the allocated time, both the drawer and the guesser will receive points. The rest of the lobby will be able to see who has guessed the word correctly, and who is still guessing. The next user will be able to draw either once everyone has guessed the word, or at the end of the allocated time.</w:t>
+      </w:r>
+    </w:p>
+    <w:p>
+      <w:pPr>
+        <w:rPr>
+          <w:rFonts w:hint="default" w:asciiTheme="minorAscii" w:hAnsiTheme="minorAscii" w:cstheme="minorAscii"/>
+          <w:color w:val="auto"/>
+          <w:lang w:val="en-US"/>
+        </w:rPr>
+      </w:pPr>
+      <w:r>
+        <w:rPr>
+          <w:rFonts w:hint="default" w:asciiTheme="minorAscii" w:hAnsiTheme="minorAscii" w:cstheme="minorAscii"/>
+          <w:color w:val="auto"/>
+          <w:lang w:val="en-US"/>
+        </w:rPr>
+        <w:t xml:space="preserve">To provide added benefits, the canvas will allow for different supported functionality, such as adjusting the line thickness or modifying the colour, to accurately represent the word being drawn. In addition, there will also be shortcuts to clear the canvas and an eraser tool to rub out aspects of the brush. Other potential implementations for added functionality may be a fill bucket and text tool however, should they be implemented, will be placed in a shop section to be unlocked, providing an incentive for interacting with the website. </w:t>
+      </w:r>
+    </w:p>
+    <w:p>
+      <w:pPr>
+        <w:rPr>
+          <w:rFonts w:hint="default" w:asciiTheme="minorAscii" w:hAnsiTheme="minorAscii" w:cstheme="minorAscii"/>
+          <w:color w:val="auto"/>
+          <w:lang w:val="en-US"/>
+        </w:rPr>
+      </w:pPr>
+      <w:r>
+        <w:rPr>
+          <w:rFonts w:hint="default" w:asciiTheme="minorAscii" w:hAnsiTheme="minorAscii" w:cstheme="minorAscii"/>
+          <w:color w:val="auto"/>
+          <w:lang w:val="en-US"/>
+        </w:rPr>
+        <w:t xml:space="preserve">At the end of each round (or if a player leaves early), the points are added onto their account. This is to ensure that progress is not lost if a player disconnects. Players can view the points each player is on at the side of the canvas, where it will showcase active players in the lobby and their respective points sum. </w:t>
       </w:r>
     </w:p>
     <w:p>
@@ -3492,6 +3713,12 @@
             <w:insideH w:val="single" w:color="auto" w:sz="4" w:space="0"/>
             <w:insideV w:val="single" w:color="auto" w:sz="4" w:space="0"/>
           </w:tblBorders>
+          <w:tblCellMar>
+            <w:top w:w="0" w:type="dxa"/>
+            <w:left w:w="108" w:type="dxa"/>
+            <w:bottom w:w="0" w:type="dxa"/>
+            <w:right w:w="108" w:type="dxa"/>
+          </w:tblCellMar>
         </w:tblPrEx>
         <w:tc>
           <w:tcPr>
@@ -4664,6 +4891,336 @@
     </w:p>
     <w:p>
       <w:pPr>
+        <w:pStyle w:val="4"/>
+        <w:bidi w:val="0"/>
+        <w:rPr>
+          <w:rFonts w:hint="default"/>
+          <w:color w:val="auto"/>
+          <w:highlight w:val="yellow"/>
+          <w:lang w:val="en-US"/>
+        </w:rPr>
+      </w:pPr>
+      <w:r>
+        <w:rPr>
+          <w:rFonts w:hint="default"/>
+          <w:color w:val="auto"/>
+          <w:highlight w:val="yellow"/>
+          <w:lang w:val="en-US"/>
+        </w:rPr>
+        <w:t>Purchasing from Shop</w:t>
+      </w:r>
+    </w:p>
+    <w:tbl>
+      <w:tblPr>
+        <w:tblStyle w:val="15"/>
+        <w:tblW w:w="0" w:type="auto"/>
+        <w:tblInd w:w="0" w:type="dxa"/>
+        <w:tblBorders>
+          <w:top w:val="single" w:color="auto" w:sz="4" w:space="0"/>
+          <w:left w:val="single" w:color="auto" w:sz="4" w:space="0"/>
+          <w:bottom w:val="single" w:color="auto" w:sz="4" w:space="0"/>
+          <w:right w:val="single" w:color="auto" w:sz="4" w:space="0"/>
+          <w:insideH w:val="single" w:color="auto" w:sz="4" w:space="0"/>
+          <w:insideV w:val="single" w:color="auto" w:sz="4" w:space="0"/>
+        </w:tblBorders>
+        <w:tblLayout w:type="autofit"/>
+        <w:tblCellMar>
+          <w:top w:w="0" w:type="dxa"/>
+          <w:left w:w="108" w:type="dxa"/>
+          <w:bottom w:w="0" w:type="dxa"/>
+          <w:right w:w="108" w:type="dxa"/>
+        </w:tblCellMar>
+      </w:tblPr>
+      <w:tblGrid>
+        <w:gridCol w:w="2221"/>
+        <w:gridCol w:w="7021"/>
+      </w:tblGrid>
+      <w:tr>
+        <w:tblPrEx>
+          <w:tblBorders>
+            <w:top w:val="single" w:color="auto" w:sz="4" w:space="0"/>
+            <w:left w:val="single" w:color="auto" w:sz="4" w:space="0"/>
+            <w:bottom w:val="single" w:color="auto" w:sz="4" w:space="0"/>
+            <w:right w:val="single" w:color="auto" w:sz="4" w:space="0"/>
+            <w:insideH w:val="single" w:color="auto" w:sz="4" w:space="0"/>
+            <w:insideV w:val="single" w:color="auto" w:sz="4" w:space="0"/>
+          </w:tblBorders>
+          <w:tblCellMar>
+            <w:top w:w="0" w:type="dxa"/>
+            <w:left w:w="108" w:type="dxa"/>
+            <w:bottom w:w="0" w:type="dxa"/>
+            <w:right w:w="108" w:type="dxa"/>
+          </w:tblCellMar>
+        </w:tblPrEx>
+        <w:trPr>
+          <w:trHeight w:val="243" w:hRule="atLeast"/>
+        </w:trPr>
+        <w:tc>
+          <w:tcPr>
+            <w:tcW w:w="2221" w:type="dxa"/>
+            <w:tcBorders>
+              <w:top w:val="single" w:color="FFFFFF" w:sz="8" w:space="0"/>
+              <w:left w:val="single" w:color="FFFFFF" w:sz="8" w:space="0"/>
+              <w:bottom w:val="single" w:color="FFFFFF" w:sz="8" w:space="0"/>
+              <w:right w:val="single" w:color="FFFFFF" w:sz="8" w:space="0"/>
+            </w:tcBorders>
+            <w:shd w:val="clear" w:color="auto" w:fill="AEAAAA" w:themeFill="background2" w:themeFillShade="BF"/>
+          </w:tcPr>
+          <w:p>
+            <w:pPr>
+              <w:widowControl w:val="0"/>
+              <w:bidi w:val="0"/>
+              <w:jc w:val="both"/>
+              <w:rPr>
+                <w:rFonts w:hint="default"/>
+                <w:color w:val="FFFFFF"/>
+                <w:highlight w:val="yellow"/>
+                <w:vertAlign w:val="baseline"/>
+                <w:lang w:val="en-US"/>
+              </w:rPr>
+            </w:pPr>
+            <w:r>
+              <w:rPr>
+                <w:rFonts w:hint="default"/>
+                <w:color w:val="FFFFFF"/>
+                <w:highlight w:val="yellow"/>
+                <w:vertAlign w:val="baseline"/>
+                <w:lang w:val="en-US"/>
+              </w:rPr>
+              <w:t>Use Case</w:t>
+            </w:r>
+          </w:p>
+        </w:tc>
+        <w:tc>
+          <w:tcPr>
+            <w:tcW w:w="7021" w:type="dxa"/>
+            <w:tcBorders>
+              <w:top w:val="single" w:color="FFFFFF" w:sz="8" w:space="0"/>
+              <w:left w:val="single" w:color="FFFFFF" w:sz="8" w:space="0"/>
+              <w:bottom w:val="single" w:color="FFFFFF" w:sz="8" w:space="0"/>
+              <w:right w:val="single" w:color="FFFFFF" w:sz="8" w:space="0"/>
+            </w:tcBorders>
+            <w:shd w:val="clear" w:color="auto" w:fill="E7E6E6" w:themeFill="background2"/>
+          </w:tcPr>
+          <w:p>
+            <w:pPr>
+              <w:widowControl w:val="0"/>
+              <w:bidi w:val="0"/>
+              <w:jc w:val="both"/>
+              <w:rPr>
+                <w:rFonts w:hint="default"/>
+                <w:color w:val="000000"/>
+                <w:highlight w:val="yellow"/>
+                <w:vertAlign w:val="baseline"/>
+                <w:lang w:val="en-US"/>
+              </w:rPr>
+            </w:pPr>
+            <w:r>
+              <w:rPr>
+                <w:rFonts w:hint="default"/>
+                <w:color w:val="000000"/>
+                <w:highlight w:val="yellow"/>
+                <w:vertAlign w:val="baseline"/>
+                <w:lang w:val="en-US"/>
+              </w:rPr>
+              <w:t>Purchasing from the shop</w:t>
+            </w:r>
+          </w:p>
+        </w:tc>
+      </w:tr>
+      <w:tr>
+        <w:tblPrEx>
+          <w:tblBorders>
+            <w:top w:val="single" w:color="auto" w:sz="4" w:space="0"/>
+            <w:left w:val="single" w:color="auto" w:sz="4" w:space="0"/>
+            <w:bottom w:val="single" w:color="auto" w:sz="4" w:space="0"/>
+            <w:right w:val="single" w:color="auto" w:sz="4" w:space="0"/>
+            <w:insideH w:val="single" w:color="auto" w:sz="4" w:space="0"/>
+            <w:insideV w:val="single" w:color="auto" w:sz="4" w:space="0"/>
+          </w:tblBorders>
+          <w:tblCellMar>
+            <w:top w:w="0" w:type="dxa"/>
+            <w:left w:w="108" w:type="dxa"/>
+            <w:bottom w:w="0" w:type="dxa"/>
+            <w:right w:w="108" w:type="dxa"/>
+          </w:tblCellMar>
+        </w:tblPrEx>
+        <w:tc>
+          <w:tcPr>
+            <w:tcW w:w="2221" w:type="dxa"/>
+            <w:tcBorders>
+              <w:top w:val="single" w:color="FFFFFF" w:sz="8" w:space="0"/>
+              <w:left w:val="single" w:color="FFFFFF" w:sz="8" w:space="0"/>
+              <w:bottom w:val="single" w:color="FFFFFF" w:sz="8" w:space="0"/>
+              <w:right w:val="single" w:color="FFFFFF" w:sz="8" w:space="0"/>
+            </w:tcBorders>
+            <w:shd w:val="clear" w:color="auto" w:fill="AEAAAA" w:themeFill="background2" w:themeFillShade="BF"/>
+          </w:tcPr>
+          <w:p>
+            <w:pPr>
+              <w:widowControl w:val="0"/>
+              <w:bidi w:val="0"/>
+              <w:jc w:val="both"/>
+              <w:rPr>
+                <w:rFonts w:hint="default"/>
+                <w:color w:val="FFFFFF"/>
+                <w:highlight w:val="yellow"/>
+                <w:vertAlign w:val="baseline"/>
+                <w:lang w:val="en-US"/>
+              </w:rPr>
+            </w:pPr>
+            <w:r>
+              <w:rPr>
+                <w:rFonts w:hint="default"/>
+                <w:color w:val="FFFFFF"/>
+                <w:highlight w:val="yellow"/>
+                <w:vertAlign w:val="baseline"/>
+                <w:lang w:val="en-US"/>
+              </w:rPr>
+              <w:t>Actor</w:t>
+            </w:r>
+          </w:p>
+        </w:tc>
+        <w:tc>
+          <w:tcPr>
+            <w:tcW w:w="7021" w:type="dxa"/>
+            <w:tcBorders>
+              <w:top w:val="single" w:color="FFFFFF" w:sz="8" w:space="0"/>
+              <w:left w:val="single" w:color="FFFFFF" w:sz="8" w:space="0"/>
+              <w:bottom w:val="single" w:color="FFFFFF" w:sz="8" w:space="0"/>
+              <w:right w:val="single" w:color="FFFFFF" w:sz="8" w:space="0"/>
+            </w:tcBorders>
+            <w:shd w:val="clear" w:color="auto" w:fill="E7E6E6" w:themeFill="background2"/>
+          </w:tcPr>
+          <w:p>
+            <w:pPr>
+              <w:widowControl w:val="0"/>
+              <w:bidi w:val="0"/>
+              <w:jc w:val="both"/>
+              <w:rPr>
+                <w:rFonts w:hint="default"/>
+                <w:color w:val="000000"/>
+                <w:highlight w:val="yellow"/>
+                <w:vertAlign w:val="baseline"/>
+                <w:lang w:val="en-US"/>
+              </w:rPr>
+            </w:pPr>
+            <w:r>
+              <w:rPr>
+                <w:rFonts w:hint="default"/>
+                <w:color w:val="000000"/>
+                <w:highlight w:val="yellow"/>
+                <w:vertAlign w:val="baseline"/>
+                <w:lang w:val="en-US"/>
+              </w:rPr>
+              <w:t>User with an account</w:t>
+            </w:r>
+          </w:p>
+        </w:tc>
+      </w:tr>
+      <w:tr>
+        <w:tblPrEx>
+          <w:tblBorders>
+            <w:top w:val="single" w:color="auto" w:sz="4" w:space="0"/>
+            <w:left w:val="single" w:color="auto" w:sz="4" w:space="0"/>
+            <w:bottom w:val="single" w:color="auto" w:sz="4" w:space="0"/>
+            <w:right w:val="single" w:color="auto" w:sz="4" w:space="0"/>
+            <w:insideH w:val="single" w:color="auto" w:sz="4" w:space="0"/>
+            <w:insideV w:val="single" w:color="auto" w:sz="4" w:space="0"/>
+          </w:tblBorders>
+          <w:tblCellMar>
+            <w:top w:w="0" w:type="dxa"/>
+            <w:left w:w="108" w:type="dxa"/>
+            <w:bottom w:w="0" w:type="dxa"/>
+            <w:right w:w="108" w:type="dxa"/>
+          </w:tblCellMar>
+        </w:tblPrEx>
+        <w:trPr>
+          <w:trHeight w:val="533" w:hRule="atLeast"/>
+        </w:trPr>
+        <w:tc>
+          <w:tcPr>
+            <w:tcW w:w="2221" w:type="dxa"/>
+            <w:tcBorders>
+              <w:top w:val="single" w:color="FFFFFF" w:sz="8" w:space="0"/>
+              <w:left w:val="single" w:color="FFFFFF" w:sz="8" w:space="0"/>
+              <w:bottom w:val="single" w:color="FFFFFF" w:sz="8" w:space="0"/>
+              <w:right w:val="single" w:color="FFFFFF" w:sz="8" w:space="0"/>
+            </w:tcBorders>
+            <w:shd w:val="clear" w:color="auto" w:fill="AEAAAA" w:themeFill="background2" w:themeFillShade="BF"/>
+          </w:tcPr>
+          <w:p>
+            <w:pPr>
+              <w:widowControl w:val="0"/>
+              <w:bidi w:val="0"/>
+              <w:jc w:val="both"/>
+              <w:rPr>
+                <w:rFonts w:hint="default"/>
+                <w:color w:val="FFFFFF"/>
+                <w:highlight w:val="yellow"/>
+                <w:vertAlign w:val="baseline"/>
+                <w:lang w:val="en-US"/>
+              </w:rPr>
+            </w:pPr>
+            <w:r>
+              <w:rPr>
+                <w:rFonts w:hint="default"/>
+                <w:color w:val="FFFFFF"/>
+                <w:highlight w:val="yellow"/>
+                <w:vertAlign w:val="baseline"/>
+                <w:lang w:val="en-US"/>
+              </w:rPr>
+              <w:t>Sequence</w:t>
+            </w:r>
+          </w:p>
+        </w:tc>
+        <w:tc>
+          <w:tcPr>
+            <w:tcW w:w="7021" w:type="dxa"/>
+            <w:tcBorders>
+              <w:top w:val="single" w:color="FFFFFF" w:sz="8" w:space="0"/>
+              <w:left w:val="single" w:color="FFFFFF" w:sz="8" w:space="0"/>
+              <w:bottom w:val="single" w:color="FFFFFF" w:sz="8" w:space="0"/>
+              <w:right w:val="single" w:color="FFFFFF" w:sz="8" w:space="0"/>
+            </w:tcBorders>
+            <w:shd w:val="clear" w:color="auto" w:fill="E7E6E6" w:themeFill="background2"/>
+          </w:tcPr>
+          <w:p>
+            <w:pPr>
+              <w:widowControl w:val="0"/>
+              <w:bidi w:val="0"/>
+              <w:jc w:val="both"/>
+              <w:rPr>
+                <w:rFonts w:hint="default"/>
+                <w:color w:val="000000"/>
+                <w:highlight w:val="yellow"/>
+                <w:vertAlign w:val="baseline"/>
+                <w:lang w:val="en-US"/>
+              </w:rPr>
+            </w:pPr>
+            <w:r>
+              <w:rPr>
+                <w:rFonts w:hint="default"/>
+                <w:color w:val="000000"/>
+                <w:highlight w:val="yellow"/>
+                <w:vertAlign w:val="baseline"/>
+                <w:lang w:val="en-US"/>
+              </w:rPr>
+              <w:t>To begin, the user must be signed in and on the home page of the website. From here, they will select the store button to browse the items available from the shop. To purchase something from the shop, the user will select the “BUY” button located underneath the item. This will then display a confirmation dialog to confirm the user’s intent. Once confirmed, the points will decrement according to the sum of the purchase, and the user will have access to the item.</w:t>
+            </w:r>
+          </w:p>
+        </w:tc>
+      </w:tr>
+    </w:tbl>
+    <w:p>
+      <w:pPr>
+        <w:rPr>
+          <w:rFonts w:hint="default" w:asciiTheme="minorAscii" w:hAnsiTheme="minorAscii" w:cstheme="minorHAnsi"/>
+        </w:rPr>
+      </w:pPr>
+    </w:p>
+    <w:p>
+      <w:pPr>
         <w:pStyle w:val="3"/>
         <w:rPr>
           <w:rFonts w:hint="default" w:asciiTheme="minorAscii" w:hAnsiTheme="minorAscii" w:cstheme="minorAscii"/>
@@ -5066,360 +5623,496 @@
       <w:pPr>
         <w:rPr>
           <w:rFonts w:hint="default" w:asciiTheme="minorAscii" w:hAnsiTheme="minorAscii" w:cstheme="minorHAnsi"/>
+          <w:lang w:val="en-US"/>
+        </w:rPr>
+      </w:pPr>
+      <w:r>
+        <w:rPr>
+          <w:rFonts w:hint="default" w:asciiTheme="minorAscii" w:hAnsiTheme="minorAscii" w:cstheme="minorHAnsi"/>
+          <w:lang w:val="en-US"/>
+        </w:rPr>
+        <w:drawing>
+          <wp:inline distT="0" distB="0" distL="114300" distR="114300">
+            <wp:extent cx="5729605" cy="3991610"/>
+            <wp:effectExtent l="0" t="0" r="4445" b="8890"/>
+            <wp:docPr id="4" name="Picture 4" descr="UML class"/>
+            <wp:cNvGraphicFramePr>
+              <a:graphicFrameLocks xmlns:a="http://schemas.openxmlformats.org/drawingml/2006/main" noChangeAspect="1"/>
+            </wp:cNvGraphicFramePr>
+            <a:graphic xmlns:a="http://schemas.openxmlformats.org/drawingml/2006/main">
+              <a:graphicData uri="http://schemas.openxmlformats.org/drawingml/2006/picture">
+                <pic:pic xmlns:pic="http://schemas.openxmlformats.org/drawingml/2006/picture">
+                  <pic:nvPicPr>
+                    <pic:cNvPr id="4" name="Picture 4" descr="UML class"/>
+                    <pic:cNvPicPr>
+                      <a:picLocks noChangeAspect="1"/>
+                    </pic:cNvPicPr>
+                  </pic:nvPicPr>
+                  <pic:blipFill>
+                    <a:blip r:embed="rId5"/>
+                    <a:stretch>
+                      <a:fillRect/>
+                    </a:stretch>
+                  </pic:blipFill>
+                  <pic:spPr>
+                    <a:xfrm>
+                      <a:off x="0" y="0"/>
+                      <a:ext cx="5729605" cy="3991610"/>
+                    </a:xfrm>
+                    <a:prstGeom prst="rect">
+                      <a:avLst/>
+                    </a:prstGeom>
+                  </pic:spPr>
+                </pic:pic>
+              </a:graphicData>
+            </a:graphic>
+          </wp:inline>
+        </w:drawing>
+      </w:r>
+    </w:p>
+    <w:p>
+      <w:pPr>
+        <w:pStyle w:val="8"/>
+        <w:rPr>
+          <w:rFonts w:hint="default" w:asciiTheme="minorAscii" w:hAnsiTheme="minorAscii" w:cstheme="minorHAnsi"/>
+          <w:lang w:val="en-US"/>
+        </w:rPr>
+      </w:pPr>
+      <w:r>
+        <w:t xml:space="preserve">Image </w:t>
+      </w:r>
+      <w:r>
+        <w:fldChar w:fldCharType="begin"/>
+      </w:r>
+      <w:r>
+        <w:instrText xml:space="preserve"> SEQ Image \* ARABIC </w:instrText>
+      </w:r>
+      <w:r>
+        <w:fldChar w:fldCharType="separate"/>
+      </w:r>
+      <w:r>
+        <w:t>1</w:t>
+      </w:r>
+      <w:r>
+        <w:fldChar w:fldCharType="end"/>
+      </w:r>
+      <w:r>
+        <w:rPr>
+          <w:lang w:val="en-US"/>
+        </w:rPr>
+        <w:t>: Back-end UML Diagram</w:t>
+      </w:r>
+    </w:p>
+    <w:p>
+      <w:pPr>
+        <w:rPr>
+          <w:rFonts w:hint="default" w:asciiTheme="minorAscii" w:hAnsiTheme="minorAscii" w:cstheme="minorHAnsi"/>
+          <w:lang w:val="en-US"/>
+        </w:rPr>
+      </w:pPr>
+      <w:r>
+        <w:rPr>
+          <w:rFonts w:hint="default" w:asciiTheme="minorAscii" w:hAnsiTheme="minorAscii" w:cstheme="minorHAnsi"/>
+          <w:lang w:val="en-US"/>
+        </w:rPr>
+        <w:t>A design pattern I will be using in my project is a front controller pattern. When attempting to join a lobby, the server will first authenticate you before dispatching the request to a GameManager object. The GameManager class stores all of the games that are currently running. When any game related socket transmission has occurred, the information is passed onto the GameManager to make the necessary updates to the appropriate Game object. As a result, the server is the front-controller, as it will handle all requests made, and then the GameManager is a dispatcher, as the server will use this object to dispatch the request to the appropriate Game.</w:t>
+      </w:r>
+    </w:p>
+    <w:p>
+      <w:pPr>
+        <w:rPr>
+          <w:rFonts w:hint="default" w:asciiTheme="minorAscii" w:hAnsiTheme="minorAscii" w:cstheme="minorHAnsi"/>
+          <w:lang w:val="en-US"/>
+        </w:rPr>
+      </w:pPr>
+    </w:p>
+    <w:p>
+      <w:pPr>
+        <w:rPr>
+          <w:rFonts w:hint="default" w:asciiTheme="minorAscii" w:hAnsiTheme="minorAscii" w:cstheme="minorHAnsi"/>
+          <w:lang w:val="en-US"/>
+        </w:rPr>
+      </w:pPr>
+      <w:r>
+        <w:rPr>
+          <w:rFonts w:hint="default" w:asciiTheme="minorAscii" w:hAnsiTheme="minorAscii" w:cstheme="minorHAnsi"/>
+          <w:lang w:val="en-US"/>
+        </w:rPr>
+        <w:t>In addition, on the back-end server, I have used a Decorator design pattern, to add functionality to previous objects without altering it’s behaviour. This is shown through adding middleware to HTTP requests, such as my auth.js file, or a bodyparser. The use of auth.js is to process the request before it is sent to the response method. This allowed me to create a separate JavaScript file to process authentication for accessing the website, or entering registration details. Furthermore, through using express.urlencoded(), it will allow me to handle information from the incoming HTTP data sent by forms. In addition, by using express.json(), it will allow the server to access the body of incoming JSON data.</w:t>
+      </w:r>
+    </w:p>
+    <w:p>
+      <w:pPr>
+        <w:rPr>
+          <w:rFonts w:hint="default" w:asciiTheme="minorAscii" w:hAnsiTheme="minorAscii" w:cstheme="minorHAnsi"/>
+        </w:rPr>
+      </w:pPr>
+    </w:p>
+    <w:p>
+      <w:pPr>
+        <w:rPr>
+          <w:rFonts w:hint="default" w:asciiTheme="minorAscii" w:hAnsiTheme="minorAscii" w:cstheme="minorHAnsi"/>
+        </w:rPr>
+      </w:pPr>
+    </w:p>
+    <w:p>
+      <w:pPr>
+        <w:pStyle w:val="3"/>
+        <w:rPr>
+          <w:rFonts w:hint="default" w:asciiTheme="minorAscii" w:hAnsiTheme="minorAscii" w:cstheme="minorAscii"/>
+          <w:color w:val="auto"/>
+        </w:rPr>
+      </w:pPr>
+      <w:bookmarkStart w:id="9" w:name="_Toc1582472085"/>
+      <w:r>
+        <w:rPr>
+          <w:rFonts w:hint="default" w:asciiTheme="minorAscii" w:hAnsiTheme="minorAscii" w:cstheme="minorAscii"/>
+          <w:color w:val="auto"/>
+        </w:rPr>
+        <w:t>Security</w:t>
+      </w:r>
+      <w:bookmarkEnd w:id="9"/>
+    </w:p>
+    <w:p>
+      <w:pPr>
+        <w:rPr>
+          <w:rFonts w:hint="default" w:asciiTheme="minorAscii" w:hAnsiTheme="minorAscii"/>
+        </w:rPr>
+      </w:pPr>
+      <w:r>
+        <w:rPr>
+          <w:rFonts w:hint="default" w:asciiTheme="minorAscii" w:hAnsiTheme="minorAscii"/>
+        </w:rPr>
+        <w:t>Security is an aspect of my project that is taken seriously, as it will store client sensitive information such as email addresses and passwords. To ensure client data is kept secure, when storing within the MongoDB database, I will utilise salting and hashing to encrypt the password. This will enhance the security of stored data, as it will provide an added layer of defence from attacks, specifically attackers trying to reverse-engineer passwords from hashed values. In the event of a breach, the plaintext passwords are thus still protected.</w:t>
+      </w:r>
+    </w:p>
+    <w:p>
+      <w:pPr>
+        <w:rPr>
+          <w:rFonts w:hint="default" w:asciiTheme="minorAscii" w:hAnsiTheme="minorAscii"/>
+        </w:rPr>
+      </w:pPr>
+    </w:p>
+    <w:p>
+      <w:pPr>
+        <w:rPr>
+          <w:rFonts w:hint="default" w:asciiTheme="minorAscii" w:hAnsiTheme="minorAscii"/>
+        </w:rPr>
+      </w:pPr>
+      <w:r>
+        <w:rPr>
+          <w:rFonts w:hint="default" w:asciiTheme="minorAscii" w:hAnsiTheme="minorAscii"/>
+        </w:rPr>
+        <w:t>Furthermore, when registering, the user can also opt to use oAuth 2.0, using their Google account to sign in and sharing the necessary information. This allows users to avoid handing out details like passwords, as the oAuth service will provide the information required. This means that in the event of a breach, sensitive information is not accessible to the hackers.</w:t>
+      </w:r>
+    </w:p>
+    <w:p>
+      <w:pPr>
+        <w:rPr>
+          <w:rFonts w:hint="default" w:asciiTheme="minorAscii" w:hAnsiTheme="minorAscii"/>
+        </w:rPr>
+      </w:pPr>
+    </w:p>
+    <w:p>
+      <w:pPr>
+        <w:rPr>
+          <w:rFonts w:hint="default" w:asciiTheme="minorAscii" w:hAnsiTheme="minorAscii"/>
+        </w:rPr>
+      </w:pPr>
+      <w:r>
+        <w:rPr>
+          <w:rFonts w:hint="default" w:asciiTheme="minorAscii" w:hAnsiTheme="minorAscii"/>
+        </w:rPr>
+        <w:t>Security is also considered for the lobby of the websites, as it will require clients to sign in to join a lobby or access the home page. This is to authorise all users utilising the website and chatting to other users. For socket communication, nothing will be broadcasted to all users, rather the sockets will join a “lobbyID” and then information is transmitted to participants of that lobby. Once a lobby has finished, it will be deleted from the server, therefore unauthorised participants cannot access lobby information such as users, chat history etc.</w:t>
+      </w:r>
+    </w:p>
+    <w:p>
+      <w:pPr>
+        <w:rPr>
+          <w:rFonts w:hint="default" w:asciiTheme="minorAscii" w:hAnsiTheme="minorAscii" w:cstheme="minorHAnsi"/>
+        </w:rPr>
+      </w:pPr>
+    </w:p>
+    <w:p>
+      <w:pPr>
+        <w:pStyle w:val="3"/>
+        <w:rPr>
+          <w:rFonts w:hint="default" w:asciiTheme="minorAscii" w:hAnsiTheme="minorAscii" w:cstheme="minorAscii"/>
+          <w:color w:val="auto"/>
+        </w:rPr>
+      </w:pPr>
+      <w:bookmarkStart w:id="10" w:name="_Toc1942965048"/>
+      <w:r>
+        <w:rPr>
+          <w:rFonts w:hint="default" w:asciiTheme="minorAscii" w:hAnsiTheme="minorAscii" w:cstheme="minorAscii"/>
+          <w:color w:val="auto"/>
+        </w:rPr>
+        <w:t>Considerations</w:t>
+      </w:r>
+      <w:bookmarkEnd w:id="10"/>
+    </w:p>
+    <w:p>
+      <w:pPr>
+        <w:rPr>
+          <w:rFonts w:hint="default" w:asciiTheme="minorAscii" w:hAnsiTheme="minorAscii" w:cstheme="minorHAnsi"/>
+        </w:rPr>
+      </w:pPr>
+      <w:r>
+        <w:rPr>
+          <w:rFonts w:hint="default" w:asciiTheme="minorAscii" w:hAnsiTheme="minorAscii" w:cstheme="minorHAnsi"/>
+        </w:rPr>
+        <w:t xml:space="preserve">Aspects of my project that I am still considering are deployment for the website. Upon further research, I have looked into deployment applications such as Heroku to upload my project onto and host the website. This will ensure the website is constantly accessible all the time.  Alongside hosting the website, I would also need to ensure that the MongoDB database is accessible too, which can be achieved through MongoDB Atlas, a cloud solution to host the MongoDB database to deploy and run.  </w:t>
+      </w:r>
+    </w:p>
+    <w:p>
+      <w:pPr>
+        <w:pStyle w:val="2"/>
+        <w:rPr>
+          <w:rFonts w:hint="default" w:asciiTheme="minorAscii" w:hAnsiTheme="minorAscii" w:cstheme="minorAscii"/>
+          <w:color w:val="auto"/>
+        </w:rPr>
+      </w:pPr>
+      <w:bookmarkStart w:id="11" w:name="_Toc794713171"/>
+      <w:r>
+        <w:rPr>
+          <w:rFonts w:hint="default" w:asciiTheme="minorAscii" w:hAnsiTheme="minorAscii" w:cstheme="minorAscii"/>
+          <w:color w:val="auto"/>
+        </w:rPr>
+        <w:t>Software Engineering</w:t>
+      </w:r>
+      <w:bookmarkEnd w:id="11"/>
+    </w:p>
+    <w:p>
+      <w:pPr>
+        <w:pStyle w:val="3"/>
+        <w:rPr>
+          <w:rFonts w:hint="default" w:asciiTheme="minorAscii" w:hAnsiTheme="minorAscii" w:cstheme="minorAscii"/>
+          <w:color w:val="auto"/>
+        </w:rPr>
+      </w:pPr>
+      <w:bookmarkStart w:id="12" w:name="_Toc781765783"/>
+      <w:r>
+        <w:rPr>
+          <w:rFonts w:hint="default" w:asciiTheme="minorAscii" w:hAnsiTheme="minorAscii" w:cstheme="minorAscii"/>
+          <w:color w:val="auto"/>
+        </w:rPr>
+        <w:t>Methodology</w:t>
+      </w:r>
+      <w:bookmarkEnd w:id="12"/>
+    </w:p>
+    <w:p>
+      <w:pPr>
+        <w:rPr>
+          <w:rFonts w:hint="default" w:asciiTheme="minorAscii" w:hAnsiTheme="minorAscii"/>
+        </w:rPr>
+      </w:pPr>
+      <w:r>
+        <w:rPr>
+          <w:rFonts w:hint="default" w:asciiTheme="minorAscii" w:hAnsiTheme="minorAscii"/>
+        </w:rPr>
+        <w:t xml:space="preserve">To create my project, I will use TDD (test-driven development) to design the components of my code. TDD aims to create tests before the development of the code. This allows me to outline key functionality and create functions that meets the requirements set out by the tests. </w:t>
+      </w:r>
+    </w:p>
+    <w:p>
+      <w:pPr>
+        <w:rPr>
+          <w:rFonts w:hint="default" w:asciiTheme="minorAscii" w:hAnsiTheme="minorAscii"/>
+        </w:rPr>
+      </w:pPr>
+      <w:r>
+        <w:rPr>
+          <w:rFonts w:hint="default" w:asciiTheme="minorAscii" w:hAnsiTheme="minorAscii"/>
+        </w:rPr>
+        <w:t xml:space="preserve">The TDD process begins with creating a failed test. This test case should define the expected functionality of what is required to be implemented. It will fail the test as no code has been created to pass it. </w:t>
+      </w:r>
+    </w:p>
+    <w:p>
+      <w:pPr>
+        <w:rPr>
+          <w:rFonts w:hint="default" w:asciiTheme="minorAscii" w:hAnsiTheme="minorAscii"/>
+        </w:rPr>
+      </w:pPr>
+      <w:r>
+        <w:rPr>
+          <w:rFonts w:hint="default" w:asciiTheme="minorAscii" w:hAnsiTheme="minorAscii"/>
+        </w:rPr>
+        <w:t xml:space="preserve">In the next step of the TDD process, the user will begin to create code to pass the failed test. This is aimed to be kept incredibly simple and possibly even faked, just to return the expected outcome of the function. Upon passing the test, the next process is to refactor what is written. This will involve improving the code to either improve structure, remove redundant lines of code, or improve efficiency / readability. Refactoring will enable me to product high-quality code that is simple to understand and tailored towards the test case created. </w:t>
+      </w:r>
+    </w:p>
+    <w:p>
+      <w:pPr>
+        <w:rPr>
+          <w:rFonts w:hint="default" w:asciiTheme="minorAscii" w:hAnsiTheme="minorAscii"/>
+        </w:rPr>
+      </w:pPr>
+      <w:r>
+        <w:rPr>
+          <w:rFonts w:hint="default" w:asciiTheme="minorAscii" w:hAnsiTheme="minorAscii"/>
+        </w:rPr>
+        <w:t xml:space="preserve">By using TDD, the code I create will have a higher quality, due to it being tested against pre-defined test cases, and therefore less likely to suffer from bugs. Furthermore, through refactoring, my code will be simple to understand and well-maintained, whilst simultaneously ensuring all requirements in terms of functionality are achieved. </w:t>
+      </w:r>
+    </w:p>
+    <w:p>
+      <w:pPr>
+        <w:rPr>
+          <w:rFonts w:hint="default" w:asciiTheme="minorAscii" w:hAnsiTheme="minorAscii"/>
+        </w:rPr>
+      </w:pPr>
+    </w:p>
+    <w:p>
+      <w:pPr>
+        <w:rPr>
+          <w:rFonts w:hint="default" w:asciiTheme="minorAscii" w:hAnsiTheme="minorAscii"/>
+        </w:rPr>
+      </w:pPr>
+      <w:r>
+        <w:rPr>
+          <w:rFonts w:hint="default" w:asciiTheme="minorAscii" w:hAnsiTheme="minorAscii"/>
+        </w:rPr>
+        <w:t xml:space="preserve">Furthermore, I am using Git as my version control system. Git allows me to create feature and release branches to focus on features independently of other aspects of the project, which can then be merged back into the main branch to complete the overall functionality. This allows me to focus on one feature at a time, alongside creating designated testing branches, so features can be tested and coded simultaneously, despite not affecting one another. If one branch requires aspects of a different feature to be completed, the two branches can be merged to continue development. Furthermore, a release branch will allow me to create a new version of the project where it is at a stable point in development. I can then carry out extensive testing on the release branch to ensure stability and that high quality has been achieved. </w:t>
+      </w:r>
+    </w:p>
+    <w:p>
+      <w:pPr>
+        <w:rPr>
+          <w:rFonts w:hint="default" w:asciiTheme="minorAscii" w:hAnsiTheme="minorAscii"/>
+        </w:rPr>
+      </w:pPr>
+      <w:r>
+        <w:rPr>
+          <w:rFonts w:hint="default" w:asciiTheme="minorAscii" w:hAnsiTheme="minorAscii"/>
+        </w:rPr>
+        <w:t xml:space="preserve">In addition, Git is particularly useful in ensuring any actions to modify the code can also be undone too. It allows for mistakes written in the code or files to be rectified and can be reverted back to previous versions to solve any problems. The commit-based system allows for me to select what files I wish to apply in a commit and provide a message to explain changes. </w:t>
+      </w:r>
+    </w:p>
+    <w:p>
+      <w:pPr>
+        <w:rPr>
+          <w:rFonts w:hint="default" w:asciiTheme="minorAscii" w:hAnsiTheme="minorAscii"/>
+        </w:rPr>
+      </w:pPr>
+    </w:p>
+    <w:p>
+      <w:pPr>
+        <w:pStyle w:val="3"/>
+        <w:rPr>
+          <w:rFonts w:hint="default" w:asciiTheme="minorAscii" w:hAnsiTheme="minorAscii" w:cstheme="minorAscii"/>
+          <w:color w:val="auto"/>
+        </w:rPr>
+      </w:pPr>
+      <w:bookmarkStart w:id="13" w:name="_Toc1587416640"/>
+      <w:r>
+        <w:rPr>
+          <w:rFonts w:hint="default" w:asciiTheme="minorAscii" w:hAnsiTheme="minorAscii" w:cstheme="minorAscii"/>
+          <w:color w:val="auto"/>
+        </w:rPr>
+        <w:t>Testing</w:t>
+      </w:r>
+      <w:bookmarkEnd w:id="13"/>
+    </w:p>
+    <w:p>
+      <w:pPr>
+        <w:rPr>
+          <w:rFonts w:hint="default" w:asciiTheme="minorAscii" w:hAnsiTheme="minorAscii" w:cstheme="minorAscii"/>
+          <w:lang w:val="en-US"/>
+        </w:rPr>
+      </w:pPr>
+      <w:r>
+        <w:rPr>
+          <w:rFonts w:hint="default" w:asciiTheme="minorAscii" w:hAnsiTheme="minorAscii" w:cstheme="minorAscii"/>
+          <w:lang w:val="en-US"/>
+        </w:rPr>
+        <w:t xml:space="preserve">I will be implementing unit tests for the back-end express server and the majority of front-end components, where appropriate. To structure my tests, I will begin by creating the necessary file. If creating a back-end test, I will create .test.js file, whereas for my front-end test, I will create a .test.jsx file. At the top of each file, I will begin by important necessary libraries, before describing tests that must be made to check for every aspect of functionality. </w:t>
+      </w:r>
+    </w:p>
+    <w:p>
+      <w:pPr>
+        <w:rPr>
+          <w:rFonts w:hint="default" w:asciiTheme="minorAscii" w:hAnsiTheme="minorAscii" w:cstheme="minorAscii"/>
+          <w:lang w:val="en-US"/>
+        </w:rPr>
+      </w:pPr>
+    </w:p>
+    <w:p>
+      <w:pPr>
+        <w:rPr>
+          <w:rFonts w:hint="default" w:asciiTheme="minorAscii" w:hAnsiTheme="minorAscii" w:cstheme="minorAscii"/>
+          <w:b w:val="0"/>
+          <w:bCs w:val="0"/>
+          <w:u w:val="none"/>
+          <w:lang w:val="en-US"/>
+        </w:rPr>
+      </w:pPr>
+      <w:r>
+        <w:rPr>
+          <w:rFonts w:hint="default" w:asciiTheme="minorAscii" w:hAnsiTheme="minorAscii" w:cstheme="minorAscii"/>
+          <w:lang w:val="en-US"/>
+        </w:rPr>
+        <w:t xml:space="preserve">To create the back-end unit tests, I will be using the “SuperTest” library. </w:t>
+      </w:r>
+      <w:r>
+        <w:rPr>
+          <w:rFonts w:hint="default" w:asciiTheme="minorAscii" w:hAnsiTheme="minorAscii" w:cstheme="minorAscii"/>
           <w:b/>
           <w:bCs/>
           <w:u w:val="single"/>
-        </w:rPr>
-      </w:pPr>
-      <w:r>
-        <w:rPr>
-          <w:rFonts w:hint="default" w:asciiTheme="minorAscii" w:hAnsiTheme="minorAscii" w:cstheme="minorHAnsi"/>
+          <w:lang w:val="en-US"/>
+        </w:rPr>
+        <w:t>Possible reference to SuperTest documentation here</w:t>
+      </w:r>
+      <w:r>
+        <w:rPr>
+          <w:rFonts w:hint="default" w:asciiTheme="minorAscii" w:hAnsiTheme="minorAscii" w:cstheme="minorAscii"/>
+          <w:b w:val="0"/>
+          <w:bCs w:val="0"/>
+          <w:u w:val="none"/>
+          <w:lang w:val="en-US"/>
+        </w:rPr>
+        <w:t xml:space="preserve">. SuperTest will allow me test vital functionality for my server such as registering, logging in, authentication checks, etc, and will play a key role in completing my TDD tests. This will work by passing the server application object as a parameter, allowing me to check for the different HTTP requests / socket messages being communicated through event triggers between client-server communication. A requirement for this is to export my back-end server to allow SuperTest to operate. Furthermore, for my back-end tests, the test file is treated like a client to the server, sending requests to the back-end and using SuperTest to ensure the server is receiving the messages and performing the necessary steps for a response. Currently, in my work I have used this to create register, logging in, checking authentication status and managing socket communication for the canvas. </w:t>
+      </w:r>
+    </w:p>
+    <w:p>
+      <w:pPr>
+        <w:rPr>
+          <w:rFonts w:hint="default" w:asciiTheme="minorAscii" w:hAnsiTheme="minorAscii" w:cstheme="minorAscii"/>
+          <w:b w:val="0"/>
+          <w:bCs w:val="0"/>
+          <w:u w:val="none"/>
+          <w:lang w:val="en-US"/>
+        </w:rPr>
+      </w:pPr>
+    </w:p>
+    <w:p>
+      <w:pPr>
+        <w:rPr>
+          <w:rFonts w:hint="default" w:asciiTheme="minorAscii" w:hAnsiTheme="minorAscii" w:cstheme="minorAscii"/>
+          <w:b w:val="0"/>
+          <w:bCs w:val="0"/>
+          <w:u w:val="none"/>
+          <w:lang w:val="en-US"/>
+        </w:rPr>
+      </w:pPr>
+      <w:r>
+        <w:rPr>
+          <w:rFonts w:hint="default" w:asciiTheme="minorAscii" w:hAnsiTheme="minorAscii" w:cstheme="minorAscii"/>
+          <w:b w:val="0"/>
+          <w:bCs w:val="0"/>
+          <w:u w:val="none"/>
+          <w:lang w:val="en-US"/>
+        </w:rPr>
+        <w:t xml:space="preserve">To create my front-end unit tests, I will be utilising React’s testing library and jest. Through React’s testing library, I can manually trigger events (fireEvent) and render components. After rendering a component, I can then use the screen object from the testing-library to hook onto specific HTML objects through their role (screen.getByRole) or text (screen.getByText). This will let me test if the rendering of my components work as intended, but also ensure the functionality is executing correctly. The “jest” library will allow to mock other libraries being utilised for communication such as Axios, or the HTML5 Canvas </w:t>
+      </w:r>
+      <w:r>
+        <w:rPr>
+          <w:rFonts w:hint="default" w:asciiTheme="minorAscii" w:hAnsiTheme="minorAscii" w:cstheme="minorAscii"/>
           <w:b/>
           <w:bCs/>
           <w:u w:val="single"/>
-        </w:rPr>
-        <w:t>UML DESIGN PATTERN?</w:t>
-      </w:r>
-    </w:p>
-    <w:p>
-      <w:pPr>
-        <w:rPr>
-          <w:rFonts w:hint="default" w:asciiTheme="minorAscii" w:hAnsiTheme="minorAscii" w:cstheme="minorHAnsi"/>
-        </w:rPr>
-      </w:pPr>
-    </w:p>
-    <w:p>
-      <w:pPr>
-        <w:rPr>
-          <w:rFonts w:hint="default" w:asciiTheme="minorAscii" w:hAnsiTheme="minorAscii" w:cstheme="minorHAnsi"/>
-          <w:lang w:val="en-US"/>
-        </w:rPr>
-      </w:pPr>
-      <w:r>
-        <w:rPr>
-          <w:rFonts w:hint="default" w:asciiTheme="minorAscii" w:hAnsiTheme="minorAscii" w:cstheme="minorHAnsi"/>
-          <w:lang w:val="en-US"/>
-        </w:rPr>
-        <w:t>A design pattern I will be using in my project is a front controller pattern. When attempting to join a lobby, the server will first authenticate you before dispatching the request to a GameManager object. The GameManager class stores all of the games that are currently running. When any game related socket transmission has occurred, the information is passed onto the GameManager to make the necessary updates to the appropriate Game object. As a result, the server is the front-controller, as it will handle all requests made, and then the GameManager is a dispatcher, as the server will use this object to dispatch the request to the appropriate Game.</w:t>
-      </w:r>
-    </w:p>
-    <w:p>
-      <w:pPr>
-        <w:rPr>
-          <w:rFonts w:hint="default" w:asciiTheme="minorAscii" w:hAnsiTheme="minorAscii" w:cstheme="minorHAnsi"/>
-          <w:lang w:val="en-US"/>
-        </w:rPr>
-      </w:pPr>
-    </w:p>
-    <w:p>
-      <w:pPr>
-        <w:rPr>
-          <w:rFonts w:hint="default" w:asciiTheme="minorAscii" w:hAnsiTheme="minorAscii" w:cstheme="minorHAnsi"/>
-          <w:lang w:val="en-US"/>
-        </w:rPr>
-      </w:pPr>
-      <w:r>
-        <w:rPr>
-          <w:rFonts w:hint="default" w:asciiTheme="minorAscii" w:hAnsiTheme="minorAscii" w:cstheme="minorHAnsi"/>
-          <w:lang w:val="en-US"/>
-        </w:rPr>
-        <w:t>In addition, on the back-end server, I have used a Decorator design pattern, to add functionality to previous objects without altering it’s behaviour. This is shown through adding middleware to HTTP requests, such as my auth.js file, or a bodyparser. The use of auth.js is to process the request before it is sent to the response method. This allowed me to create a separate JavaScript file to process authentication for accessing the website, or entering registration details. Furthermore, through using express.urlencoded(), it will allow me to handle information from the incoming HTTP data sent by forms. In addition, by using express.json(), it will allow the server to access the body of incoming JSON data.</w:t>
-      </w:r>
-    </w:p>
-    <w:p>
-      <w:pPr>
-        <w:rPr>
-          <w:rFonts w:hint="default" w:asciiTheme="minorAscii" w:hAnsiTheme="minorAscii" w:cstheme="minorHAnsi"/>
-        </w:rPr>
-      </w:pPr>
-    </w:p>
-    <w:p>
-      <w:pPr>
-        <w:rPr>
-          <w:rFonts w:hint="default" w:asciiTheme="minorAscii" w:hAnsiTheme="minorAscii" w:cstheme="minorHAnsi"/>
-        </w:rPr>
-      </w:pPr>
-    </w:p>
-    <w:p>
-      <w:pPr>
-        <w:pStyle w:val="3"/>
-        <w:rPr>
-          <w:rFonts w:hint="default" w:asciiTheme="minorAscii" w:hAnsiTheme="minorAscii" w:cstheme="minorAscii"/>
-          <w:color w:val="auto"/>
-        </w:rPr>
-      </w:pPr>
-      <w:bookmarkStart w:id="9" w:name="_Toc1582472085"/>
-      <w:r>
-        <w:rPr>
-          <w:rFonts w:hint="default" w:asciiTheme="minorAscii" w:hAnsiTheme="minorAscii" w:cstheme="minorAscii"/>
-          <w:color w:val="auto"/>
-        </w:rPr>
-        <w:t>Security</w:t>
-      </w:r>
-      <w:bookmarkEnd w:id="9"/>
-    </w:p>
-    <w:p>
-      <w:pPr>
-        <w:rPr>
-          <w:rFonts w:hint="default" w:asciiTheme="minorAscii" w:hAnsiTheme="minorAscii"/>
-        </w:rPr>
-      </w:pPr>
-      <w:r>
-        <w:rPr>
-          <w:rFonts w:hint="default" w:asciiTheme="minorAscii" w:hAnsiTheme="minorAscii"/>
-        </w:rPr>
-        <w:t>Security is an aspect of my project that is taken seriously, as it will store client sensitive information such as email addresses and passwords. To ensure client data is kept secure, when storing within the MongoDB database, I will utilise salting and hashing to encrypt the password. This will enhance the security of stored data, as it will provide an added layer of defence from attacks, specifically attackers trying to reverse-engineer passwords from hashed values. In the event of a breach, the plaintext passwords are thus still protected.</w:t>
-      </w:r>
-    </w:p>
-    <w:p>
-      <w:pPr>
-        <w:rPr>
-          <w:rFonts w:hint="default" w:asciiTheme="minorAscii" w:hAnsiTheme="minorAscii"/>
-        </w:rPr>
-      </w:pPr>
-    </w:p>
-    <w:p>
-      <w:pPr>
-        <w:rPr>
-          <w:rFonts w:hint="default" w:asciiTheme="minorAscii" w:hAnsiTheme="minorAscii"/>
-        </w:rPr>
-      </w:pPr>
-      <w:r>
-        <w:rPr>
-          <w:rFonts w:hint="default" w:asciiTheme="minorAscii" w:hAnsiTheme="minorAscii"/>
-        </w:rPr>
-        <w:t>Furthermore, when registering, the user can also opt to use oAuth 2.0, using their Google account to sign in and sharing the necessary information. This allows users to avoid handing out details like passwords, as the oAuth service will provide the information required. This means that in the event of a breach, sensitive information is not accessible to the hackers.</w:t>
-      </w:r>
-    </w:p>
-    <w:p>
-      <w:pPr>
-        <w:rPr>
-          <w:rFonts w:hint="default" w:asciiTheme="minorAscii" w:hAnsiTheme="minorAscii"/>
-        </w:rPr>
-      </w:pPr>
-    </w:p>
-    <w:p>
-      <w:pPr>
-        <w:rPr>
-          <w:rFonts w:hint="default" w:asciiTheme="minorAscii" w:hAnsiTheme="minorAscii"/>
-        </w:rPr>
-      </w:pPr>
-      <w:r>
-        <w:rPr>
-          <w:rFonts w:hint="default" w:asciiTheme="minorAscii" w:hAnsiTheme="minorAscii"/>
-        </w:rPr>
-        <w:t>Security is also considered for the lobby of the websites, as it will require clients to sign in to join a lobby or access the home page. This is to authorise all users utilising the website and chatting to other users. For socket communication, nothing will be broadcasted to all users, rather the sockets will join a “lobbyID” and then information is transmitted to participants of that lobby. Once a lobby has finished, it will be deleted from the server, therefore unauthorised participants cannot access lobby information such as users, chat history etc.</w:t>
-      </w:r>
-    </w:p>
-    <w:p>
-      <w:pPr>
-        <w:rPr>
-          <w:rFonts w:hint="default" w:asciiTheme="minorAscii" w:hAnsiTheme="minorAscii" w:cstheme="minorHAnsi"/>
-        </w:rPr>
-      </w:pPr>
-    </w:p>
-    <w:p>
-      <w:pPr>
-        <w:pStyle w:val="3"/>
-        <w:rPr>
-          <w:rFonts w:hint="default" w:asciiTheme="minorAscii" w:hAnsiTheme="minorAscii" w:cstheme="minorAscii"/>
-          <w:color w:val="auto"/>
-        </w:rPr>
-      </w:pPr>
-      <w:bookmarkStart w:id="10" w:name="_Toc1942965048"/>
-      <w:r>
-        <w:rPr>
-          <w:rFonts w:hint="default" w:asciiTheme="minorAscii" w:hAnsiTheme="minorAscii" w:cstheme="minorAscii"/>
-          <w:color w:val="auto"/>
-        </w:rPr>
-        <w:t>Considerations</w:t>
-      </w:r>
-      <w:bookmarkEnd w:id="10"/>
-    </w:p>
-    <w:p>
-      <w:pPr>
-        <w:rPr>
-          <w:rFonts w:hint="default" w:asciiTheme="minorAscii" w:hAnsiTheme="minorAscii" w:cstheme="minorHAnsi"/>
-        </w:rPr>
-      </w:pPr>
-      <w:r>
-        <w:rPr>
-          <w:rFonts w:hint="default" w:asciiTheme="minorAscii" w:hAnsiTheme="minorAscii" w:cstheme="minorHAnsi"/>
-        </w:rPr>
-        <w:t xml:space="preserve">Aspects of my project that I am still considering are deployment for the website. Upon further research, I have looked into deployment applications such as Heroku to upload my project onto and host the website. This will ensure the website is constantly accessible all the time.  Alongside hosting the website, I would also need to ensure that the MongoDB database is accessible too, which can be achieved through MongoDB Atlas, a cloud solution to host the MongoDB database to deploy and run.  </w:t>
-      </w:r>
-    </w:p>
-    <w:p>
-      <w:pPr>
-        <w:pStyle w:val="2"/>
-        <w:rPr>
-          <w:rFonts w:hint="default" w:asciiTheme="minorAscii" w:hAnsiTheme="minorAscii" w:cstheme="minorAscii"/>
-          <w:color w:val="auto"/>
-        </w:rPr>
-      </w:pPr>
-      <w:bookmarkStart w:id="11" w:name="_Toc794713171"/>
-      <w:r>
-        <w:rPr>
-          <w:rFonts w:hint="default" w:asciiTheme="minorAscii" w:hAnsiTheme="minorAscii" w:cstheme="minorAscii"/>
-          <w:color w:val="auto"/>
-        </w:rPr>
-        <w:t>Software Engineering</w:t>
-      </w:r>
-      <w:bookmarkEnd w:id="11"/>
-    </w:p>
-    <w:p>
-      <w:pPr>
-        <w:pStyle w:val="3"/>
-        <w:rPr>
-          <w:rFonts w:hint="default" w:asciiTheme="minorAscii" w:hAnsiTheme="minorAscii" w:cstheme="minorAscii"/>
-          <w:color w:val="auto"/>
-        </w:rPr>
-      </w:pPr>
-      <w:bookmarkStart w:id="12" w:name="_Toc781765783"/>
-      <w:r>
-        <w:rPr>
-          <w:rFonts w:hint="default" w:asciiTheme="minorAscii" w:hAnsiTheme="minorAscii" w:cstheme="minorAscii"/>
-          <w:color w:val="auto"/>
-        </w:rPr>
-        <w:t>Methodology</w:t>
-      </w:r>
-      <w:bookmarkEnd w:id="12"/>
-    </w:p>
-    <w:p>
-      <w:pPr>
-        <w:rPr>
-          <w:rFonts w:hint="default" w:asciiTheme="minorAscii" w:hAnsiTheme="minorAscii"/>
-        </w:rPr>
-      </w:pPr>
-      <w:r>
-        <w:rPr>
-          <w:rFonts w:hint="default" w:asciiTheme="minorAscii" w:hAnsiTheme="minorAscii"/>
-        </w:rPr>
-        <w:t xml:space="preserve">To create my project, I will use TDD (test-driven development) to design the components of my code. TDD aims to create tests before the development of the code. This allows me to outline key functionality and create functions that meets the requirements set out by the tests. </w:t>
-      </w:r>
-    </w:p>
-    <w:p>
-      <w:pPr>
-        <w:rPr>
-          <w:rFonts w:hint="default" w:asciiTheme="minorAscii" w:hAnsiTheme="minorAscii"/>
-        </w:rPr>
-      </w:pPr>
-      <w:r>
-        <w:rPr>
-          <w:rFonts w:hint="default" w:asciiTheme="minorAscii" w:hAnsiTheme="minorAscii"/>
-        </w:rPr>
-        <w:t xml:space="preserve">The TDD process begins with creating a failed test. This test case should define the expected functionality of what is required to be implemented. It will fail the test as no code has been created to pass it. </w:t>
-      </w:r>
-    </w:p>
-    <w:p>
-      <w:pPr>
-        <w:rPr>
-          <w:rFonts w:hint="default" w:asciiTheme="minorAscii" w:hAnsiTheme="minorAscii"/>
-        </w:rPr>
-      </w:pPr>
-      <w:r>
-        <w:rPr>
-          <w:rFonts w:hint="default" w:asciiTheme="minorAscii" w:hAnsiTheme="minorAscii"/>
-        </w:rPr>
-        <w:t xml:space="preserve">In the next step of the TDD process, the user will begin to create code to pass the failed test. This is aimed to be kept incredibly simple and possibly even faked, just to return the expected outcome of the function. Upon passing the test, the next process is to refactor what is written. This will involve improving the code to either improve structure, remove redundant lines of code, or improve efficiency / readability. Refactoring will enable me to product high-quality code that is simple to understand and tailored towards the test case created. </w:t>
-      </w:r>
-    </w:p>
-    <w:p>
-      <w:pPr>
-        <w:rPr>
-          <w:rFonts w:hint="default" w:asciiTheme="minorAscii" w:hAnsiTheme="minorAscii"/>
-        </w:rPr>
-      </w:pPr>
-      <w:r>
-        <w:rPr>
-          <w:rFonts w:hint="default" w:asciiTheme="minorAscii" w:hAnsiTheme="minorAscii"/>
-        </w:rPr>
-        <w:t xml:space="preserve">By using TDD, the code I create will have a higher quality, due to it being tested against pre-defined test cases, and therefore less likely to suffer from bugs. Furthermore, through refactoring, my code will be simple to understand and well-maintained, whilst simultaneously ensuring all requirements in terms of functionality are achieved. </w:t>
-      </w:r>
-    </w:p>
-    <w:p>
-      <w:pPr>
-        <w:rPr>
-          <w:rFonts w:hint="default" w:asciiTheme="minorAscii" w:hAnsiTheme="minorAscii"/>
-        </w:rPr>
-      </w:pPr>
-    </w:p>
-    <w:p>
-      <w:pPr>
-        <w:rPr>
-          <w:rFonts w:hint="default" w:asciiTheme="minorAscii" w:hAnsiTheme="minorAscii"/>
-        </w:rPr>
-      </w:pPr>
-      <w:r>
-        <w:rPr>
-          <w:rFonts w:hint="default" w:asciiTheme="minorAscii" w:hAnsiTheme="minorAscii"/>
-        </w:rPr>
-        <w:t xml:space="preserve">Furthermore, I am using Git as my version control system. Git allows me to create feature and release branches to focus on features independently of other aspects of the project, which can then be merged back into the main branch to complete the overall functionality. This allows me to focus on one feature at a time, alongside creating designated testing branches, so features can be tested and coded simultaneously, despite not affecting one another. If one branch requires aspects of a different feature to be completed, the two branches can be merged to continue development. Furthermore, a release branch will allow me to create a new version of the project where it is at a stable point in development. I can then carry out extensive testing on the release branch to ensure stability and that high quality has been achieved. </w:t>
-      </w:r>
-    </w:p>
-    <w:p>
-      <w:pPr>
-        <w:rPr>
-          <w:rFonts w:hint="default" w:asciiTheme="minorAscii" w:hAnsiTheme="minorAscii"/>
-        </w:rPr>
-      </w:pPr>
-      <w:r>
-        <w:rPr>
-          <w:rFonts w:hint="default" w:asciiTheme="minorAscii" w:hAnsiTheme="minorAscii"/>
-        </w:rPr>
-        <w:t xml:space="preserve">In addition, Git is particularly useful in ensuring any actions to modify the code can also be undone too. It allows for mistakes written in the code or files to be rectified and can be reverted back to previous versions to solve any problems. The commit-based system allows for me to select what files I wish to apply in a commit and provide a message to explain changes. </w:t>
-      </w:r>
-    </w:p>
-    <w:p>
-      <w:pPr>
-        <w:rPr>
-          <w:rFonts w:hint="default" w:asciiTheme="minorAscii" w:hAnsiTheme="minorAscii"/>
-        </w:rPr>
-      </w:pPr>
-    </w:p>
-    <w:p>
-      <w:pPr>
-        <w:pStyle w:val="3"/>
-        <w:rPr>
-          <w:rFonts w:hint="default" w:asciiTheme="minorAscii" w:hAnsiTheme="minorAscii" w:cstheme="minorAscii"/>
-          <w:color w:val="auto"/>
-        </w:rPr>
-      </w:pPr>
-      <w:bookmarkStart w:id="13" w:name="_Toc1587416640"/>
-      <w:r>
-        <w:rPr>
-          <w:rFonts w:hint="default" w:asciiTheme="minorAscii" w:hAnsiTheme="minorAscii" w:cstheme="minorAscii"/>
-          <w:color w:val="auto"/>
-        </w:rPr>
-        <w:t>Testing</w:t>
-      </w:r>
-      <w:bookmarkEnd w:id="13"/>
-    </w:p>
-    <w:p>
-      <w:pPr>
-        <w:rPr>
-          <w:rFonts w:hint="default" w:asciiTheme="minorAscii" w:hAnsiTheme="minorAscii" w:cstheme="minorAscii"/>
-          <w:lang w:val="en-US"/>
-        </w:rPr>
-      </w:pPr>
-      <w:r>
-        <w:rPr>
-          <w:rFonts w:hint="default" w:asciiTheme="minorAscii" w:hAnsiTheme="minorAscii" w:cstheme="minorAscii"/>
-          <w:lang w:val="en-US"/>
-        </w:rPr>
-        <w:t xml:space="preserve">I will be implementing unit tests for the back-end express server and the majority of front-end components, where appropriate. To structure my tests, I will begin by creating the necessary file. If creating a back-end test, I will create .test.js file, whereas for my front-end test, I will create a .test.jsx file. At the top of each file, I will begin by important necessary libraries, before describing tests that must be made to check for every aspect of functionality. </w:t>
-      </w:r>
-    </w:p>
-    <w:p>
-      <w:pPr>
-        <w:rPr>
-          <w:rFonts w:hint="default" w:asciiTheme="minorAscii" w:hAnsiTheme="minorAscii" w:cstheme="minorAscii"/>
-          <w:lang w:val="en-US"/>
-        </w:rPr>
-      </w:pPr>
-    </w:p>
-    <w:p>
-      <w:pPr>
+          <w:lang w:val="en-US"/>
+        </w:rPr>
+        <w:t>POSSIBLE REFERENCE TO JEST DOCUMENTATION</w:t>
+      </w:r>
+      <w:r>
         <w:rPr>
           <w:rFonts w:hint="default" w:asciiTheme="minorAscii" w:hAnsiTheme="minorAscii" w:cstheme="minorAscii"/>
           <w:b w:val="0"/>
@@ -5427,25 +6120,11 @@
           <w:u w:val="none"/>
           <w:lang w:val="en-US"/>
         </w:rPr>
-      </w:pPr>
-      <w:r>
-        <w:rPr>
-          <w:rFonts w:hint="default" w:asciiTheme="minorAscii" w:hAnsiTheme="minorAscii" w:cstheme="minorAscii"/>
-          <w:lang w:val="en-US"/>
-        </w:rPr>
-        <w:t xml:space="preserve">To create the back-end unit tests, I will be using the “SuperTest” library. </w:t>
-      </w:r>
-      <w:r>
-        <w:rPr>
-          <w:rFonts w:hint="default" w:asciiTheme="minorAscii" w:hAnsiTheme="minorAscii" w:cstheme="minorAscii"/>
-          <w:b/>
-          <w:bCs/>
-          <w:u w:val="single"/>
-          <w:lang w:val="en-US"/>
-        </w:rPr>
-        <w:t>Possible reference to SuperTest documentation here</w:t>
-      </w:r>
-      <w:r>
+        <w:t xml:space="preserve">. Through mocking, I can replace functions with stub code, to ensure methods are being called when required and how they interact with expected returned values. Currently, through these libraries, I have created HomePage, Canvas and ChatBox front-end unit tests. </w:t>
+      </w:r>
+    </w:p>
+    <w:p>
+      <w:pPr>
         <w:rPr>
           <w:rFonts w:hint="default" w:asciiTheme="minorAscii" w:hAnsiTheme="minorAscii" w:cstheme="minorAscii"/>
           <w:b w:val="0"/>
@@ -5453,11 +6132,15 @@
           <w:u w:val="none"/>
           <w:lang w:val="en-US"/>
         </w:rPr>
-        <w:t xml:space="preserve">. SuperTest will allow me test vital functionality for my server such as registering, logging in, authentication checks, etc, and will play a key role in completing my TDD tests. This will work by passing the server application object as a parameter, allowing me to check for the different HTTP requests / socket messages being communicated through event triggers between client-server communication. A requirement for this is to export my back-end server to allow SuperTest to operate. Furthermore, for my back-end tests, the test file is treated like a client to the server, sending requests to the back-end and using SuperTest to ensure the server is receiving the messages and performing the necessary steps for a response. Currently, in my work I have used this to create register, logging in, checking authentication status and managing socket communication for the canvas. </w:t>
-      </w:r>
-    </w:p>
-    <w:p>
-      <w:pPr>
+      </w:pPr>
+    </w:p>
+    <w:p>
+      <w:pPr>
+        <w:rPr>
+          <w:rFonts w:hint="default" w:asciiTheme="minorAscii" w:hAnsiTheme="minorAscii" w:cstheme="minorAscii"/>
+        </w:rPr>
+      </w:pPr>
+      <w:r>
         <w:rPr>
           <w:rFonts w:hint="default" w:asciiTheme="minorAscii" w:hAnsiTheme="minorAscii" w:cstheme="minorAscii"/>
           <w:b w:val="0"/>
@@ -5465,342 +6148,274 @@
           <w:u w:val="none"/>
           <w:lang w:val="en-US"/>
         </w:rPr>
-      </w:pPr>
-    </w:p>
-    <w:p>
-      <w:pPr>
-        <w:rPr>
-          <w:rFonts w:hint="default" w:asciiTheme="minorAscii" w:hAnsiTheme="minorAscii" w:cstheme="minorAscii"/>
+        <w:t>In addition, I will create end-to-end tests for my project, as this will test for how my front-end will interact with my back-end server. To do so, I will use Cypress to simulate interaction with my front-end website’s user-interface. Although I have not currently implemented any end-to-end tests, I do intend on adding this once the functionality of creating individual lobbies and entire games has been created, as otherwise refactoring multiple times will add new functionality, requiring me to add new steps for the end-to-end testing.</w:t>
+      </w:r>
+      <w:r>
+        <w:rPr>
+          <w:rFonts w:hint="default" w:asciiTheme="minorAscii" w:hAnsiTheme="minorAscii" w:cstheme="minorAscii"/>
+        </w:rPr>
+        <w:br w:type="page"/>
+      </w:r>
+    </w:p>
+    <w:p>
+      <w:pPr>
+        <w:pStyle w:val="2"/>
+        <w:rPr>
+          <w:rFonts w:hint="default" w:asciiTheme="minorAscii" w:hAnsiTheme="minorAscii" w:cstheme="minorAscii"/>
+          <w:color w:val="auto"/>
+        </w:rPr>
+      </w:pPr>
+      <w:bookmarkStart w:id="14" w:name="_Toc940760443"/>
+      <w:r>
+        <w:rPr>
+          <w:rFonts w:hint="default" w:asciiTheme="minorAscii" w:hAnsiTheme="minorAscii" w:cstheme="minorAscii"/>
+          <w:color w:val="auto"/>
+        </w:rPr>
+        <w:t>End System Development</w:t>
+      </w:r>
+      <w:bookmarkEnd w:id="14"/>
+    </w:p>
+    <w:p>
+      <w:pPr>
+        <w:pStyle w:val="3"/>
+        <w:rPr>
+          <w:rFonts w:hint="default" w:asciiTheme="minorAscii" w:hAnsiTheme="minorAscii" w:cstheme="minorAscii"/>
+          <w:color w:val="auto"/>
+        </w:rPr>
+      </w:pPr>
+      <w:bookmarkStart w:id="15" w:name="_Toc400422267"/>
+      <w:r>
+        <w:rPr>
+          <w:rFonts w:hint="default" w:asciiTheme="minorAscii" w:hAnsiTheme="minorAscii" w:cstheme="minorAscii"/>
+          <w:color w:val="auto"/>
+        </w:rPr>
+        <w:t>Running The Application</w:t>
+      </w:r>
+      <w:bookmarkEnd w:id="15"/>
+    </w:p>
+    <w:p>
+      <w:pPr>
+        <w:rPr>
+          <w:rFonts w:hint="default" w:asciiTheme="minorAscii" w:hAnsiTheme="minorAscii"/>
+        </w:rPr>
+      </w:pPr>
+      <w:r>
+        <w:rPr>
+          <w:rFonts w:hint="default" w:asciiTheme="minorAscii" w:hAnsiTheme="minorAscii"/>
+        </w:rPr>
+        <w:t>In order to run the application, the user must have Node.js downloaded. Th</w:t>
+      </w:r>
+      <w:r>
+        <w:rPr>
+          <w:rFonts w:hint="default" w:asciiTheme="minorAscii" w:hAnsiTheme="minorAscii"/>
+          <w:lang w:val="en-US"/>
+        </w:rPr>
+        <w:t>e installer</w:t>
+      </w:r>
+      <w:r>
+        <w:rPr>
+          <w:rFonts w:hint="default" w:asciiTheme="minorAscii" w:hAnsiTheme="minorAscii"/>
+        </w:rPr>
+        <w:t xml:space="preserve"> can be found on the following website:</w:t>
+      </w:r>
+    </w:p>
+    <w:p>
+      <w:pPr>
+        <w:rPr>
+          <w:rFonts w:hint="default" w:asciiTheme="minorAscii" w:hAnsiTheme="minorAscii"/>
+        </w:rPr>
+      </w:pPr>
+      <w:r>
+        <w:rPr>
+          <w:rFonts w:hint="default" w:asciiTheme="minorAscii" w:hAnsiTheme="minorAscii"/>
+        </w:rPr>
+        <w:fldChar w:fldCharType="begin"/>
+      </w:r>
+      <w:r>
+        <w:rPr>
+          <w:rFonts w:hint="default" w:asciiTheme="minorAscii" w:hAnsiTheme="minorAscii"/>
+        </w:rPr>
+        <w:instrText xml:space="preserve"> HYPERLINK "https://nodejs.org/en/download" \h </w:instrText>
+      </w:r>
+      <w:r>
+        <w:rPr>
+          <w:rFonts w:hint="default" w:asciiTheme="minorAscii" w:hAnsiTheme="minorAscii"/>
+        </w:rPr>
+        <w:fldChar w:fldCharType="separate"/>
+      </w:r>
+      <w:r>
+        <w:rPr>
+          <w:rStyle w:val="9"/>
+          <w:rFonts w:hint="default" w:asciiTheme="minorAscii" w:hAnsiTheme="minorAscii"/>
+        </w:rPr>
+        <w:t>https://nodejs.org/en/download</w:t>
+      </w:r>
+      <w:r>
+        <w:rPr>
+          <w:rStyle w:val="12"/>
+          <w:rFonts w:hint="default" w:asciiTheme="minorAscii" w:hAnsiTheme="minorAscii"/>
+        </w:rPr>
+        <w:fldChar w:fldCharType="end"/>
+      </w:r>
+    </w:p>
+    <w:p>
+      <w:pPr>
+        <w:rPr>
+          <w:rFonts w:hint="default" w:asciiTheme="minorAscii" w:hAnsiTheme="minorAscii"/>
+        </w:rPr>
+      </w:pPr>
+    </w:p>
+    <w:p>
+      <w:pPr>
+        <w:rPr>
+          <w:rFonts w:hint="default" w:asciiTheme="minorAscii" w:hAnsiTheme="minorAscii"/>
+        </w:rPr>
+      </w:pPr>
+      <w:r>
+        <w:rPr>
+          <w:rFonts w:hint="default" w:asciiTheme="minorAscii" w:hAnsiTheme="minorAscii"/>
+        </w:rPr>
+        <w:t xml:space="preserve">Once you have Node installed on the device, clone the Git repository to your local computer. Open a terminal up within the git repository and run the command npm I from the back-end folder and the front-end folder. This will install the node modules required for both servers. </w:t>
+      </w:r>
+    </w:p>
+    <w:p>
+      <w:pPr>
+        <w:rPr>
+          <w:rFonts w:hint="default" w:asciiTheme="minorAscii" w:hAnsiTheme="minorAscii"/>
+        </w:rPr>
+      </w:pPr>
+    </w:p>
+    <w:p>
+      <w:pPr>
+        <w:rPr>
+          <w:rFonts w:hint="default" w:asciiTheme="minorAscii" w:hAnsiTheme="minorAscii"/>
+        </w:rPr>
+      </w:pPr>
+      <w:r>
+        <w:rPr>
+          <w:rFonts w:hint="default" w:asciiTheme="minorAscii" w:hAnsiTheme="minorAscii"/>
+        </w:rPr>
+        <w:t>To run the back-end server, simply type into the back-end folder terminal</w:t>
+      </w:r>
+    </w:p>
+    <w:p>
+      <w:pPr>
+        <w:rPr>
+          <w:rFonts w:hint="default" w:asciiTheme="minorAscii" w:hAnsiTheme="minorAscii"/>
           <w:b w:val="0"/>
           <w:bCs w:val="0"/>
-          <w:u w:val="none"/>
-          <w:lang w:val="en-US"/>
-        </w:rPr>
-      </w:pPr>
-      <w:r>
-        <w:rPr>
-          <w:rFonts w:hint="default" w:asciiTheme="minorAscii" w:hAnsiTheme="minorAscii" w:cstheme="minorAscii"/>
+        </w:rPr>
+      </w:pPr>
+      <w:r>
+        <w:rPr>
+          <w:rFonts w:hint="default" w:asciiTheme="minorAscii" w:hAnsiTheme="minorAscii"/>
+          <w:b/>
+          <w:bCs/>
+        </w:rPr>
+        <w:t>Nodemon server.js</w:t>
+      </w:r>
+      <w:r>
+        <w:rPr>
+          <w:rFonts w:hint="default" w:asciiTheme="minorAscii" w:hAnsiTheme="minorAscii"/>
           <w:b w:val="0"/>
           <w:bCs w:val="0"/>
-          <w:u w:val="none"/>
-          <w:lang w:val="en-US"/>
-        </w:rPr>
-        <w:t xml:space="preserve">To create my front-end unit tests, I will be utilising React’s testing library and jest. Through React’s testing library, I can manually trigger events (fireEvent) and render components. After rendering a component, I can then use the screen object from the testing-library to hook onto specific HTML objects through their role (screen.getByRole) or text (screen.getByText). This will let me test if the rendering of my components work as intended, but also ensure the functionality is executing correctly. The “jest” library will allow to mock other libraries being utilised for communication such as Axios, or the HTML5 Canvas </w:t>
-      </w:r>
-      <w:r>
-        <w:rPr>
-          <w:rFonts w:hint="default" w:asciiTheme="minorAscii" w:hAnsiTheme="minorAscii" w:cstheme="minorAscii"/>
+        </w:rPr>
+        <w:t xml:space="preserve"> </w:t>
+      </w:r>
+    </w:p>
+    <w:p>
+      <w:pPr>
+        <w:rPr>
+          <w:rFonts w:hint="default" w:asciiTheme="minorAscii" w:hAnsiTheme="minorAscii"/>
+          <w:b w:val="0"/>
+          <w:bCs w:val="0"/>
+          <w:lang w:val="en-US"/>
+        </w:rPr>
+      </w:pPr>
+      <w:r>
+        <w:rPr>
+          <w:rFonts w:hint="default" w:asciiTheme="minorAscii" w:hAnsiTheme="minorAscii"/>
+          <w:b w:val="0"/>
+          <w:bCs w:val="0"/>
+          <w:lang w:val="en-US"/>
+        </w:rPr>
+        <w:t xml:space="preserve">During development, Nodemon is incredibly useful to restart the server if there have been any files changes within the directory of the back-end server, therefore any modifications to the server code will automatically restart it. </w:t>
+      </w:r>
+    </w:p>
+    <w:p>
+      <w:pPr>
+        <w:rPr>
+          <w:rFonts w:hint="default" w:asciiTheme="minorAscii" w:hAnsiTheme="minorAscii"/>
+          <w:b w:val="0"/>
+          <w:bCs w:val="0"/>
+        </w:rPr>
+      </w:pPr>
+    </w:p>
+    <w:p>
+      <w:pPr>
+        <w:rPr>
+          <w:rFonts w:hint="default" w:asciiTheme="minorAscii" w:hAnsiTheme="minorAscii"/>
+          <w:b w:val="0"/>
+          <w:bCs w:val="0"/>
+        </w:rPr>
+      </w:pPr>
+      <w:r>
+        <w:rPr>
+          <w:rFonts w:hint="default" w:asciiTheme="minorAscii" w:hAnsiTheme="minorAscii"/>
+          <w:b w:val="0"/>
+          <w:bCs w:val="0"/>
+        </w:rPr>
+        <w:t>To run the front-end server, simply type into the front-end folder terminal</w:t>
+      </w:r>
+    </w:p>
+    <w:p>
+      <w:pPr>
+        <w:rPr>
+          <w:rFonts w:hint="default" w:asciiTheme="minorAscii" w:hAnsiTheme="minorAscii"/>
           <w:b/>
           <w:bCs/>
-          <w:u w:val="single"/>
-          <w:lang w:val="en-US"/>
-        </w:rPr>
-        <w:t>POSSIBLE REFERENCE TO JEST DOCUMENTATION</w:t>
-      </w:r>
-      <w:r>
-        <w:rPr>
-          <w:rFonts w:hint="default" w:asciiTheme="minorAscii" w:hAnsiTheme="minorAscii" w:cstheme="minorAscii"/>
+        </w:rPr>
+      </w:pPr>
+      <w:r>
+        <w:rPr>
+          <w:rFonts w:hint="default" w:asciiTheme="minorAscii" w:hAnsiTheme="minorAscii"/>
+          <w:b/>
+          <w:bCs/>
+        </w:rPr>
+        <w:t>Npm start</w:t>
+      </w:r>
+    </w:p>
+    <w:p>
+      <w:pPr>
+        <w:rPr>
+          <w:rFonts w:hint="default" w:asciiTheme="minorAscii" w:hAnsiTheme="minorAscii"/>
+          <w:b/>
+          <w:bCs/>
+        </w:rPr>
+      </w:pPr>
+    </w:p>
+    <w:p>
+      <w:pPr>
+        <w:rPr>
+          <w:rFonts w:hint="default" w:asciiTheme="minorAscii" w:hAnsiTheme="minorAscii"/>
+          <w:b/>
+          <w:bCs/>
+          <w:lang w:val="en-US"/>
+        </w:rPr>
+      </w:pPr>
+      <w:r>
+        <w:rPr>
+          <w:rFonts w:hint="default" w:asciiTheme="minorAscii" w:hAnsiTheme="minorAscii"/>
           <w:b w:val="0"/>
           <w:bCs w:val="0"/>
-          <w:u w:val="none"/>
-          <w:lang w:val="en-US"/>
-        </w:rPr>
-        <w:t xml:space="preserve">. Through mocking, I can replace functions with stub code, to ensure methods are being called when required and how they interact with expected returned values. Currently, through these libraries, I have created HomePage, Canvas and ChatBox front-end unit tests. </w:t>
-      </w:r>
-    </w:p>
-    <w:p>
-      <w:pPr>
-        <w:rPr>
-          <w:rFonts w:hint="default" w:asciiTheme="minorAscii" w:hAnsiTheme="minorAscii" w:cstheme="minorAscii"/>
+        </w:rPr>
+        <w:t xml:space="preserve">This will run the website and the back-end server to allow for </w:t>
+      </w:r>
+      <w:r>
+        <w:rPr>
+          <w:rFonts w:hint="default" w:asciiTheme="minorAscii" w:hAnsiTheme="minorAscii"/>
           <w:b w:val="0"/>
           <w:bCs w:val="0"/>
-          <w:u w:val="none"/>
-          <w:lang w:val="en-US"/>
-        </w:rPr>
-      </w:pPr>
-    </w:p>
-    <w:p>
-      <w:pPr>
-        <w:rPr>
-          <w:rFonts w:hint="default" w:asciiTheme="minorAscii" w:hAnsiTheme="minorAscii" w:cstheme="minorAscii"/>
-        </w:rPr>
-      </w:pPr>
-      <w:r>
-        <w:rPr>
-          <w:rFonts w:hint="default" w:asciiTheme="minorAscii" w:hAnsiTheme="minorAscii" w:cstheme="minorAscii"/>
-          <w:b w:val="0"/>
-          <w:bCs w:val="0"/>
-          <w:u w:val="none"/>
-          <w:lang w:val="en-US"/>
-        </w:rPr>
-        <w:t>In addition, I will create end-to-end tests for my project, as this will test for how my front-end will interact with my back-end server. To do so, I will use Cypress to simulate interaction with my front-end website’s user-interface. Although I have not currently implemented any end-to-end tests, I do intend on adding this once the functionality of creating individual lobbies and entire games has been created, as otherwise refactoring multiple times will add new functionality, requiring me to add new steps for the end-to-end testing.</w:t>
-      </w:r>
-      <w:r>
-        <w:rPr>
-          <w:rFonts w:hint="default" w:asciiTheme="minorAscii" w:hAnsiTheme="minorAscii" w:cstheme="minorAscii"/>
-        </w:rPr>
-        <w:br w:type="page"/>
-      </w:r>
-    </w:p>
-    <w:p>
-      <w:pPr>
-        <w:pStyle w:val="2"/>
-        <w:rPr>
-          <w:rFonts w:hint="default" w:asciiTheme="minorAscii" w:hAnsiTheme="minorAscii" w:cstheme="minorAscii"/>
-          <w:color w:val="auto"/>
-        </w:rPr>
-      </w:pPr>
-      <w:bookmarkStart w:id="14" w:name="_Toc940760443"/>
-      <w:r>
-        <w:rPr>
-          <w:rFonts w:hint="default" w:asciiTheme="minorAscii" w:hAnsiTheme="minorAscii" w:cstheme="minorAscii"/>
-          <w:color w:val="auto"/>
-        </w:rPr>
-        <w:t>End System Development</w:t>
-      </w:r>
-      <w:bookmarkEnd w:id="14"/>
-    </w:p>
-    <w:p>
-      <w:pPr>
-        <w:pStyle w:val="3"/>
-        <w:rPr>
-          <w:rFonts w:hint="default" w:asciiTheme="minorAscii" w:hAnsiTheme="minorAscii" w:cstheme="minorAscii"/>
-          <w:color w:val="auto"/>
-        </w:rPr>
-      </w:pPr>
-      <w:bookmarkStart w:id="15" w:name="_Toc400422267"/>
-      <w:r>
-        <w:rPr>
-          <w:rFonts w:hint="default" w:asciiTheme="minorAscii" w:hAnsiTheme="minorAscii" w:cstheme="minorAscii"/>
-          <w:color w:val="auto"/>
-        </w:rPr>
-        <w:t>Running The Application</w:t>
-      </w:r>
-      <w:bookmarkEnd w:id="15"/>
-    </w:p>
-    <w:p>
-      <w:pPr>
-        <w:rPr>
-          <w:rFonts w:hint="default" w:asciiTheme="minorAscii" w:hAnsiTheme="minorAscii"/>
-        </w:rPr>
-      </w:pPr>
-      <w:r>
-        <w:rPr>
-          <w:rFonts w:hint="default" w:asciiTheme="minorAscii" w:hAnsiTheme="minorAscii"/>
-        </w:rPr>
-        <w:t>In order to run the application, the user must have Node.js downloaded. Th</w:t>
-      </w:r>
-      <w:r>
-        <w:rPr>
-          <w:rFonts w:hint="default" w:asciiTheme="minorAscii" w:hAnsiTheme="minorAscii"/>
-          <w:lang w:val="en-US"/>
-        </w:rPr>
-        <w:t>e installer</w:t>
-      </w:r>
-      <w:r>
-        <w:rPr>
-          <w:rFonts w:hint="default" w:asciiTheme="minorAscii" w:hAnsiTheme="minorAscii"/>
-        </w:rPr>
-        <w:t xml:space="preserve"> can be found on the following website:</w:t>
-      </w:r>
-    </w:p>
-    <w:p>
-      <w:pPr>
-        <w:rPr>
-          <w:rFonts w:hint="default" w:asciiTheme="minorAscii" w:hAnsiTheme="minorAscii"/>
-        </w:rPr>
-      </w:pPr>
-      <w:r>
-        <w:rPr>
-          <w:rFonts w:hint="default" w:asciiTheme="minorAscii" w:hAnsiTheme="minorAscii"/>
-        </w:rPr>
-        <w:fldChar w:fldCharType="begin"/>
-      </w:r>
-      <w:r>
-        <w:rPr>
-          <w:rFonts w:hint="default" w:asciiTheme="minorAscii" w:hAnsiTheme="minorAscii"/>
-        </w:rPr>
-        <w:instrText xml:space="preserve"> HYPERLINK "https://nodejs.org/en/download" \h </w:instrText>
-      </w:r>
-      <w:r>
-        <w:rPr>
-          <w:rFonts w:hint="default" w:asciiTheme="minorAscii" w:hAnsiTheme="minorAscii"/>
-        </w:rPr>
-        <w:fldChar w:fldCharType="separate"/>
-      </w:r>
-      <w:r>
-        <w:rPr>
-          <w:rStyle w:val="9"/>
-          <w:rFonts w:hint="default" w:asciiTheme="minorAscii" w:hAnsiTheme="minorAscii"/>
-        </w:rPr>
-        <w:t>https://nodejs.org/en/download</w:t>
-      </w:r>
-      <w:r>
-        <w:rPr>
-          <w:rStyle w:val="12"/>
-          <w:rFonts w:hint="default" w:asciiTheme="minorAscii" w:hAnsiTheme="minorAscii"/>
-        </w:rPr>
-        <w:fldChar w:fldCharType="end"/>
-      </w:r>
-    </w:p>
-    <w:p>
-      <w:pPr>
-        <w:rPr>
-          <w:rFonts w:hint="default" w:asciiTheme="minorAscii" w:hAnsiTheme="minorAscii"/>
-        </w:rPr>
-      </w:pPr>
-    </w:p>
-    <w:p>
-      <w:pPr>
-        <w:rPr>
-          <w:rFonts w:hint="default" w:asciiTheme="minorAscii" w:hAnsiTheme="minorAscii"/>
-        </w:rPr>
-      </w:pPr>
-      <w:r>
-        <w:rPr>
-          <w:rFonts w:hint="default" w:asciiTheme="minorAscii" w:hAnsiTheme="minorAscii"/>
-        </w:rPr>
-        <w:t xml:space="preserve">Once you have Node installed on the device, clone the Git repository to your local computer. Open a terminal up within the git repository and run the command npm I from the back-end folder and the front-end folder. This will install the node modules required for both servers. </w:t>
-      </w:r>
-    </w:p>
-    <w:p>
-      <w:pPr>
-        <w:rPr>
-          <w:rFonts w:hint="default" w:asciiTheme="minorAscii" w:hAnsiTheme="minorAscii"/>
-        </w:rPr>
-      </w:pPr>
-    </w:p>
-    <w:p>
-      <w:pPr>
-        <w:rPr>
-          <w:rFonts w:hint="default" w:asciiTheme="minorAscii" w:hAnsiTheme="minorAscii"/>
-        </w:rPr>
-      </w:pPr>
-      <w:r>
-        <w:rPr>
-          <w:rFonts w:hint="default" w:asciiTheme="minorAscii" w:hAnsiTheme="minorAscii"/>
-        </w:rPr>
-        <w:t>To run the back-end server, simply type into the back-end folder terminal</w:t>
-      </w:r>
-    </w:p>
-    <w:p>
-      <w:pPr>
-        <w:rPr>
-          <w:rFonts w:hint="default" w:asciiTheme="minorAscii" w:hAnsiTheme="minorAscii"/>
-          <w:b w:val="0"/>
-          <w:bCs w:val="0"/>
-        </w:rPr>
-      </w:pPr>
-      <w:r>
-        <w:rPr>
-          <w:rFonts w:hint="default" w:asciiTheme="minorAscii" w:hAnsiTheme="minorAscii"/>
-          <w:b/>
-          <w:bCs/>
-        </w:rPr>
-        <w:t>Nodemon server.js</w:t>
-      </w:r>
-      <w:r>
-        <w:rPr>
-          <w:rFonts w:hint="default" w:asciiTheme="minorAscii" w:hAnsiTheme="minorAscii"/>
-          <w:b w:val="0"/>
-          <w:bCs w:val="0"/>
-        </w:rPr>
-        <w:t xml:space="preserve"> </w:t>
-      </w:r>
-    </w:p>
-    <w:p>
-      <w:pPr>
-        <w:rPr>
-          <w:rFonts w:hint="default" w:asciiTheme="minorAscii" w:hAnsiTheme="minorAscii"/>
-          <w:b w:val="0"/>
-          <w:bCs w:val="0"/>
-          <w:lang w:val="en-US"/>
-        </w:rPr>
-      </w:pPr>
-      <w:r>
-        <w:rPr>
-          <w:rFonts w:hint="default" w:asciiTheme="minorAscii" w:hAnsiTheme="minorAscii"/>
-          <w:b w:val="0"/>
-          <w:bCs w:val="0"/>
-          <w:lang w:val="en-US"/>
-        </w:rPr>
-        <w:t xml:space="preserve">During development, Nodemon is incredibly useful to restart the server if there have been any files changes within the directory of the back-end server, therefore any modifications to the server code will automatically restart it. </w:t>
-      </w:r>
-    </w:p>
-    <w:p>
-      <w:pPr>
-        <w:rPr>
-          <w:rFonts w:hint="default" w:asciiTheme="minorAscii" w:hAnsiTheme="minorAscii"/>
-          <w:b w:val="0"/>
-          <w:bCs w:val="0"/>
-        </w:rPr>
-      </w:pPr>
-    </w:p>
-    <w:p>
-      <w:pPr>
-        <w:rPr>
-          <w:rFonts w:hint="default" w:asciiTheme="minorAscii" w:hAnsiTheme="minorAscii"/>
-          <w:b w:val="0"/>
-          <w:bCs w:val="0"/>
-        </w:rPr>
-      </w:pPr>
-      <w:r>
-        <w:rPr>
-          <w:rFonts w:hint="default" w:asciiTheme="minorAscii" w:hAnsiTheme="minorAscii"/>
-          <w:b w:val="0"/>
-          <w:bCs w:val="0"/>
-        </w:rPr>
-        <w:t>To run the front-end server, simply type into the front-end folder terminal</w:t>
-      </w:r>
-    </w:p>
-    <w:p>
-      <w:pPr>
-        <w:rPr>
-          <w:rFonts w:hint="default" w:asciiTheme="minorAscii" w:hAnsiTheme="minorAscii"/>
-          <w:b/>
-          <w:bCs/>
-        </w:rPr>
-      </w:pPr>
-      <w:r>
-        <w:rPr>
-          <w:rFonts w:hint="default" w:asciiTheme="minorAscii" w:hAnsiTheme="minorAscii"/>
-          <w:b/>
-          <w:bCs/>
-        </w:rPr>
-        <w:t>Npm start</w:t>
-      </w:r>
-    </w:p>
-    <w:p>
-      <w:pPr>
-        <w:rPr>
-          <w:rFonts w:hint="default" w:asciiTheme="minorAscii" w:hAnsiTheme="minorAscii"/>
-          <w:b/>
-          <w:bCs/>
-        </w:rPr>
-      </w:pPr>
-    </w:p>
-    <w:p>
-      <w:pPr>
-        <w:rPr>
-          <w:rFonts w:hint="default" w:asciiTheme="minorAscii" w:hAnsiTheme="minorAscii"/>
-          <w:b/>
-          <w:bCs/>
-          <w:lang w:val="en-US"/>
-        </w:rPr>
-      </w:pPr>
-      <w:r>
-        <w:rPr>
-          <w:rFonts w:hint="default" w:asciiTheme="minorAscii" w:hAnsiTheme="minorAscii"/>
-          <w:b w:val="0"/>
-          <w:bCs w:val="0"/>
-        </w:rPr>
-        <w:t xml:space="preserve">This will run the website and the back-end server to allow for </w:t>
-      </w:r>
-      <w:r>
-        <w:rPr>
-          <w:rFonts w:hint="default" w:asciiTheme="minorAscii" w:hAnsiTheme="minorAscii"/>
-          <w:b w:val="0"/>
-          <w:bCs w:val="0"/>
           <w:lang w:val="en-US"/>
         </w:rPr>
         <w:t xml:space="preserve">interaction between the two. Currently, I am using the MongoDB on my local device as a temporary solution, therefore anyone attempting to deploy the website will struggle to login / register (unless they have it installed on their local machine), however once I move the database over to the cloud solution, it should provide a fix this issue.  </w:t>
@@ -5892,7 +6507,16 @@
           <w:rFonts w:hint="default" w:asciiTheme="minorAscii" w:hAnsiTheme="minorAscii"/>
           <w:lang w:val="en-US"/>
         </w:rPr>
-        <w:t xml:space="preserve">At this stage in my development, I have only considered using oAuth 2.0 to allow for Google accounts to sign-in, however in the future, this could be opened up to allow for further services such as Apple, Facebook, X etc. The advantage of this is that it will provide a variety of different options available to the user and reducing the need to store sensitive information on the server’s database. </w:t>
+        <w:t>At this stage in my development, I have only considered using oAuth 2.0 to allow for Google accounts to sign-in, however in the future, this could be opened up to allow for further services such as Apple, Facebook, X (Twitter)</w:t>
+      </w:r>
+      <w:bookmarkStart w:id="19" w:name="_GoBack"/>
+      <w:bookmarkEnd w:id="19"/>
+      <w:r>
+        <w:rPr>
+          <w:rFonts w:hint="default" w:asciiTheme="minorAscii" w:hAnsiTheme="minorAscii"/>
+          <w:lang w:val="en-US"/>
+        </w:rPr>
+        <w:t xml:space="preserve"> etc. The advantage of this is that it will provide a variety of different options available to the user and reducing the need to store sensitive information on the server’s database. </w:t>
       </w:r>
     </w:p>
     <w:p>

</xml_diff>

<commit_message>
Updated Interim Objectives & Aims
</commit_message>
<xml_diff>
--- a/Dilraaj Gill Interim Report.docx
+++ b/Dilraaj Gill Interim Report.docx
@@ -29,6 +29,7 @@
           <w:rFonts w:asciiTheme="minorHAnsi" w:hAnsiTheme="minorHAnsi"/>
           <w:sz w:val="40"/>
           <w:szCs w:val="40"/>
+          <w:lang w:val="en-GB"/>
         </w:rPr>
       </w:pPr>
     </w:p>
@@ -41,6 +42,7 @@
           <w:rFonts w:asciiTheme="minorHAnsi" w:eastAsiaTheme="minorEastAsia" w:hAnsiTheme="minorHAnsi" w:cstheme="minorBidi"/>
           <w:sz w:val="48"/>
           <w:szCs w:val="48"/>
+          <w:lang w:val="en-GB"/>
         </w:rPr>
       </w:pPr>
       <w:r>
@@ -48,6 +50,7 @@
           <w:rFonts w:asciiTheme="minorHAnsi" w:eastAsiaTheme="minorEastAsia" w:hAnsiTheme="minorHAnsi" w:cstheme="minorBidi"/>
           <w:sz w:val="48"/>
           <w:szCs w:val="48"/>
+          <w:lang w:val="en-GB"/>
         </w:rPr>
         <w:t>ADVANCED WEB DEVELOPMENT</w:t>
       </w:r>
@@ -61,6 +64,7 @@
           <w:rFonts w:asciiTheme="minorHAnsi" w:eastAsiaTheme="minorEastAsia" w:hAnsiTheme="minorHAnsi" w:cstheme="minorBidi"/>
           <w:sz w:val="32"/>
           <w:szCs w:val="32"/>
+          <w:lang w:val="en-GB"/>
         </w:rPr>
       </w:pPr>
       <w:r>
@@ -68,6 +72,7 @@
           <w:rFonts w:asciiTheme="minorHAnsi" w:eastAsiaTheme="minorEastAsia" w:hAnsiTheme="minorHAnsi" w:cstheme="minorBidi"/>
           <w:sz w:val="32"/>
           <w:szCs w:val="32"/>
+          <w:lang w:val="en-GB"/>
         </w:rPr>
         <w:t>DILRAAJ GILL</w:t>
       </w:r>
@@ -80,6 +85,7 @@
           <w:rFonts w:asciiTheme="minorHAnsi" w:hAnsiTheme="minorHAnsi"/>
           <w:sz w:val="16"/>
           <w:szCs w:val="16"/>
+          <w:lang w:val="en-GB"/>
         </w:rPr>
       </w:pPr>
     </w:p>
@@ -92,6 +98,7 @@
           <w:rFonts w:asciiTheme="minorHAnsi" w:hAnsiTheme="minorHAnsi" w:cs="Calibri"/>
           <w:sz w:val="32"/>
           <w:szCs w:val="32"/>
+          <w:lang w:val="en-GB"/>
         </w:rPr>
       </w:pPr>
       <w:r>
@@ -99,6 +106,7 @@
           <w:rFonts w:asciiTheme="minorHAnsi" w:hAnsiTheme="minorHAnsi" w:cs="Calibri"/>
           <w:sz w:val="32"/>
           <w:szCs w:val="32"/>
+          <w:lang w:val="en-GB"/>
         </w:rPr>
         <w:t>A report submitted in part fulfilment of the degree of</w:t>
       </w:r>
@@ -112,6 +120,7 @@
           <w:b/>
           <w:sz w:val="32"/>
           <w:szCs w:val="32"/>
+          <w:lang w:val="en-GB"/>
         </w:rPr>
       </w:pPr>
       <w:r>
@@ -120,6 +129,7 @@
           <w:b/>
           <w:sz w:val="32"/>
           <w:szCs w:val="32"/>
+          <w:lang w:val="en-GB"/>
         </w:rPr>
         <w:t>BSc (Hons) in Computer Science</w:t>
       </w:r>
@@ -134,6 +144,7 @@
           <w:bCs/>
           <w:sz w:val="32"/>
           <w:szCs w:val="32"/>
+          <w:lang w:val="en-GB"/>
         </w:rPr>
       </w:pPr>
       <w:r>
@@ -143,6 +154,7 @@
           <w:bCs/>
           <w:sz w:val="32"/>
           <w:szCs w:val="32"/>
+          <w:lang w:val="en-GB"/>
         </w:rPr>
         <w:t xml:space="preserve">Supervisor: </w:t>
       </w:r>
@@ -152,6 +164,7 @@
           <w:rFonts w:asciiTheme="minorHAnsi" w:hAnsiTheme="minorHAnsi" w:cs="Calibri"/>
           <w:sz w:val="32"/>
           <w:szCs w:val="32"/>
+          <w:lang w:val="en-GB"/>
         </w:rPr>
         <w:t>DongGyun</w:t>
       </w:r>
@@ -161,6 +174,7 @@
           <w:rFonts w:asciiTheme="minorHAnsi" w:hAnsiTheme="minorHAnsi" w:cs="Calibri"/>
           <w:sz w:val="32"/>
           <w:szCs w:val="32"/>
+          <w:lang w:val="en-GB"/>
         </w:rPr>
         <w:t xml:space="preserve"> Han</w:t>
       </w:r>
@@ -170,12 +184,14 @@
         <w:pStyle w:val="BlockText"/>
         <w:rPr>
           <w:rFonts w:asciiTheme="minorHAnsi" w:hAnsiTheme="minorHAnsi"/>
+          <w:lang w:val="en-GB"/>
         </w:rPr>
       </w:pPr>
       <w:r>
         <w:rPr>
           <w:rFonts w:asciiTheme="minorHAnsi" w:hAnsiTheme="minorHAnsi"/>
           <w:noProof/>
+          <w:lang w:val="en-GB"/>
         </w:rPr>
         <mc:AlternateContent>
           <mc:Choice Requires="wpc">
@@ -381,6 +397,7 @@
           <w:rFonts w:asciiTheme="minorHAnsi" w:hAnsiTheme="minorHAnsi" w:cs="Calibri"/>
           <w:sz w:val="32"/>
           <w:szCs w:val="32"/>
+          <w:lang w:val="en-GB"/>
         </w:rPr>
       </w:pPr>
       <w:r>
@@ -388,6 +405,7 @@
           <w:rFonts w:asciiTheme="minorHAnsi" w:hAnsiTheme="minorHAnsi" w:cs="Calibri"/>
           <w:sz w:val="32"/>
           <w:szCs w:val="32"/>
+          <w:lang w:val="en-GB"/>
         </w:rPr>
         <w:t>Department of Computer Science</w:t>
       </w:r>
@@ -400,6 +418,7 @@
           <w:rFonts w:asciiTheme="minorHAnsi" w:hAnsiTheme="minorHAnsi" w:cs="Calibri"/>
           <w:sz w:val="32"/>
           <w:szCs w:val="32"/>
+          <w:lang w:val="en-GB"/>
         </w:rPr>
       </w:pPr>
       <w:r>
@@ -407,6 +426,7 @@
           <w:rFonts w:asciiTheme="minorHAnsi" w:hAnsiTheme="minorHAnsi" w:cs="Calibri"/>
           <w:sz w:val="32"/>
           <w:szCs w:val="32"/>
+          <w:lang w:val="en-GB"/>
         </w:rPr>
         <w:t>Royal Holloway, University of London</w:t>
       </w:r>
@@ -419,6 +439,7 @@
           <w:rFonts w:asciiTheme="minorHAnsi" w:hAnsiTheme="minorHAnsi" w:cs="Calibri"/>
           <w:sz w:val="32"/>
           <w:szCs w:val="32"/>
+          <w:lang w:val="en-GB"/>
         </w:rPr>
       </w:pPr>
     </w:p>
@@ -430,6 +451,7 @@
           <w:rFonts w:asciiTheme="minorHAnsi" w:hAnsiTheme="minorHAnsi" w:cs="Calibri"/>
           <w:sz w:val="32"/>
           <w:szCs w:val="32"/>
+          <w:lang w:val="en-GB"/>
         </w:rPr>
       </w:pPr>
     </w:p>
@@ -441,6 +463,7 @@
           <w:rFonts w:asciiTheme="minorHAnsi" w:hAnsiTheme="minorHAnsi" w:cs="Calibri"/>
           <w:sz w:val="32"/>
           <w:szCs w:val="32"/>
+          <w:lang w:val="en-GB"/>
         </w:rPr>
       </w:pPr>
     </w:p>
@@ -452,6 +475,7 @@
           <w:rFonts w:asciiTheme="minorHAnsi" w:hAnsiTheme="minorHAnsi" w:cs="Calibri"/>
           <w:sz w:val="32"/>
           <w:szCs w:val="32"/>
+          <w:lang w:val="en-GB"/>
         </w:rPr>
       </w:pPr>
     </w:p>
@@ -463,7 +487,7 @@
           <w:rFonts w:asciiTheme="minorHAnsi" w:hAnsiTheme="minorHAnsi" w:cs="Calibri"/>
           <w:sz w:val="32"/>
           <w:szCs w:val="32"/>
-          <w:lang w:val="en-US"/>
+          <w:lang w:val="en-GB"/>
         </w:rPr>
       </w:pPr>
     </w:p>
@@ -494,6 +518,7 @@
             <w:rPr>
               <w:rFonts w:asciiTheme="minorHAnsi" w:hAnsiTheme="minorHAnsi" w:cstheme="minorBidi"/>
               <w:color w:val="auto"/>
+              <w:lang w:val="en-GB"/>
             </w:rPr>
           </w:pPr>
         </w:p>
@@ -601,7 +626,6 @@
               <w:rPr>
                 <w:rStyle w:val="Hyperlink"/>
                 <w:noProof/>
-                <w:lang w:val="en-US"/>
               </w:rPr>
               <w:t>Project Details &amp; Motivations</w:t>
             </w:r>
@@ -821,7 +845,6 @@
               <w:rPr>
                 <w:rStyle w:val="Hyperlink"/>
                 <w:noProof/>
-                <w:lang w:val="en-US"/>
               </w:rPr>
               <w:t>Use Cases</w:t>
             </w:r>
@@ -895,7 +918,6 @@
               <w:rPr>
                 <w:rStyle w:val="Hyperlink"/>
                 <w:noProof/>
-                <w:lang w:val="en-US"/>
               </w:rPr>
               <w:t>Planning &amp; Timescale</w:t>
             </w:r>
@@ -969,7 +991,6 @@
               <w:rPr>
                 <w:rStyle w:val="Hyperlink"/>
                 <w:noProof/>
-                <w:lang w:val="en-US"/>
               </w:rPr>
               <w:t>Summary of Completed Work</w:t>
             </w:r>
@@ -1927,7 +1948,6 @@
               <w:rPr>
                 <w:rStyle w:val="Hyperlink"/>
                 <w:noProof/>
-                <w:lang w:val="en-US"/>
               </w:rPr>
               <w:t>Bibliography</w:t>
             </w:r>
@@ -2002,13 +2022,11 @@
         <w:spacing w:beforeAutospacing="1" w:afterAutospacing="1"/>
         <w:rPr>
           <w:highlight w:val="green"/>
-          <w:lang w:val="en-US"/>
         </w:rPr>
       </w:pPr>
       <w:r>
         <w:rPr>
           <w:highlight w:val="green"/>
-          <w:lang w:val="en-US"/>
         </w:rPr>
         <w:t>To ask:</w:t>
       </w:r>
@@ -2018,66 +2036,42 @@
         <w:spacing w:beforeAutospacing="1" w:afterAutospacing="1"/>
         <w:rPr>
           <w:highlight w:val="green"/>
-          <w:lang w:val="en-US"/>
         </w:rPr>
       </w:pPr>
       <w:r>
         <w:rPr>
           <w:highlight w:val="green"/>
-          <w:lang w:val="en-US"/>
-        </w:rPr>
-        <w:t xml:space="preserve">Difference between aims and </w:t>
-      </w:r>
-      <w:proofErr w:type="gramStart"/>
-      <w:r>
+        </w:rPr>
+        <w:t>Difference between aims and objectives</w:t>
+      </w:r>
+    </w:p>
+    <w:p>
+      <w:pPr>
+        <w:spacing w:beforeAutospacing="1" w:afterAutospacing="1"/>
         <w:rPr>
           <w:highlight w:val="green"/>
-          <w:lang w:val="en-US"/>
-        </w:rPr>
-        <w:t>objectives</w:t>
-      </w:r>
-      <w:proofErr w:type="gramEnd"/>
+        </w:rPr>
+      </w:pPr>
+      <w:r>
+        <w:rPr>
+          <w:highlight w:val="green"/>
+        </w:rPr>
+        <w:t>Do I need to explain my project at the beginning or not?</w:t>
+      </w:r>
     </w:p>
     <w:p>
       <w:pPr>
         <w:spacing w:beforeAutospacing="1" w:afterAutospacing="1"/>
         <w:rPr>
           <w:highlight w:val="green"/>
-          <w:lang w:val="en-US"/>
         </w:rPr>
       </w:pPr>
       <w:r>
         <w:rPr>
           <w:highlight w:val="green"/>
-          <w:lang w:val="en-US"/>
-        </w:rPr>
-        <w:t>Do I need to explain my project at the beginning or not?</w:t>
-      </w:r>
-    </w:p>
-    <w:p>
-      <w:pPr>
-        <w:spacing w:beforeAutospacing="1" w:afterAutospacing="1"/>
-        <w:rPr>
-          <w:highlight w:val="green"/>
-          <w:lang w:val="en-US"/>
-        </w:rPr>
-      </w:pPr>
-      <w:r>
-        <w:rPr>
-          <w:highlight w:val="green"/>
-          <w:lang w:val="en-US"/>
-        </w:rPr>
-        <w:t xml:space="preserve">Are my design patterns + architectural patterns </w:t>
-      </w:r>
-      <w:proofErr w:type="gramStart"/>
-      <w:r>
-        <w:rPr>
-          <w:highlight w:val="green"/>
-          <w:lang w:val="en-US"/>
-        </w:rPr>
-        <w:t>okay</w:t>
-      </w:r>
-      <w:proofErr w:type="gramEnd"/>
+        </w:rPr>
+        <w:t>Are my design patterns + architectural patterns okay</w:t>
+      </w:r>
     </w:p>
     <w:p>
       <w:pPr>
@@ -2086,13 +2080,11 @@
           <w:b/>
           <w:bCs/>
           <w:highlight w:val="green"/>
-          <w:lang w:val="en-US"/>
         </w:rPr>
       </w:pPr>
       <w:r>
         <w:rPr>
           <w:highlight w:val="green"/>
-          <w:lang w:val="en-US"/>
         </w:rPr>
         <w:t xml:space="preserve">What is </w:t>
       </w:r>
@@ -2101,7 +2093,6 @@
           <w:b/>
           <w:bCs/>
           <w:highlight w:val="green"/>
-          <w:lang w:val="en-US"/>
         </w:rPr>
         <w:t>project specification?</w:t>
       </w:r>
@@ -2111,13 +2102,11 @@
         <w:spacing w:beforeAutospacing="1" w:afterAutospacing="1"/>
         <w:rPr>
           <w:highlight w:val="green"/>
-          <w:lang w:val="en-US"/>
         </w:rPr>
       </w:pPr>
       <w:r>
         <w:rPr>
           <w:highlight w:val="green"/>
-          <w:lang w:val="en-US"/>
         </w:rPr>
         <w:t>Do you think I should need a shop thing for bonus marks or is my current project okay?</w:t>
       </w:r>
@@ -2127,13 +2116,11 @@
         <w:spacing w:beforeAutospacing="1" w:afterAutospacing="1"/>
         <w:rPr>
           <w:highlight w:val="green"/>
-          <w:lang w:val="en-US"/>
         </w:rPr>
       </w:pPr>
       <w:r>
         <w:rPr>
           <w:highlight w:val="green"/>
-          <w:lang w:val="en-US"/>
         </w:rPr>
         <w:t>Do I need a front-end UML Diagram?</w:t>
       </w:r>
@@ -2143,32 +2130,20 @@
         <w:spacing w:beforeAutospacing="1" w:afterAutospacing="1"/>
         <w:rPr>
           <w:highlight w:val="green"/>
-          <w:lang w:val="en-US"/>
         </w:rPr>
       </w:pPr>
       <w:r>
         <w:rPr>
           <w:highlight w:val="green"/>
-          <w:lang w:val="en-US"/>
-        </w:rPr>
-        <w:t xml:space="preserve">What do we add to planning and timescale? Compare to original project timeline </w:t>
-      </w:r>
-      <w:proofErr w:type="gramStart"/>
-      <w:r>
+        </w:rPr>
+        <w:t>What do we add to planning and timescale? Compare to original project timeline perhaps</w:t>
+      </w:r>
+    </w:p>
+    <w:p>
+      <w:pPr>
+        <w:spacing w:beforeAutospacing="1" w:afterAutospacing="1"/>
         <w:rPr>
           <w:highlight w:val="green"/>
-          <w:lang w:val="en-US"/>
-        </w:rPr>
-        <w:t>perhaps</w:t>
-      </w:r>
-      <w:proofErr w:type="gramEnd"/>
-    </w:p>
-    <w:p>
-      <w:pPr>
-        <w:spacing w:beforeAutospacing="1" w:afterAutospacing="1"/>
-        <w:rPr>
-          <w:highlight w:val="green"/>
-          <w:lang w:val="en-US"/>
         </w:rPr>
       </w:pPr>
     </w:p>
@@ -2553,6 +2528,7 @@
       <w:r>
         <w:rPr>
           <w:rFonts w:asciiTheme="minorHAnsi" w:hAnsiTheme="minorHAnsi" w:cstheme="minorBidi"/>
+          <w:noProof/>
           <w:sz w:val="23"/>
           <w:szCs w:val="23"/>
         </w:rPr>
@@ -2754,7 +2730,27 @@
           <w:szCs w:val="23"/>
           <w:highlight w:val="yellow"/>
         </w:rPr>
-        <w:t>Modify UML to include Round class</w:t>
+        <w:t xml:space="preserve">Modify UML to include </w:t>
+      </w:r>
+      <w:proofErr w:type="gramStart"/>
+      <w:r>
+        <w:rPr>
+          <w:rFonts w:asciiTheme="minorHAnsi" w:hAnsiTheme="minorHAnsi" w:cstheme="minorBidi"/>
+          <w:sz w:val="23"/>
+          <w:szCs w:val="23"/>
+          <w:highlight w:val="yellow"/>
+        </w:rPr>
+        <w:t>Round</w:t>
+      </w:r>
+      <w:proofErr w:type="gramEnd"/>
+      <w:r>
+        <w:rPr>
+          <w:rFonts w:asciiTheme="minorHAnsi" w:hAnsiTheme="minorHAnsi" w:cstheme="minorBidi"/>
+          <w:sz w:val="23"/>
+          <w:szCs w:val="23"/>
+          <w:highlight w:val="yellow"/>
+        </w:rPr>
+        <w:t xml:space="preserve"> class</w:t>
       </w:r>
     </w:p>
     <w:p>
@@ -2781,7 +2777,6 @@
         <w:rPr>
           <w:rFonts w:asciiTheme="minorHAnsi" w:hAnsiTheme="minorHAnsi" w:cstheme="minorBidi"/>
           <w:color w:val="auto"/>
-          <w:lang w:val="en-US"/>
         </w:rPr>
       </w:pPr>
       <w:bookmarkStart w:id="1" w:name="_Toc151579116"/>
@@ -2789,287 +2784,113 @@
         <w:rPr>
           <w:rFonts w:asciiTheme="minorHAnsi" w:hAnsiTheme="minorHAnsi" w:cstheme="minorBidi"/>
           <w:color w:val="auto"/>
-          <w:lang w:val="en-US"/>
         </w:rPr>
         <w:t>Project Details &amp; Motivations</w:t>
       </w:r>
       <w:bookmarkEnd w:id="1"/>
     </w:p>
     <w:p>
-      <w:pPr>
-        <w:rPr>
-          <w:lang w:val="en-US"/>
-        </w:rPr>
-      </w:pPr>
-      <w:r>
-        <w:rPr>
-          <w:lang w:val="en-US"/>
-        </w:rPr>
+      <w:r>
         <w:t xml:space="preserve">Websites are a key aspect of modern society. They have replaced parts of day-to-day lives by removing obstacles such as distance </w:t>
       </w:r>
       <w:proofErr w:type="gramStart"/>
       <w:r>
-        <w:rPr>
-          <w:lang w:val="en-US"/>
-        </w:rPr>
         <w:t>in order to</w:t>
       </w:r>
       <w:proofErr w:type="gramEnd"/>
       <w:r>
-        <w:rPr>
-          <w:lang w:val="en-US"/>
-        </w:rPr>
         <w:t xml:space="preserve"> connect us all together and create memories from all over the world. I aim to create an engaging website based upon the objectives of drawing a word that has been assigned to you by the server, from a collection of pre-defined word and the possibility of adding your own custom words. Whilst the user is drawing, the rest of the members in the lobby will have to guess the word being drawn, </w:t>
       </w:r>
       <w:proofErr w:type="gramStart"/>
       <w:r>
-        <w:rPr>
-          <w:lang w:val="en-US"/>
-        </w:rPr>
         <w:t>similar to</w:t>
       </w:r>
       <w:proofErr w:type="gramEnd"/>
       <w:r>
-        <w:rPr>
-          <w:lang w:val="en-US"/>
-        </w:rPr>
         <w:t xml:space="preserve"> the likes of skribbl.io. </w:t>
       </w:r>
     </w:p>
-    <w:p>
-      <w:pPr>
-        <w:rPr>
-          <w:lang w:val="en-US"/>
-        </w:rPr>
-      </w:pPr>
-    </w:p>
-    <w:p>
-      <w:pPr>
-        <w:rPr>
-          <w:lang w:val="en-US"/>
-        </w:rPr>
-      </w:pPr>
-      <w:r>
-        <w:rPr>
-          <w:lang w:val="en-US"/>
-        </w:rPr>
+    <w:p/>
+    <w:p>
+      <w:r>
         <w:t xml:space="preserve">When connecting to the website, the user is greeted with a page, allowing them to sign in or register an account. This is a requirement </w:t>
       </w:r>
       <w:proofErr w:type="gramStart"/>
       <w:r>
-        <w:rPr>
-          <w:lang w:val="en-US"/>
-        </w:rPr>
         <w:t>in order to</w:t>
       </w:r>
       <w:proofErr w:type="gramEnd"/>
       <w:r>
-        <w:rPr>
-          <w:lang w:val="en-US"/>
-        </w:rPr>
         <w:t xml:space="preserve"> proceed further into the website. </w:t>
       </w:r>
     </w:p>
     <w:p>
-      <w:pPr>
-        <w:rPr>
-          <w:lang w:val="en-US"/>
-        </w:rPr>
-      </w:pPr>
-      <w:r>
-        <w:rPr>
-          <w:lang w:val="en-US"/>
-        </w:rPr>
+      <w:r>
         <w:t xml:space="preserve">Upon signing in, they are then taken to the home page of the website. This will allow them to browse current public games that are being played. If they wish to join in on the session, they can simply click on the lobby and will be join it. In addition, on the home page, they are also provided the option of creating their own game, which can be either private or public. By default, all games are set to a private visibility.  </w:t>
       </w:r>
     </w:p>
     <w:p>
-      <w:pPr>
-        <w:rPr>
-          <w:lang w:val="en-US"/>
-        </w:rPr>
-      </w:pPr>
-      <w:r>
-        <w:rPr>
-          <w:lang w:val="en-US"/>
-        </w:rPr>
-        <w:t xml:space="preserve">When creating your own lobby, you are presented with settings to </w:t>
-      </w:r>
-      <w:proofErr w:type="spellStart"/>
-      <w:r>
-        <w:rPr>
-          <w:lang w:val="en-US"/>
-        </w:rPr>
-        <w:t>customise</w:t>
-      </w:r>
-      <w:proofErr w:type="spellEnd"/>
-      <w:r>
-        <w:rPr>
-          <w:lang w:val="en-US"/>
-        </w:rPr>
-        <w:t xml:space="preserve"> the gameplay, ranging from number of rounds to the amount of time each user should have to draw the word. Furthermore, users can join the lobby through distributing the specific URL provided, </w:t>
-      </w:r>
-      <w:r>
-        <w:rPr>
-          <w:lang w:val="en-US"/>
-        </w:rPr>
+      <w:r>
+        <w:t xml:space="preserve">When creating your own lobby, you are presented with settings to customise the gameplay, ranging from number of rounds to the amount of time each user should have to draw the word. Furthermore, users can join the lobby through distributing the specific URL provided, </w:t>
+      </w:r>
+      <w:r>
         <w:lastRenderedPageBreak/>
         <w:t xml:space="preserve">however they must be signed in to join it. Once they are ready to start, they can press “PLAY”, which will begin the session. </w:t>
       </w:r>
     </w:p>
     <w:p>
-      <w:pPr>
-        <w:rPr>
-          <w:lang w:val="en-US"/>
-        </w:rPr>
-      </w:pPr>
-      <w:r>
-        <w:rPr>
-          <w:lang w:val="en-US"/>
-        </w:rPr>
+      <w:r>
         <w:t xml:space="preserve">The first user will be presented with a selection of generated words to draw from a pre-defined list with the option of also adding their own custom words. Once they have selected their choice, the user will then draw it on the canvas, where it is then transmitted to all other devices in the sessions live while being drawn. A chat box is provided to allow </w:t>
       </w:r>
-      <w:proofErr w:type="spellStart"/>
+      <w:r>
+        <w:t>users</w:t>
+      </w:r>
+      <w:r>
+        <w:t xml:space="preserve"> to communicate between each other and guess the word. Communication functionality is restricted to only guessers within the same lobby. If the user guesses the word within the allocated time, both the drawer and the guesser will receive points. The rest of the lobby will be able to see who has guessed the word correctly, and who is still guessing. The next user will be able to draw either once everyone has guessed the word, or at the end of the allocated time.</w:t>
+      </w:r>
+    </w:p>
+    <w:p>
+      <w:r>
+        <w:t xml:space="preserve">To provide added benefits, the canvas will allow for different supported functionality, such as adjusting the line thickness or modifying the colour, to accurately represent the word being drawn. In addition, there will also be shortcuts to clear the canvas and an eraser tool to rub out aspects of the brush. Other potential implementations for added functionality may be a fill bucket and text </w:t>
+      </w:r>
+      <w:r>
+        <w:t>tool,</w:t>
+      </w:r>
+      <w:r>
+        <w:t xml:space="preserve"> however, should they be implemented, will be placed in a shop section to be unlocked, providing an incentive for interacting with the website. </w:t>
+      </w:r>
+    </w:p>
+    <w:p>
+      <w:r>
+        <w:t xml:space="preserve">At the end of each round (or if a player leaves early), the points are added onto their account. This is to ensure that progress is not lost if a player disconnects. Players can view the points each player is on at the side of the canvas, where it will showcase active players in the lobby and their respective points sum. </w:t>
+      </w:r>
+    </w:p>
+    <w:p/>
+    <w:p>
+      <w:r>
+        <w:t xml:space="preserve">I was motivated to do this project as during lockdown, this was a very popular website to visit with friends and family, however a lack of certain features inhibited the experience for us. </w:t>
+      </w:r>
+    </w:p>
+    <w:p>
+      <w:r>
+        <w:t xml:space="preserve">For starters, although you could accumulate points, they served no functionality outside of the lobby, which felt liked a missed opportunity to provide incentives to the users, as despite </w:t>
+      </w:r>
       <w:proofErr w:type="gramStart"/>
       <w:r>
-        <w:rPr>
-          <w:lang w:val="en-US"/>
-        </w:rPr>
-        <w:t>user’s</w:t>
-      </w:r>
-      <w:proofErr w:type="spellEnd"/>
+        <w:t>all of</w:t>
+      </w:r>
       <w:proofErr w:type="gramEnd"/>
       <w:r>
-        <w:rPr>
-          <w:lang w:val="en-US"/>
-        </w:rPr>
-        <w:t xml:space="preserve"> to communicate between each other and guess the word. Communication functionality is restricted to only guessers within the same lobby. If the user guesses the word within the allocated time, both the drawer and the guesser will receive points. The rest of the lobby will be able to see who has guessed the word correctly, and who is still guessing. The next user will be able to draw either once everyone has guessed the word, or at the end of the allocated time.</w:t>
-      </w:r>
-    </w:p>
-    <w:p>
-      <w:pPr>
-        <w:rPr>
-          <w:lang w:val="en-US"/>
-        </w:rPr>
-      </w:pPr>
-      <w:r>
-        <w:rPr>
-          <w:lang w:val="en-US"/>
-        </w:rPr>
-        <w:t xml:space="preserve">To provide added benefits, the canvas will allow for different supported functionality, such as adjusting the line thickness or modifying the </w:t>
-      </w:r>
-      <w:proofErr w:type="spellStart"/>
-      <w:r>
-        <w:rPr>
-          <w:lang w:val="en-US"/>
-        </w:rPr>
-        <w:t>colour</w:t>
-      </w:r>
-      <w:proofErr w:type="spellEnd"/>
-      <w:r>
-        <w:rPr>
-          <w:lang w:val="en-US"/>
-        </w:rPr>
-        <w:t xml:space="preserve">, to accurately represent the word being drawn. In addition, there will also be shortcuts to clear the canvas and an eraser tool to rub out aspects of the brush. Other potential implementations for added functionality may be a fill bucket and text </w:t>
-      </w:r>
-      <w:proofErr w:type="gramStart"/>
-      <w:r>
-        <w:rPr>
-          <w:lang w:val="en-US"/>
-        </w:rPr>
-        <w:t>tool</w:t>
-      </w:r>
-      <w:proofErr w:type="gramEnd"/>
-      <w:r>
-        <w:rPr>
-          <w:lang w:val="en-US"/>
-        </w:rPr>
-        <w:t xml:space="preserve"> however, should they be implemented, will be placed in a shop section to be unlocked, providing an incentive for interacting with the website. </w:t>
-      </w:r>
-    </w:p>
-    <w:p>
-      <w:pPr>
-        <w:rPr>
-          <w:lang w:val="en-US"/>
-        </w:rPr>
-      </w:pPr>
-      <w:r>
-        <w:rPr>
-          <w:lang w:val="en-US"/>
-        </w:rPr>
-        <w:t xml:space="preserve">At the end of each round (or if a player leaves early), the points are added onto their account. This is to ensure that progress is not lost if a player disconnects. Players can view the points each player is on at the side of the canvas, where it will showcase active players in the lobby and their respective points sum. </w:t>
-      </w:r>
-    </w:p>
-    <w:p>
-      <w:pPr>
-        <w:rPr>
-          <w:lang w:val="en-US"/>
-        </w:rPr>
-      </w:pPr>
-    </w:p>
-    <w:p>
-      <w:pPr>
-        <w:rPr>
-          <w:lang w:val="en-US"/>
-        </w:rPr>
-      </w:pPr>
-      <w:r>
-        <w:rPr>
-          <w:lang w:val="en-US"/>
-        </w:rPr>
-        <w:t xml:space="preserve">I was motivated to do this project as during lockdown, this was a very popular website to visit with friends and family, however a lack of certain features inhibited the experience for us. </w:t>
-      </w:r>
-    </w:p>
-    <w:p>
-      <w:pPr>
-        <w:rPr>
-          <w:lang w:val="en-US"/>
-        </w:rPr>
-      </w:pPr>
-      <w:r>
-        <w:rPr>
-          <w:lang w:val="en-US"/>
-        </w:rPr>
-        <w:t xml:space="preserve">For starters, although you could accumulate points, they served no functionality outside of the lobby, which felt liked a missed opportunity to provide incentives to the users, as despite </w:t>
-      </w:r>
-      <w:proofErr w:type="gramStart"/>
-      <w:r>
-        <w:rPr>
-          <w:lang w:val="en-US"/>
-        </w:rPr>
-        <w:t>all of</w:t>
-      </w:r>
-      <w:proofErr w:type="gramEnd"/>
-      <w:r>
-        <w:rPr>
-          <w:lang w:val="en-US"/>
-        </w:rPr>
         <w:t xml:space="preserve"> the time I interacted with the website, the benefits were restricted to only the interaction with friends. </w:t>
       </w:r>
     </w:p>
     <w:p>
-      <w:pPr>
-        <w:rPr>
-          <w:lang w:val="en-US"/>
-        </w:rPr>
-      </w:pPr>
-      <w:r>
-        <w:rPr>
-          <w:lang w:val="en-US"/>
-        </w:rPr>
+      <w:r>
         <w:t>Furthermore, when trying to join a public game, they do not provide the ability to select which lobby you want to join, instead it is automatically assigned to you, restricting the amount of choice with who we interact with and the amount of freedom the player has.</w:t>
       </w:r>
     </w:p>
     <w:p>
-      <w:pPr>
-        <w:rPr>
-          <w:lang w:val="en-US"/>
-        </w:rPr>
-      </w:pPr>
-      <w:r>
-        <w:rPr>
-          <w:lang w:val="en-US"/>
-        </w:rPr>
+      <w:r>
         <w:t xml:space="preserve">In addition, websites similar in nature to my project also lack capabilities such as making an account (e.g. skribbl.io make you write a name every time), which led to repetition in the interactivity of the website when trying to join or create a lobby, as I wished the information would save.  </w:t>
       </w:r>
     </w:p>
@@ -3097,15 +2918,13 @@
         </w:rPr>
         <w:t xml:space="preserve">&amp; Goals </w:t>
       </w:r>
-      <w:proofErr w:type="gramStart"/>
       <w:r>
         <w:rPr>
           <w:rFonts w:asciiTheme="minorHAnsi" w:hAnsiTheme="minorHAnsi" w:cstheme="minorBidi"/>
           <w:color w:val="auto"/>
         </w:rPr>
-        <w:t>Of</w:t>
-      </w:r>
-      <w:proofErr w:type="gramEnd"/>
+        <w:t>of</w:t>
+      </w:r>
       <w:r>
         <w:rPr>
           <w:rFonts w:asciiTheme="minorHAnsi" w:hAnsiTheme="minorHAnsi" w:cstheme="minorBidi"/>
@@ -3207,8 +3026,185 @@
         <w:t>Allow for public and private game session (distributed via URL link)</w:t>
       </w:r>
     </w:p>
+    <w:p>
+      <w:r>
+        <w:t>The aims of the pr</w:t>
+      </w:r>
+    </w:p>
+    <w:p>
+      <w:pPr>
+        <w:pStyle w:val="Heading2"/>
+        <w:rPr>
+          <w:rFonts w:asciiTheme="minorHAnsi" w:hAnsiTheme="minorHAnsi" w:cstheme="minorBidi"/>
+          <w:color w:val="auto"/>
+        </w:rPr>
+      </w:pPr>
+      <w:bookmarkStart w:id="3" w:name="_Toc151579118"/>
+      <w:r>
+        <w:rPr>
+          <w:rFonts w:asciiTheme="minorHAnsi" w:hAnsiTheme="minorHAnsi" w:cstheme="minorBidi"/>
+          <w:color w:val="auto"/>
+        </w:rPr>
+        <w:lastRenderedPageBreak/>
+        <w:t>Objectives - Milestones Summary</w:t>
+      </w:r>
+      <w:bookmarkEnd w:id="3"/>
+    </w:p>
+    <w:p>
+      <w:pPr>
+        <w:pStyle w:val="ListParagraph"/>
+        <w:numPr>
+          <w:ilvl w:val="0"/>
+          <w:numId w:val="3"/>
+        </w:numPr>
+      </w:pPr>
+      <w:r>
+        <w:t>Create back-end server with Express</w:t>
+      </w:r>
+    </w:p>
+    <w:p>
+      <w:pPr>
+        <w:pStyle w:val="ListParagraph"/>
+        <w:numPr>
+          <w:ilvl w:val="0"/>
+          <w:numId w:val="3"/>
+        </w:numPr>
+      </w:pPr>
+      <w:r>
+        <w:t>Use socket.io to handle real-time communication for transmitting lobby data</w:t>
+      </w:r>
+    </w:p>
+    <w:p>
+      <w:pPr>
+        <w:pStyle w:val="ListParagraph"/>
+        <w:numPr>
+          <w:ilvl w:val="1"/>
+          <w:numId w:val="3"/>
+        </w:numPr>
+      </w:pPr>
+    </w:p>
+    <w:p>
+      <w:pPr>
+        <w:pStyle w:val="ListParagraph"/>
+        <w:numPr>
+          <w:ilvl w:val="0"/>
+          <w:numId w:val="3"/>
+        </w:numPr>
+      </w:pPr>
+      <w:r>
+        <w:t>Use HTTP requests to handle authentication, registration, and logging in requests</w:t>
+      </w:r>
+    </w:p>
+    <w:p>
+      <w:pPr>
+        <w:pStyle w:val="ListParagraph"/>
+        <w:numPr>
+          <w:ilvl w:val="0"/>
+          <w:numId w:val="3"/>
+        </w:numPr>
+      </w:pPr>
+      <w:proofErr w:type="spellStart"/>
+      <w:r>
+        <w:t>Axios</w:t>
+      </w:r>
+      <w:proofErr w:type="spellEnd"/>
+      <w:r>
+        <w:t xml:space="preserve"> to transmit client HTTP request to the back-end server</w:t>
+      </w:r>
+    </w:p>
+    <w:p>
+      <w:pPr>
+        <w:pStyle w:val="ListParagraph"/>
+        <w:numPr>
+          <w:ilvl w:val="1"/>
+          <w:numId w:val="3"/>
+        </w:numPr>
+      </w:pPr>
+      <w:r>
+        <w:t>Connect a user to their lobby through URL parameter and authenticate this lobby exists</w:t>
+      </w:r>
+    </w:p>
+    <w:p>
+      <w:pPr>
+        <w:pStyle w:val="ListParagraph"/>
+        <w:numPr>
+          <w:ilvl w:val="0"/>
+          <w:numId w:val="3"/>
+        </w:numPr>
+      </w:pPr>
+      <w:r>
+        <w:t>Utilise cookies to store session on browser information</w:t>
+      </w:r>
+    </w:p>
+    <w:p>
+      <w:pPr>
+        <w:pStyle w:val="ListParagraph"/>
+        <w:numPr>
+          <w:ilvl w:val="0"/>
+          <w:numId w:val="3"/>
+        </w:numPr>
+      </w:pPr>
+      <w:r>
+        <w:t>Create a store to allow users to spend their points</w:t>
+      </w:r>
+    </w:p>
+    <w:p>
+      <w:pPr>
+        <w:pStyle w:val="ListParagraph"/>
+        <w:numPr>
+          <w:ilvl w:val="0"/>
+          <w:numId w:val="3"/>
+        </w:numPr>
+      </w:pPr>
+      <w:r>
+        <w:t>Allow user to create their own Game object from Home Page</w:t>
+      </w:r>
+    </w:p>
+    <w:p>
+      <w:pPr>
+        <w:pStyle w:val="ListParagraph"/>
+        <w:numPr>
+          <w:ilvl w:val="1"/>
+          <w:numId w:val="3"/>
+        </w:numPr>
+      </w:pPr>
+      <w:r>
+        <w:t>Present customisation settings</w:t>
+      </w:r>
+    </w:p>
+    <w:p>
+      <w:pPr>
+        <w:pStyle w:val="ListParagraph"/>
+        <w:numPr>
+          <w:ilvl w:val="0"/>
+          <w:numId w:val="3"/>
+        </w:numPr>
+      </w:pPr>
+      <w:r>
+        <w:t xml:space="preserve">Create </w:t>
+      </w:r>
+      <w:proofErr w:type="spellStart"/>
+      <w:r>
+        <w:t>oAuth</w:t>
+      </w:r>
+      <w:proofErr w:type="spellEnd"/>
+      <w:r>
+        <w:t xml:space="preserve"> login + registration system</w:t>
+      </w:r>
+    </w:p>
+    <w:p>
+      <w:pPr>
+        <w:pStyle w:val="ListParagraph"/>
+        <w:numPr>
+          <w:ilvl w:val="0"/>
+          <w:numId w:val="3"/>
+        </w:numPr>
+      </w:pPr>
+      <w:r>
+        <w:t>Through salting and hashing, encrypt sensitive information</w:t>
+      </w:r>
+    </w:p>
     <w:p/>
-    <w:p/>
     <w:p>
       <w:pPr>
         <w:pStyle w:val="Heading2"/>
@@ -3217,63 +3213,31 @@
           <w:color w:val="auto"/>
         </w:rPr>
       </w:pPr>
-      <w:bookmarkStart w:id="3" w:name="_Toc151579118"/>
+      <w:bookmarkStart w:id="4" w:name="_Toc151579119"/>
       <w:r>
         <w:rPr>
           <w:rFonts w:asciiTheme="minorHAnsi" w:hAnsiTheme="minorHAnsi" w:cstheme="minorBidi"/>
           <w:color w:val="auto"/>
         </w:rPr>
-        <w:t>Objectives - Milestones Summary</w:t>
-      </w:r>
-      <w:bookmarkEnd w:id="3"/>
-    </w:p>
-    <w:p/>
-    <w:p/>
-    <w:p>
-      <w:pPr>
-        <w:pStyle w:val="Heading2"/>
-        <w:rPr>
-          <w:rFonts w:asciiTheme="minorHAnsi" w:hAnsiTheme="minorHAnsi" w:cstheme="minorBidi"/>
+        <w:t>Use Cases</w:t>
+      </w:r>
+      <w:bookmarkEnd w:id="4"/>
+    </w:p>
+    <w:p>
+      <w:r>
+        <w:t xml:space="preserve">I have designed the following use cases to demonstrate the functionality of the website, walking you through from registering the account all the way to interacting with others. </w:t>
+      </w:r>
+    </w:p>
+    <w:p>
+      <w:pPr>
+        <w:pStyle w:val="Heading4"/>
+        <w:rPr>
           <w:color w:val="auto"/>
-          <w:lang w:val="en-US"/>
-        </w:rPr>
-      </w:pPr>
-      <w:bookmarkStart w:id="4" w:name="_Toc151579119"/>
-      <w:r>
-        <w:rPr>
-          <w:rFonts w:asciiTheme="minorHAnsi" w:hAnsiTheme="minorHAnsi" w:cstheme="minorBidi"/>
+        </w:rPr>
+      </w:pPr>
+      <w:r>
+        <w:rPr>
           <w:color w:val="auto"/>
-          <w:lang w:val="en-US"/>
-        </w:rPr>
-        <w:t>Use Cases</w:t>
-      </w:r>
-      <w:bookmarkEnd w:id="4"/>
-    </w:p>
-    <w:p>
-      <w:pPr>
-        <w:rPr>
-          <w:lang w:val="en-US"/>
-        </w:rPr>
-      </w:pPr>
-      <w:r>
-        <w:rPr>
-          <w:lang w:val="en-US"/>
-        </w:rPr>
-        <w:t xml:space="preserve">I have designed the following use cases to demonstrate the functionality of the website, walking you through from registering the account all the way to interacting with others. </w:t>
-      </w:r>
-    </w:p>
-    <w:p>
-      <w:pPr>
-        <w:pStyle w:val="Heading4"/>
-        <w:rPr>
-          <w:color w:val="auto"/>
-          <w:lang w:val="en-US"/>
-        </w:rPr>
-      </w:pPr>
-      <w:r>
-        <w:rPr>
-          <w:color w:val="auto"/>
-          <w:lang w:val="en-US"/>
         </w:rPr>
         <w:t>Registering</w:t>
       </w:r>
@@ -3307,13 +3271,11 @@
             <w:pPr>
               <w:rPr>
                 <w:color w:val="FFFFFF"/>
-                <w:lang w:val="en-US"/>
               </w:rPr>
             </w:pPr>
             <w:r>
               <w:rPr>
                 <w:color w:val="FFFFFF"/>
-                <w:lang w:val="en-US"/>
               </w:rPr>
               <w:t>Use Case</w:t>
             </w:r>
@@ -3334,13 +3296,11 @@
             <w:pPr>
               <w:rPr>
                 <w:color w:val="000000"/>
-                <w:lang w:val="en-US"/>
               </w:rPr>
             </w:pPr>
             <w:r>
               <w:rPr>
                 <w:color w:val="000000"/>
-                <w:lang w:val="en-US"/>
               </w:rPr>
               <w:t>Registering Account</w:t>
             </w:r>
@@ -3363,13 +3323,11 @@
             <w:pPr>
               <w:rPr>
                 <w:color w:val="FFFFFF"/>
-                <w:lang w:val="en-US"/>
               </w:rPr>
             </w:pPr>
             <w:r>
               <w:rPr>
                 <w:color w:val="FFFFFF"/>
-                <w:lang w:val="en-US"/>
               </w:rPr>
               <w:t>Actor</w:t>
             </w:r>
@@ -3390,13 +3348,11 @@
             <w:pPr>
               <w:rPr>
                 <w:color w:val="000000"/>
-                <w:lang w:val="en-US"/>
               </w:rPr>
             </w:pPr>
             <w:r>
               <w:rPr>
                 <w:color w:val="000000"/>
-                <w:lang w:val="en-US"/>
               </w:rPr>
               <w:t>User wanting to make an account</w:t>
             </w:r>
@@ -3422,13 +3378,11 @@
             <w:pPr>
               <w:rPr>
                 <w:color w:val="FFFFFF"/>
-                <w:lang w:val="en-US"/>
               </w:rPr>
             </w:pPr>
             <w:r>
               <w:rPr>
                 <w:color w:val="FFFFFF"/>
-                <w:lang w:val="en-US"/>
               </w:rPr>
               <w:t>Sequence</w:t>
             </w:r>
@@ -3449,31 +3403,23 @@
             <w:pPr>
               <w:rPr>
                 <w:color w:val="000000"/>
-                <w:lang w:val="en-US"/>
               </w:rPr>
             </w:pPr>
             <w:r>
               <w:rPr>
                 <w:color w:val="000000"/>
-                <w:lang w:val="en-US"/>
               </w:rPr>
               <w:t xml:space="preserve">The user will visit the “/register” route. From here, they will enter their choice of username, email address and password. Once they entered the necessary information, they can proceed with submit. The information is now stored in the database (and the password in </w:t>
             </w:r>
-            <w:proofErr w:type="spellStart"/>
-            <w:proofErr w:type="gramStart"/>
             <w:r>
               <w:rPr>
                 <w:color w:val="000000"/>
-                <w:lang w:val="en-US"/>
-              </w:rPr>
-              <w:t>it’s</w:t>
-            </w:r>
-            <w:proofErr w:type="spellEnd"/>
-            <w:proofErr w:type="gramEnd"/>
+              </w:rPr>
+              <w:t>its</w:t>
+            </w:r>
             <w:r>
               <w:rPr>
                 <w:color w:val="000000"/>
-                <w:lang w:val="en-US"/>
               </w:rPr>
               <w:t xml:space="preserve"> encrypted form), and the user can navigate through the website</w:t>
             </w:r>
@@ -3499,13 +3445,11 @@
             <w:pPr>
               <w:rPr>
                 <w:color w:val="FFFFFF"/>
-                <w:lang w:val="en-US"/>
               </w:rPr>
             </w:pPr>
             <w:r>
               <w:rPr>
                 <w:color w:val="FFFFFF"/>
-                <w:lang w:val="en-US"/>
               </w:rPr>
               <w:t>Alternative Sequence</w:t>
             </w:r>
@@ -3526,13 +3470,11 @@
             <w:pPr>
               <w:rPr>
                 <w:color w:val="000000"/>
-                <w:lang w:val="en-US"/>
               </w:rPr>
             </w:pPr>
             <w:r>
               <w:rPr>
                 <w:color w:val="000000"/>
-                <w:lang w:val="en-US"/>
               </w:rPr>
               <w:t xml:space="preserve">The user will visit the “/register” route. From here, they will select “Sign </w:t>
             </w:r>
@@ -3540,7 +3482,6 @@
             <w:r>
               <w:rPr>
                 <w:color w:val="000000"/>
-                <w:lang w:val="en-US"/>
               </w:rPr>
               <w:t>In</w:t>
             </w:r>
@@ -3548,7 +3489,6 @@
             <w:r>
               <w:rPr>
                 <w:color w:val="000000"/>
-                <w:lang w:val="en-US"/>
               </w:rPr>
               <w:t xml:space="preserve"> With Google”. This will create a pop-up to allow the user to select the Google account they wish to use. Once selected, they can review the permissions required to use the website, and then proceed to create the account. </w:t>
             </w:r>
@@ -3556,25 +3496,17 @@
         </w:tc>
       </w:tr>
     </w:tbl>
-    <w:p>
-      <w:pPr>
-        <w:rPr>
-          <w:lang w:val="en-US"/>
-        </w:rPr>
-      </w:pPr>
-    </w:p>
+    <w:p/>
     <w:p>
       <w:pPr>
         <w:pStyle w:val="Heading4"/>
         <w:rPr>
           <w:color w:val="auto"/>
-          <w:lang w:val="en-US"/>
         </w:rPr>
       </w:pPr>
       <w:r>
         <w:rPr>
           <w:color w:val="auto"/>
-          <w:lang w:val="en-US"/>
         </w:rPr>
         <w:t>Logging In</w:t>
       </w:r>
@@ -3586,8 +3518,8 @@
         <w:tblLook w:val="04A0" w:firstRow="1" w:lastRow="0" w:firstColumn="1" w:lastColumn="0" w:noHBand="0" w:noVBand="1"/>
       </w:tblPr>
       <w:tblGrid>
-        <w:gridCol w:w="2187"/>
-        <w:gridCol w:w="6819"/>
+        <w:gridCol w:w="2186"/>
+        <w:gridCol w:w="6820"/>
       </w:tblGrid>
       <w:tr>
         <w:trPr>
@@ -3608,13 +3540,11 @@
             <w:pPr>
               <w:rPr>
                 <w:color w:val="FFFFFF"/>
-                <w:lang w:val="en-US"/>
               </w:rPr>
             </w:pPr>
             <w:r>
               <w:rPr>
                 <w:color w:val="FFFFFF"/>
-                <w:lang w:val="en-US"/>
               </w:rPr>
               <w:t>Use Case</w:t>
             </w:r>
@@ -3635,13 +3565,11 @@
             <w:pPr>
               <w:rPr>
                 <w:color w:val="000000"/>
-                <w:lang w:val="en-US"/>
               </w:rPr>
             </w:pPr>
             <w:r>
               <w:rPr>
                 <w:color w:val="000000"/>
-                <w:lang w:val="en-US"/>
               </w:rPr>
               <w:t>Logging</w:t>
             </w:r>
@@ -3664,13 +3592,11 @@
             <w:pPr>
               <w:rPr>
                 <w:color w:val="FFFFFF"/>
-                <w:lang w:val="en-US"/>
               </w:rPr>
             </w:pPr>
             <w:r>
               <w:rPr>
                 <w:color w:val="FFFFFF"/>
-                <w:lang w:val="en-US"/>
               </w:rPr>
               <w:t>Actor</w:t>
             </w:r>
@@ -3691,13 +3617,11 @@
             <w:pPr>
               <w:rPr>
                 <w:color w:val="000000"/>
-                <w:lang w:val="en-US"/>
               </w:rPr>
             </w:pPr>
             <w:r>
               <w:rPr>
                 <w:color w:val="000000"/>
-                <w:lang w:val="en-US"/>
               </w:rPr>
               <w:t>User with an account</w:t>
             </w:r>
@@ -3723,13 +3647,11 @@
             <w:pPr>
               <w:rPr>
                 <w:color w:val="FFFFFF"/>
-                <w:lang w:val="en-US"/>
               </w:rPr>
             </w:pPr>
             <w:r>
               <w:rPr>
                 <w:color w:val="FFFFFF"/>
-                <w:lang w:val="en-US"/>
               </w:rPr>
               <w:t>Sequence</w:t>
             </w:r>
@@ -3750,29 +3672,23 @@
             <w:pPr>
               <w:rPr>
                 <w:color w:val="000000"/>
-                <w:lang w:val="en-US"/>
               </w:rPr>
             </w:pPr>
             <w:r>
               <w:rPr>
                 <w:color w:val="000000"/>
-                <w:lang w:val="en-US"/>
               </w:rPr>
               <w:t xml:space="preserve">The user will visit the “/login” route. From here, they will be prompted with a form to input their username and password. After inputting their password, they will submit the form to the back-end server, where the request is </w:t>
             </w:r>
-            <w:proofErr w:type="gramStart"/>
             <w:r>
               <w:rPr>
                 <w:color w:val="000000"/>
-                <w:lang w:val="en-US"/>
-              </w:rPr>
-              <w:t>authenticated</w:t>
-            </w:r>
-            <w:proofErr w:type="gramEnd"/>
+              </w:rPr>
+              <w:t>authenticated,</w:t>
+            </w:r>
             <w:r>
               <w:rPr>
                 <w:color w:val="000000"/>
-                <w:lang w:val="en-US"/>
               </w:rPr>
               <w:t xml:space="preserve"> and they are allowed to progress if the user exists. </w:t>
             </w:r>
@@ -3798,14 +3714,13 @@
             <w:pPr>
               <w:rPr>
                 <w:color w:val="FFFFFF"/>
-                <w:lang w:val="en-US"/>
               </w:rPr>
             </w:pPr>
             <w:r>
               <w:rPr>
                 <w:color w:val="FFFFFF"/>
-                <w:lang w:val="en-US"/>
-              </w:rPr>
+              </w:rPr>
+              <w:lastRenderedPageBreak/>
               <w:t>Alternative Sequence</w:t>
             </w:r>
           </w:p>
@@ -3825,13 +3740,11 @@
             <w:pPr>
               <w:rPr>
                 <w:color w:val="000000"/>
-                <w:lang w:val="en-US"/>
               </w:rPr>
             </w:pPr>
             <w:r>
               <w:rPr>
                 <w:color w:val="000000"/>
-                <w:lang w:val="en-US"/>
               </w:rPr>
               <w:t xml:space="preserve">The user will visit the “/login” route. From here, they will select the “Sign </w:t>
             </w:r>
@@ -3839,7 +3752,6 @@
             <w:r>
               <w:rPr>
                 <w:color w:val="000000"/>
-                <w:lang w:val="en-US"/>
               </w:rPr>
               <w:t>In</w:t>
             </w:r>
@@ -3847,23 +3759,18 @@
             <w:r>
               <w:rPr>
                 <w:color w:val="000000"/>
-                <w:lang w:val="en-US"/>
               </w:rPr>
               <w:t xml:space="preserve"> With Google” option. This will present a pop-up window for them, showing the google accounts they have currently signed-in on their browser and available to sign in with on the website. Once selected an account, the service will check if the account has signed up to the </w:t>
             </w:r>
-            <w:proofErr w:type="gramStart"/>
             <w:r>
               <w:rPr>
                 <w:color w:val="000000"/>
-                <w:lang w:val="en-US"/>
-              </w:rPr>
-              <w:t>website, and</w:t>
-            </w:r>
-            <w:proofErr w:type="gramEnd"/>
+              </w:rPr>
+              <w:t>website and</w:t>
+            </w:r>
             <w:r>
               <w:rPr>
                 <w:color w:val="000000"/>
-                <w:lang w:val="en-US"/>
               </w:rPr>
               <w:t xml:space="preserve"> allow them to progress if so. </w:t>
             </w:r>
@@ -3883,13 +3790,11 @@
         <w:pStyle w:val="Heading4"/>
         <w:rPr>
           <w:color w:val="auto"/>
-          <w:lang w:val="en-US"/>
         </w:rPr>
       </w:pPr>
       <w:r>
         <w:rPr>
           <w:color w:val="auto"/>
-          <w:lang w:val="en-US"/>
         </w:rPr>
         <w:t>Browsing &amp; Joining Public Lobby</w:t>
       </w:r>
@@ -3923,13 +3828,11 @@
             <w:pPr>
               <w:rPr>
                 <w:color w:val="FFFFFF"/>
-                <w:lang w:val="en-US"/>
               </w:rPr>
             </w:pPr>
             <w:r>
               <w:rPr>
                 <w:color w:val="FFFFFF"/>
-                <w:lang w:val="en-US"/>
               </w:rPr>
               <w:t>Use Case</w:t>
             </w:r>
@@ -3950,13 +3853,11 @@
             <w:pPr>
               <w:rPr>
                 <w:color w:val="000000"/>
-                <w:lang w:val="en-US"/>
               </w:rPr>
             </w:pPr>
             <w:r>
               <w:rPr>
                 <w:color w:val="000000"/>
-                <w:lang w:val="en-US"/>
               </w:rPr>
               <w:t>Browsing Public Lobbies</w:t>
             </w:r>
@@ -3979,13 +3880,11 @@
             <w:pPr>
               <w:rPr>
                 <w:color w:val="FFFFFF"/>
-                <w:lang w:val="en-US"/>
               </w:rPr>
             </w:pPr>
             <w:r>
               <w:rPr>
                 <w:color w:val="FFFFFF"/>
-                <w:lang w:val="en-US"/>
               </w:rPr>
               <w:t>Actor</w:t>
             </w:r>
@@ -4006,13 +3905,11 @@
             <w:pPr>
               <w:rPr>
                 <w:color w:val="000000"/>
-                <w:lang w:val="en-US"/>
               </w:rPr>
             </w:pPr>
             <w:r>
               <w:rPr>
                 <w:color w:val="000000"/>
-                <w:lang w:val="en-US"/>
               </w:rPr>
               <w:t>User with an account</w:t>
             </w:r>
@@ -4038,13 +3935,11 @@
             <w:pPr>
               <w:rPr>
                 <w:color w:val="FFFFFF"/>
-                <w:lang w:val="en-US"/>
               </w:rPr>
             </w:pPr>
             <w:r>
               <w:rPr>
                 <w:color w:val="FFFFFF"/>
-                <w:lang w:val="en-US"/>
               </w:rPr>
               <w:t>Sequence</w:t>
             </w:r>
@@ -4065,39 +3960,25 @@
             <w:pPr>
               <w:rPr>
                 <w:color w:val="000000"/>
-                <w:lang w:val="en-US"/>
               </w:rPr>
             </w:pPr>
             <w:r>
               <w:rPr>
                 <w:color w:val="000000"/>
-                <w:lang w:val="en-US"/>
               </w:rPr>
               <w:t xml:space="preserve">The user will begin by signing </w:t>
             </w:r>
-            <w:proofErr w:type="gramStart"/>
             <w:r>
               <w:rPr>
                 <w:color w:val="000000"/>
-                <w:lang w:val="en-US"/>
-              </w:rPr>
-              <w:t>in to</w:t>
-            </w:r>
-            <w:proofErr w:type="gramEnd"/>
+              </w:rPr>
+              <w:t>into</w:t>
+            </w:r>
             <w:r>
               <w:rPr>
                 <w:color w:val="000000"/>
-                <w:lang w:val="en-US"/>
-              </w:rPr>
-              <w:t xml:space="preserve"> the website. Once they have </w:t>
-            </w:r>
-            <w:r>
-              <w:rPr>
-                <w:color w:val="000000"/>
-                <w:lang w:val="en-US"/>
-              </w:rPr>
-              <w:lastRenderedPageBreak/>
-              <w:t xml:space="preserve">signed in, they are taken to the home page, which will allow them to scroll through the different public lobbies available to join. From here, by selecting a lobby, they will be taken into it.  </w:t>
+              </w:rPr>
+              <w:t xml:space="preserve"> the website. Once they have signed in, they are taken to the home page, which will allow them to scroll through the different public lobbies available to join. From here, by selecting a lobby, they will be taken into it.  </w:t>
             </w:r>
           </w:p>
         </w:tc>
@@ -4115,13 +3996,11 @@
         <w:pStyle w:val="Heading4"/>
         <w:rPr>
           <w:color w:val="auto"/>
-          <w:lang w:val="en-US"/>
         </w:rPr>
       </w:pPr>
       <w:r>
         <w:rPr>
           <w:color w:val="auto"/>
-          <w:lang w:val="en-US"/>
         </w:rPr>
         <w:t>Creating A Private Game</w:t>
       </w:r>
@@ -4155,13 +4034,11 @@
             <w:pPr>
               <w:rPr>
                 <w:color w:val="FFFFFF"/>
-                <w:lang w:val="en-US"/>
               </w:rPr>
             </w:pPr>
             <w:r>
               <w:rPr>
                 <w:color w:val="FFFFFF"/>
-                <w:lang w:val="en-US"/>
               </w:rPr>
               <w:t>Use Case</w:t>
             </w:r>
@@ -4182,13 +4059,11 @@
             <w:pPr>
               <w:rPr>
                 <w:color w:val="000000"/>
-                <w:lang w:val="en-US"/>
               </w:rPr>
             </w:pPr>
             <w:r>
               <w:rPr>
                 <w:color w:val="000000"/>
-                <w:lang w:val="en-US"/>
               </w:rPr>
               <w:t>Creating A Private Game</w:t>
             </w:r>
@@ -4211,13 +4086,11 @@
             <w:pPr>
               <w:rPr>
                 <w:color w:val="FFFFFF"/>
-                <w:lang w:val="en-US"/>
               </w:rPr>
             </w:pPr>
             <w:r>
               <w:rPr>
                 <w:color w:val="FFFFFF"/>
-                <w:lang w:val="en-US"/>
               </w:rPr>
               <w:t>Actor</w:t>
             </w:r>
@@ -4238,13 +4111,11 @@
             <w:pPr>
               <w:rPr>
                 <w:color w:val="000000"/>
-                <w:lang w:val="en-US"/>
               </w:rPr>
             </w:pPr>
             <w:r>
               <w:rPr>
                 <w:color w:val="000000"/>
-                <w:lang w:val="en-US"/>
               </w:rPr>
               <w:t>User with an account</w:t>
             </w:r>
@@ -4270,13 +4141,11 @@
             <w:pPr>
               <w:rPr>
                 <w:color w:val="FFFFFF"/>
-                <w:lang w:val="en-US"/>
               </w:rPr>
             </w:pPr>
             <w:r>
               <w:rPr>
                 <w:color w:val="FFFFFF"/>
-                <w:lang w:val="en-US"/>
               </w:rPr>
               <w:t>Sequence</w:t>
             </w:r>
@@ -4297,47 +4166,25 @@
             <w:pPr>
               <w:rPr>
                 <w:color w:val="000000"/>
-                <w:lang w:val="en-US"/>
               </w:rPr>
             </w:pPr>
             <w:r>
               <w:rPr>
                 <w:color w:val="000000"/>
-                <w:lang w:val="en-US"/>
               </w:rPr>
               <w:t xml:space="preserve">The user will begin by signing </w:t>
             </w:r>
-            <w:proofErr w:type="gramStart"/>
             <w:r>
               <w:rPr>
                 <w:color w:val="000000"/>
-                <w:lang w:val="en-US"/>
-              </w:rPr>
-              <w:t>in to</w:t>
-            </w:r>
-            <w:proofErr w:type="gramEnd"/>
+              </w:rPr>
+              <w:t>into</w:t>
+            </w:r>
             <w:r>
               <w:rPr>
                 <w:color w:val="000000"/>
-                <w:lang w:val="en-US"/>
-              </w:rPr>
-              <w:t xml:space="preserve"> the website. Once they have signed in, on the home page, they are presented with the list of public lobbies and a button at the top of the screen allowing them to create their own game. Upon pressing this button, they are taken to a lobby </w:t>
-            </w:r>
-            <w:proofErr w:type="spellStart"/>
-            <w:r>
-              <w:rPr>
-                <w:color w:val="000000"/>
-                <w:lang w:val="en-US"/>
-              </w:rPr>
-              <w:t>customisation</w:t>
-            </w:r>
-            <w:proofErr w:type="spellEnd"/>
-            <w:r>
-              <w:rPr>
-                <w:color w:val="000000"/>
-                <w:lang w:val="en-US"/>
-              </w:rPr>
-              <w:t xml:space="preserve"> page, where they can change the time people have to draw, number of rounds to play etc. In addition, they can distribute the lobby link to invite others. The user that has created the lobby is deemed to be the host of it. </w:t>
+              </w:rPr>
+              <w:t xml:space="preserve"> the website. Once they have signed in, on the home page, they are presented with the list of public lobbies and a button at the top of the screen allowing them to create their own game. Upon pressing this button, they are taken to a lobby customisation page, where they can change the time people have to draw, number of rounds to play etc. In addition, they can distribute the lobby link to invite others. The user that has created the lobby is deemed to be the host of it. </w:t>
             </w:r>
           </w:p>
         </w:tc>
@@ -4355,13 +4202,11 @@
         <w:pStyle w:val="Heading4"/>
         <w:rPr>
           <w:color w:val="auto"/>
-          <w:lang w:val="en-US"/>
         </w:rPr>
       </w:pPr>
       <w:r>
         <w:rPr>
           <w:color w:val="auto"/>
-          <w:lang w:val="en-US"/>
         </w:rPr>
         <w:t>Joining A Private Game</w:t>
       </w:r>
@@ -4395,13 +4240,11 @@
             <w:pPr>
               <w:rPr>
                 <w:color w:val="FFFFFF"/>
-                <w:lang w:val="en-US"/>
               </w:rPr>
             </w:pPr>
             <w:r>
               <w:rPr>
                 <w:color w:val="FFFFFF"/>
-                <w:lang w:val="en-US"/>
               </w:rPr>
               <w:t>Use Case</w:t>
             </w:r>
@@ -4422,13 +4265,11 @@
             <w:pPr>
               <w:rPr>
                 <w:color w:val="000000"/>
-                <w:lang w:val="en-US"/>
               </w:rPr>
             </w:pPr>
             <w:r>
               <w:rPr>
                 <w:color w:val="000000"/>
-                <w:lang w:val="en-US"/>
               </w:rPr>
               <w:t>Joining A Private Game</w:t>
             </w:r>
@@ -4451,13 +4292,11 @@
             <w:pPr>
               <w:rPr>
                 <w:color w:val="FFFFFF"/>
-                <w:lang w:val="en-US"/>
               </w:rPr>
             </w:pPr>
             <w:r>
               <w:rPr>
                 <w:color w:val="FFFFFF"/>
-                <w:lang w:val="en-US"/>
               </w:rPr>
               <w:t>Actor</w:t>
             </w:r>
@@ -4478,13 +4317,11 @@
             <w:pPr>
               <w:rPr>
                 <w:color w:val="000000"/>
-                <w:lang w:val="en-US"/>
               </w:rPr>
             </w:pPr>
             <w:r>
               <w:rPr>
                 <w:color w:val="000000"/>
-                <w:lang w:val="en-US"/>
               </w:rPr>
               <w:t>2x User with an account</w:t>
             </w:r>
@@ -4510,13 +4347,11 @@
             <w:pPr>
               <w:rPr>
                 <w:color w:val="FFFFFF"/>
-                <w:lang w:val="en-US"/>
               </w:rPr>
             </w:pPr>
             <w:r>
               <w:rPr>
                 <w:color w:val="FFFFFF"/>
-                <w:lang w:val="en-US"/>
               </w:rPr>
               <w:t>Sequence</w:t>
             </w:r>
@@ -4537,13 +4372,11 @@
             <w:pPr>
               <w:rPr>
                 <w:color w:val="000000"/>
-                <w:lang w:val="en-US"/>
               </w:rPr>
             </w:pPr>
             <w:r>
               <w:rPr>
                 <w:color w:val="000000"/>
-                <w:lang w:val="en-US"/>
               </w:rPr>
               <w:t xml:space="preserve">The first actor must create a private game (as seen in the previous use case) to start the lobby. Once the lobby has been initiated, to invite others to join, they must distribute the custom URL link (e.g. </w:t>
             </w:r>
@@ -4552,7 +4385,6 @@
                 <w:rPr>
                   <w:rStyle w:val="Hyperlink"/>
                   <w:color w:val="000000"/>
-                  <w:lang w:val="en-US"/>
                 </w:rPr>
                 <w:t>http://localhost:3000/lobby/privateLobbyID).</w:t>
               </w:r>
@@ -4560,7 +4392,6 @@
             <w:r>
               <w:rPr>
                 <w:color w:val="000000"/>
-                <w:lang w:val="en-US"/>
               </w:rPr>
               <w:t xml:space="preserve"> The URL will contain the custom </w:t>
             </w:r>
@@ -4568,7 +4399,6 @@
             <w:r>
               <w:rPr>
                 <w:color w:val="000000"/>
-                <w:lang w:val="en-US"/>
               </w:rPr>
               <w:t>lobbyID</w:t>
             </w:r>
@@ -4576,7 +4406,6 @@
             <w:r>
               <w:rPr>
                 <w:color w:val="000000"/>
-                <w:lang w:val="en-US"/>
               </w:rPr>
               <w:t xml:space="preserve">, only available to those who have received the link, making it a private game. </w:t>
             </w:r>
@@ -4596,13 +4425,11 @@
         <w:pStyle w:val="Heading4"/>
         <w:rPr>
           <w:color w:val="auto"/>
-          <w:lang w:val="en-US"/>
         </w:rPr>
       </w:pPr>
       <w:r>
         <w:rPr>
           <w:color w:val="auto"/>
-          <w:lang w:val="en-US"/>
         </w:rPr>
         <w:t>Playing A Round</w:t>
       </w:r>
@@ -4636,13 +4463,11 @@
             <w:pPr>
               <w:rPr>
                 <w:color w:val="FFFFFF"/>
-                <w:lang w:val="en-US"/>
               </w:rPr>
             </w:pPr>
             <w:r>
               <w:rPr>
                 <w:color w:val="FFFFFF"/>
-                <w:lang w:val="en-US"/>
               </w:rPr>
               <w:t>Use Case</w:t>
             </w:r>
@@ -4663,13 +4488,11 @@
             <w:pPr>
               <w:rPr>
                 <w:color w:val="000000"/>
-                <w:lang w:val="en-US"/>
               </w:rPr>
             </w:pPr>
             <w:r>
               <w:rPr>
                 <w:color w:val="000000"/>
-                <w:lang w:val="en-US"/>
               </w:rPr>
               <w:t>Playing A Round Within Lobby</w:t>
             </w:r>
@@ -4692,13 +4515,11 @@
             <w:pPr>
               <w:rPr>
                 <w:color w:val="FFFFFF"/>
-                <w:lang w:val="en-US"/>
               </w:rPr>
             </w:pPr>
             <w:r>
               <w:rPr>
                 <w:color w:val="FFFFFF"/>
-                <w:lang w:val="en-US"/>
               </w:rPr>
               <w:t>Actor</w:t>
             </w:r>
@@ -4719,13 +4540,11 @@
             <w:pPr>
               <w:rPr>
                 <w:color w:val="000000"/>
-                <w:lang w:val="en-US"/>
               </w:rPr>
             </w:pPr>
             <w:r>
               <w:rPr>
                 <w:color w:val="000000"/>
-                <w:lang w:val="en-US"/>
               </w:rPr>
               <w:t>2x User with an account</w:t>
             </w:r>
@@ -4751,13 +4570,11 @@
             <w:pPr>
               <w:rPr>
                 <w:color w:val="FFFFFF"/>
-                <w:lang w:val="en-US"/>
               </w:rPr>
             </w:pPr>
             <w:r>
               <w:rPr>
                 <w:color w:val="FFFFFF"/>
-                <w:lang w:val="en-US"/>
               </w:rPr>
               <w:t>Sequence</w:t>
             </w:r>
@@ -4778,47 +4595,46 @@
             <w:pPr>
               <w:rPr>
                 <w:color w:val="000000"/>
-                <w:lang w:val="en-US"/>
               </w:rPr>
             </w:pPr>
             <w:r>
               <w:rPr>
                 <w:color w:val="000000"/>
-                <w:lang w:val="en-US"/>
-              </w:rPr>
-              <w:t xml:space="preserve">The first actor must create a private game and invite the second actor to join it. Once the host (first actor) has </w:t>
-            </w:r>
-            <w:proofErr w:type="spellStart"/>
+              </w:rPr>
+              <w:t xml:space="preserve">The first actor must create a private game and invite the second actor to join it. Once the host (first actor) has customised the lobby settings as required, they must click “START” to begin the lobby gameplay. From here, the host will select a word to draw. The rest of the players </w:t>
+            </w:r>
             <w:r>
               <w:rPr>
                 <w:color w:val="000000"/>
-                <w:lang w:val="en-US"/>
-              </w:rPr>
-              <w:t>customised</w:t>
-            </w:r>
-            <w:proofErr w:type="spellEnd"/>
+              </w:rPr>
+              <w:lastRenderedPageBreak/>
+              <w:t xml:space="preserve">will have to guess it in the chat box. If all the players have guessed the word (except the person drawing) or the timer has </w:t>
+            </w:r>
             <w:r>
               <w:rPr>
                 <w:color w:val="000000"/>
-                <w:lang w:val="en-US"/>
-              </w:rPr>
-              <w:t xml:space="preserve"> the lobby settings as required, they must click “START” to begin the lobby gameplay. From here, the host will select a word to draw. The rest of the players will have to guess it in the chat box. If all the players have guessed the word (except the person drawing) or the timer has </w:t>
+              </w:rPr>
+              <w:t>run</w:t>
+            </w:r>
+            <w:r>
+              <w:rPr>
+                <w:color w:val="000000"/>
+              </w:rPr>
+              <w:t xml:space="preserve"> out, the next person in the lobby then </w:t>
             </w:r>
             <w:proofErr w:type="gramStart"/>
             <w:r>
               <w:rPr>
                 <w:color w:val="000000"/>
-                <w:lang w:val="en-US"/>
-              </w:rPr>
-              <w:t>ran</w:t>
+              </w:rPr>
+              <w:t>has to</w:t>
             </w:r>
             <w:proofErr w:type="gramEnd"/>
             <w:r>
               <w:rPr>
                 <w:color w:val="000000"/>
-                <w:lang w:val="en-US"/>
-              </w:rPr>
-              <w:t xml:space="preserve"> out, the next person in the lobby then has to select a word and draw it. This process is done until all the players in the lobby have had one go. Depending on the number of rounds, it may be repeated according to the lobby settings. </w:t>
+              </w:rPr>
+              <w:t xml:space="preserve"> select a word and draw it. This process is done until all the players in the lobby have had one go. Depending on the number of rounds, it may be repeated according to the lobby settings. </w:t>
             </w:r>
           </w:p>
         </w:tc>
@@ -4836,15 +4652,11 @@
         <w:pStyle w:val="Heading4"/>
         <w:rPr>
           <w:color w:val="auto"/>
-          <w:highlight w:val="yellow"/>
-          <w:lang w:val="en-US"/>
         </w:rPr>
       </w:pPr>
       <w:r>
         <w:rPr>
           <w:color w:val="auto"/>
-          <w:highlight w:val="yellow"/>
-          <w:lang w:val="en-US"/>
         </w:rPr>
         <w:t>Purchasing from Shop</w:t>
       </w:r>
@@ -4878,15 +4690,11 @@
             <w:pPr>
               <w:rPr>
                 <w:color w:val="FFFFFF"/>
-                <w:highlight w:val="yellow"/>
-                <w:lang w:val="en-US"/>
               </w:rPr>
             </w:pPr>
             <w:r>
               <w:rPr>
                 <w:color w:val="FFFFFF"/>
-                <w:highlight w:val="yellow"/>
-                <w:lang w:val="en-US"/>
               </w:rPr>
               <w:t>Use Case</w:t>
             </w:r>
@@ -4907,15 +4715,11 @@
             <w:pPr>
               <w:rPr>
                 <w:color w:val="000000"/>
-                <w:highlight w:val="yellow"/>
-                <w:lang w:val="en-US"/>
               </w:rPr>
             </w:pPr>
             <w:r>
               <w:rPr>
                 <w:color w:val="000000"/>
-                <w:highlight w:val="yellow"/>
-                <w:lang w:val="en-US"/>
               </w:rPr>
               <w:t>Purchasing from the shop</w:t>
             </w:r>
@@ -4938,15 +4742,11 @@
             <w:pPr>
               <w:rPr>
                 <w:color w:val="FFFFFF"/>
-                <w:highlight w:val="yellow"/>
-                <w:lang w:val="en-US"/>
               </w:rPr>
             </w:pPr>
             <w:r>
               <w:rPr>
                 <w:color w:val="FFFFFF"/>
-                <w:highlight w:val="yellow"/>
-                <w:lang w:val="en-US"/>
               </w:rPr>
               <w:t>Actor</w:t>
             </w:r>
@@ -4967,15 +4767,11 @@
             <w:pPr>
               <w:rPr>
                 <w:color w:val="000000"/>
-                <w:highlight w:val="yellow"/>
-                <w:lang w:val="en-US"/>
               </w:rPr>
             </w:pPr>
             <w:r>
               <w:rPr>
                 <w:color w:val="000000"/>
-                <w:highlight w:val="yellow"/>
-                <w:lang w:val="en-US"/>
               </w:rPr>
               <w:t>User with an account</w:t>
             </w:r>
@@ -5001,15 +4797,11 @@
             <w:pPr>
               <w:rPr>
                 <w:color w:val="FFFFFF"/>
-                <w:highlight w:val="yellow"/>
-                <w:lang w:val="en-US"/>
               </w:rPr>
             </w:pPr>
             <w:r>
               <w:rPr>
                 <w:color w:val="FFFFFF"/>
-                <w:highlight w:val="yellow"/>
-                <w:lang w:val="en-US"/>
               </w:rPr>
               <w:t>Sequence</w:t>
             </w:r>
@@ -5030,26 +4822,13 @@
             <w:pPr>
               <w:rPr>
                 <w:color w:val="000000"/>
-                <w:highlight w:val="yellow"/>
-                <w:lang w:val="en-US"/>
               </w:rPr>
             </w:pPr>
             <w:r>
               <w:rPr>
                 <w:color w:val="000000"/>
-                <w:highlight w:val="yellow"/>
-                <w:lang w:val="en-US"/>
-              </w:rPr>
-              <w:t xml:space="preserve">To begin, the user must be signed in and on the home page of the website. From here, they will select the store button to browse the </w:t>
-            </w:r>
-            <w:r>
-              <w:rPr>
-                <w:color w:val="000000"/>
-                <w:highlight w:val="yellow"/>
-                <w:lang w:val="en-US"/>
-              </w:rPr>
-              <w:lastRenderedPageBreak/>
-              <w:t>items available from the shop. To purchase something from the shop, the user will select the “BUY” button located underneath the item. This will then display a confirmation dialog to confirm the user’s intent. Once confirmed, the points will decrement according to the sum of the purchase, and the user will have access to the item.</w:t>
+              </w:rPr>
+              <w:t>To begin, the user must be signed in and on the home page of the website. From here, they will select the store button to browse the items available from the shop. To purchase something from the shop, the user will select the “BUY” button located underneath the item. This will then display a confirmation dialog to confirm the user’s intent. Once confirmed, the points will decrement according to the sum of the purchase, and the user will have access to the item.</w:t>
             </w:r>
           </w:p>
         </w:tc>
@@ -5068,7 +4847,6 @@
         <w:rPr>
           <w:rFonts w:asciiTheme="minorHAnsi" w:hAnsiTheme="minorHAnsi" w:cstheme="minorBidi"/>
           <w:color w:val="auto"/>
-          <w:lang w:val="en-US"/>
         </w:rPr>
       </w:pPr>
       <w:bookmarkStart w:id="5" w:name="_Toc151579120"/>
@@ -5076,7 +4854,6 @@
         <w:rPr>
           <w:rFonts w:asciiTheme="minorHAnsi" w:hAnsiTheme="minorHAnsi" w:cstheme="minorBidi"/>
           <w:color w:val="auto"/>
-          <w:lang w:val="en-US"/>
         </w:rPr>
         <w:t>Planning</w:t>
       </w:r>
@@ -5085,342 +4862,157 @@
         <w:rPr>
           <w:rFonts w:asciiTheme="minorHAnsi" w:hAnsiTheme="minorHAnsi" w:cstheme="minorBidi"/>
           <w:color w:val="auto"/>
-          <w:lang w:val="en-US"/>
         </w:rPr>
         <w:t>, Timescale &amp; Summary of Completed Work</w:t>
       </w:r>
     </w:p>
     <w:p>
-      <w:pPr>
-        <w:rPr>
-          <w:lang w:val="en-US"/>
-        </w:rPr>
-      </w:pPr>
-      <w:r>
-        <w:rPr>
-          <w:lang w:val="en-US"/>
-        </w:rPr>
+      <w:r>
         <w:t>Since creation of the project timeline (referring to the project plan), I have had to make some modifications to the timeline</w:t>
       </w:r>
       <w:r>
-        <w:rPr>
-          <w:lang w:val="en-US"/>
-        </w:rPr>
         <w:t>, which I will proceed to explain whilst evaluating my completed work</w:t>
       </w:r>
       <w:r>
-        <w:rPr>
-          <w:lang w:val="en-US"/>
-        </w:rPr>
         <w:t>.</w:t>
       </w:r>
     </w:p>
     <w:p>
-      <w:pPr>
-        <w:rPr>
-          <w:lang w:val="en-US"/>
-        </w:rPr>
-      </w:pPr>
-      <w:r>
-        <w:rPr>
-          <w:lang w:val="en-US"/>
-        </w:rPr>
+      <w:r>
         <w:t xml:space="preserve">Starting from week 2, I was successfully able to implement a login and registering system, after setting up a MongoDB installation on my local machine (as a temporary solution). Through using Passport, I was able to use it to store the details of the user onto the local database, whilst storing session cookies on the client’s browser. One thing I have not yet implemented is </w:t>
       </w:r>
       <w:proofErr w:type="spellStart"/>
       <w:r>
-        <w:rPr>
-          <w:lang w:val="en-US"/>
-        </w:rPr>
         <w:t>oAuth</w:t>
       </w:r>
       <w:proofErr w:type="spellEnd"/>
       <w:r>
-        <w:rPr>
-          <w:lang w:val="en-US"/>
-        </w:rPr>
         <w:t xml:space="preserve"> 2.0. My reasoning for delaying its implementation as that it is not a necessity for my functionality. Although it hosts a range of security benefits, at the start of the project, it seemed more logical to focus on functionality, and setting up </w:t>
       </w:r>
       <w:proofErr w:type="spellStart"/>
       <w:r>
-        <w:rPr>
-          <w:lang w:val="en-US"/>
-        </w:rPr>
         <w:t>oAuth</w:t>
       </w:r>
       <w:proofErr w:type="spellEnd"/>
       <w:r>
-        <w:rPr>
-          <w:lang w:val="en-US"/>
-        </w:rPr>
         <w:t xml:space="preserve"> could prove to be a tedious task, delaying the rest of the project. </w:t>
       </w:r>
     </w:p>
     <w:p>
-      <w:pPr>
-        <w:rPr>
-          <w:lang w:val="en-US"/>
-        </w:rPr>
-      </w:pPr>
-      <w:r>
-        <w:rPr>
-          <w:lang w:val="en-US"/>
-        </w:rPr>
+      <w:r>
         <w:t xml:space="preserve">In week 3, </w:t>
       </w:r>
       <w:r>
-        <w:rPr>
-          <w:lang w:val="en-US"/>
-        </w:rPr>
         <w:t xml:space="preserve">I was able to successfully create my Canvas component, using mouse event triggers to draw onto it. </w:t>
       </w:r>
       <w:r>
-        <w:rPr>
-          <w:lang w:val="en-US"/>
-        </w:rPr>
-        <w:t xml:space="preserve">Furthermore, </w:t>
+        <w:t xml:space="preserve">Furthermore, colour selector and line thickness modifier components had also been implemented. </w:t>
+      </w:r>
+      <w:r>
+        <w:t>I chose to neglect the eraser tool temporarily as this was also deemed added functionality. When creating the timeline, I failed to consider the necessity of components like an eraser. A temporary substitute for the eraser is to change the colour to white and draw over the line on the canvas.</w:t>
+      </w:r>
+    </w:p>
+    <w:p>
+      <w:r>
+        <w:t>For weeks 4</w:t>
+      </w:r>
+      <w:r>
+        <w:t xml:space="preserve">, I had enabled drawings to be submitted over socket communication, whilst restricting usage to one drawer at a time, however elected to skip the fill tool, for the same reasoning as the eraser. </w:t>
+      </w:r>
+    </w:p>
+    <w:p>
+      <w:r>
+        <w:t xml:space="preserve">Week 5 was completed successfully, however when planning the timeline, I had failed to consider that </w:t>
+      </w:r>
+      <w:proofErr w:type="gramStart"/>
+      <w:r>
+        <w:t>in order to</w:t>
+      </w:r>
+      <w:proofErr w:type="gramEnd"/>
+      <w:r>
+        <w:t xml:space="preserve"> display the public lobbies on the home page, I needed to create functionality for the lobby, which was scheduled to occur on week 7-8</w:t>
+      </w:r>
+      <w:r>
+        <w:t xml:space="preserve">, which hindered my ability to display the lobbies onto the home page. </w:t>
+      </w:r>
+    </w:p>
+    <w:p>
+      <w:r>
+        <w:t xml:space="preserve">Week 6 and 7, I was able to implement the intended functionality in </w:t>
+      </w:r>
+      <w:r>
+        <w:t>its</w:t>
+      </w:r>
+      <w:r>
+        <w:t xml:space="preserve"> entirety, however, I implemented modifications to my original plan. Initially, I intended on having a Game class which would use </w:t>
+      </w:r>
+      <w:proofErr w:type="gramStart"/>
+      <w:r>
+        <w:t>Round</w:t>
+      </w:r>
+      <w:proofErr w:type="gramEnd"/>
+      <w:r>
+        <w:t xml:space="preserve"> classes for the interactions within that round. Each Game object </w:t>
+      </w:r>
+      <w:r>
+        <w:lastRenderedPageBreak/>
+        <w:t xml:space="preserve">would be stored in an array on the server component to communicate with and speak to the objects. This initial idea would result in my Server code becoming cluttered handling multiple functionalities and socket communications, hence I opted to create a new class called </w:t>
       </w:r>
       <w:proofErr w:type="spellStart"/>
       <w:r>
-        <w:rPr>
-          <w:lang w:val="en-US"/>
-        </w:rPr>
-        <w:t>colour</w:t>
+        <w:t>GameDispatcher</w:t>
       </w:r>
       <w:proofErr w:type="spellEnd"/>
       <w:r>
-        <w:rPr>
-          <w:lang w:val="en-US"/>
-        </w:rPr>
-        <w:t xml:space="preserve"> selector and line thickness modifier components had also been implemented. </w:t>
-      </w:r>
-      <w:r>
-        <w:rPr>
-          <w:lang w:val="en-US"/>
-        </w:rPr>
-        <w:t xml:space="preserve">I chose to neglect the eraser tool temporarily as this was also deemed added functionality. When creating the timeline, I failed to consider the necessity of components like an eraser. A temporary substitute for the eraser is to change the </w:t>
+        <w:t xml:space="preserve">. Rather than handling both functionality and communication, this will allow me to </w:t>
+      </w:r>
+      <w:r>
+        <w:t xml:space="preserve">dispatch functionality requests to the </w:t>
       </w:r>
       <w:proofErr w:type="spellStart"/>
       <w:r>
-        <w:rPr>
-          <w:lang w:val="en-US"/>
-        </w:rPr>
-        <w:t>colour</w:t>
+        <w:t>GameDispatcher</w:t>
       </w:r>
       <w:proofErr w:type="spellEnd"/>
       <w:r>
-        <w:rPr>
-          <w:lang w:val="en-US"/>
-        </w:rPr>
-        <w:t xml:space="preserve"> to white and draw over the line on the canvas.</w:t>
-      </w:r>
-    </w:p>
-    <w:p>
-      <w:pPr>
-        <w:rPr>
-          <w:lang w:val="en-US"/>
-        </w:rPr>
-      </w:pPr>
-      <w:r>
-        <w:rPr>
-          <w:lang w:val="en-US"/>
-        </w:rPr>
-        <w:t>For weeks 4</w:t>
-      </w:r>
-      <w:r>
-        <w:rPr>
-          <w:lang w:val="en-US"/>
-        </w:rPr>
-        <w:t xml:space="preserve">, I had enabled drawings to be submitted over socket communication, whilst restricting usage to one drawer at a time, however elected to skip the fill tool, for the same reasoning as the eraser. </w:t>
-      </w:r>
-    </w:p>
-    <w:p>
-      <w:pPr>
-        <w:rPr>
-          <w:lang w:val="en-US"/>
-        </w:rPr>
-      </w:pPr>
-      <w:r>
-        <w:rPr>
-          <w:lang w:val="en-US"/>
-        </w:rPr>
-        <w:t xml:space="preserve">Week 5 was completed successfully, however when planning the timeline, I had failed to consider that </w:t>
-      </w:r>
-      <w:proofErr w:type="gramStart"/>
-      <w:r>
-        <w:rPr>
-          <w:lang w:val="en-US"/>
-        </w:rPr>
-        <w:t>in order to</w:t>
-      </w:r>
-      <w:proofErr w:type="gramEnd"/>
-      <w:r>
-        <w:rPr>
-          <w:lang w:val="en-US"/>
-        </w:rPr>
-        <w:t xml:space="preserve"> display the public lobbies on the home page, I needed to create functionality for the lobby, which was scheduled to occur on week 7-8</w:t>
-      </w:r>
-      <w:r>
-        <w:rPr>
-          <w:lang w:val="en-US"/>
-        </w:rPr>
-        <w:t xml:space="preserve">, which hindered my ability to display the lobbies onto the home page. </w:t>
-      </w:r>
-    </w:p>
-    <w:p>
-      <w:pPr>
-        <w:rPr>
-          <w:lang w:val="en-US"/>
-        </w:rPr>
-      </w:pPr>
-      <w:r>
-        <w:rPr>
-          <w:lang w:val="en-US"/>
-        </w:rPr>
-        <w:t xml:space="preserve">Week 6 and 7, I was able to implement the intended functionality in </w:t>
-      </w:r>
-      <w:proofErr w:type="spellStart"/>
-      <w:proofErr w:type="gramStart"/>
-      <w:r>
-        <w:rPr>
-          <w:lang w:val="en-US"/>
-        </w:rPr>
-        <w:t>it’s</w:t>
-      </w:r>
-      <w:proofErr w:type="spellEnd"/>
-      <w:proofErr w:type="gramEnd"/>
-      <w:r>
-        <w:rPr>
-          <w:lang w:val="en-US"/>
-        </w:rPr>
-        <w:t xml:space="preserve"> entirety, however, I implemented modifications to my original plan. Initially, I intended on having a Game class which would use </w:t>
-      </w:r>
-      <w:proofErr w:type="gramStart"/>
-      <w:r>
-        <w:rPr>
-          <w:lang w:val="en-US"/>
-        </w:rPr>
-        <w:t>Round</w:t>
-      </w:r>
-      <w:proofErr w:type="gramEnd"/>
-      <w:r>
-        <w:rPr>
-          <w:lang w:val="en-US"/>
-        </w:rPr>
-        <w:t xml:space="preserve"> classes for the interactions within that round. Each Game object would be stored in an array on the server component to communicate with and speak to the objects. This initial idea would result in my Server code becoming cluttered handling multiple functionalities and socket communications, hence I opted to create a new class called </w:t>
-      </w:r>
-      <w:proofErr w:type="spellStart"/>
-      <w:r>
-        <w:rPr>
-          <w:lang w:val="en-US"/>
-        </w:rPr>
-        <w:t>GameDispatcher</w:t>
-      </w:r>
-      <w:proofErr w:type="spellEnd"/>
-      <w:r>
-        <w:rPr>
-          <w:lang w:val="en-US"/>
-        </w:rPr>
-        <w:t xml:space="preserve">. Rather than handling both functionality and communication, this will allow me to </w:t>
-      </w:r>
-      <w:r>
-        <w:rPr>
-          <w:lang w:val="en-US"/>
-        </w:rPr>
-        <w:t xml:space="preserve">dispatch functionality requests to the </w:t>
-      </w:r>
-      <w:proofErr w:type="spellStart"/>
-      <w:r>
-        <w:rPr>
-          <w:lang w:val="en-US"/>
-        </w:rPr>
-        <w:t>GameDispatcher</w:t>
-      </w:r>
-      <w:proofErr w:type="spellEnd"/>
-      <w:r>
-        <w:rPr>
-          <w:lang w:val="en-US"/>
-        </w:rPr>
-        <w:t xml:space="preserve"> (which will now also store an array of all the Game objects rather than the server), allowing the Server to focus on socket communication. The benefit of this is that the code becomes more </w:t>
-      </w:r>
-      <w:proofErr w:type="spellStart"/>
-      <w:r>
-        <w:rPr>
-          <w:lang w:val="en-US"/>
-        </w:rPr>
-        <w:t>organised</w:t>
-      </w:r>
-      <w:proofErr w:type="spellEnd"/>
-      <w:r>
-        <w:rPr>
-          <w:lang w:val="en-US"/>
-        </w:rPr>
-        <w:t xml:space="preserve"> and structured as it follows design patterns, clearly demonstrating the transportation from the socket to the back-end Game objects. </w:t>
+        <w:t xml:space="preserve"> (which will now also store an array of all the Game objects rather than the server), allowing the Server to focus on socket communication. The benefit of this is that the code becomes more organised and structured as it follows design patterns, clearly demonstrating the transportation from the socket to the back-end Game objects. </w:t>
       </w:r>
       <w:r>
         <w:rPr>
           <w:highlight w:val="yellow"/>
-          <w:lang w:val="en-US"/>
         </w:rPr>
         <w:t xml:space="preserve">A consequence of this </w:t>
       </w:r>
       <w:r>
         <w:rPr>
           <w:highlight w:val="yellow"/>
-          <w:lang w:val="en-US"/>
         </w:rPr>
         <w:t xml:space="preserve">is that it disrupted the timeline I was originally intending to follow, resulting in not all the week 8 functionality to be </w:t>
       </w:r>
       <w:r>
         <w:rPr>
           <w:highlight w:val="yellow"/>
-          <w:lang w:val="en-US"/>
         </w:rPr>
         <w:t>completed</w:t>
       </w:r>
       <w:r>
         <w:rPr>
           <w:highlight w:val="yellow"/>
-          <w:lang w:val="en-US"/>
         </w:rPr>
         <w:t>.</w:t>
       </w:r>
       <w:r>
-        <w:rPr>
-          <w:lang w:val="en-US"/>
-        </w:rPr>
         <w:t xml:space="preserve">  </w:t>
       </w:r>
     </w:p>
     <w:p>
-      <w:pPr>
-        <w:rPr>
-          <w:lang w:val="en-US"/>
-        </w:rPr>
-      </w:pPr>
-      <w:r>
-        <w:rPr>
-          <w:lang w:val="en-US"/>
-        </w:rPr>
+      <w:r>
         <w:t xml:space="preserve">Since I </w:t>
       </w:r>
       <w:r>
-        <w:rPr>
-          <w:lang w:val="en-US"/>
-        </w:rPr>
-        <w:t xml:space="preserve">was not able to complete week 8 entirely, I elected to focus on the interim report and presentation, rather than delaying these two critical items. Upon completion of it, I will then </w:t>
-      </w:r>
-      <w:r>
-        <w:rPr>
-          <w:lang w:val="en-US"/>
-        </w:rPr>
-        <w:lastRenderedPageBreak/>
-        <w:t>revisit the content to be implemented in week 8.</w:t>
-      </w:r>
-      <w:r>
-        <w:rPr>
-          <w:lang w:val="en-US"/>
-        </w:rPr>
+        <w:t>was not able to complete week 8 entirely, I elected to focus on the interim report and presentation, rather than delaying these two critical items. Upon completion of it, I will then revisit the content to be implemented in week 8.</w:t>
+      </w:r>
+      <w:r>
         <w:t xml:space="preserve"> Furthermore, as I had skipped certain content as they were not a necessity to basic functionality, I intend on implementing them during the term break, allowing me to follow the intended timeline for term 2.</w:t>
       </w:r>
     </w:p>
@@ -5519,7 +5111,11 @@
     </w:p>
     <w:p>
       <w:r>
-        <w:t xml:space="preserve">Also, I chose to use React due to its component-based architecture. This allows me to easily organise my front-end into smaller structured components, provide simplicity and easily understand the transfer of data as the user interacts with the website. The use of components makes it easy to develop re-usable elements for my website, such as a header or footer. Functionality such as React states are useful to monitor user interaction or update values that are displayed on the website with ease. Furthermore, React Router will be used to handle all routing for the website, which is useful when trying to navigate through the different areas of the website and for using route parameters for storing information such as </w:t>
+        <w:t xml:space="preserve">Also, I chose to use React due to its component-based architecture. This allows me to easily organise my front-end into smaller structured components, provide simplicity and easily understand the transfer of data as the user interacts with the website. The use of components makes it easy to develop re-usable elements for my website, such as a header or footer. Functionality such as React states are useful to monitor user interaction or update </w:t>
+      </w:r>
+      <w:r>
+        <w:lastRenderedPageBreak/>
+        <w:t xml:space="preserve">values that are displayed on the website with ease. Furthermore, React Router will be used to handle all routing for the website, which is useful when trying to navigate through the different areas of the website and for using route parameters for storing information such as </w:t>
       </w:r>
       <w:proofErr w:type="spellStart"/>
       <w:r>
@@ -5585,7 +5181,6 @@
           <w:rFonts w:asciiTheme="minorHAnsi" w:hAnsiTheme="minorHAnsi" w:cstheme="minorBidi"/>
           <w:color w:val="auto"/>
         </w:rPr>
-        <w:lastRenderedPageBreak/>
         <w:t>Architectural Paradigms and Design Patterns</w:t>
       </w:r>
       <w:bookmarkEnd w:id="8"/>
@@ -5669,13 +5264,11 @@
       <w:pPr>
         <w:rPr>
           <w:rFonts w:cstheme="minorHAnsi"/>
-          <w:lang w:val="en-US"/>
         </w:rPr>
       </w:pPr>
       <w:r>
         <w:rPr>
           <w:rFonts w:cstheme="minorHAnsi"/>
-          <w:lang w:val="en-US"/>
         </w:rPr>
         <w:t xml:space="preserve">For architectural paradigms, I am using RESTful Architecture to create my web-based back-end server. The benefit of using this architectural paradigm is that it will allow me to create a client-server structure to the website. Furthermore, it allows me to use methods to control responses to HTTP requests such as GET, POST, PUT, DELETE etc. To control interaction, this is handled by requests to the specific route, with the ability to transmit JSON format data. </w:t>
       </w:r>
@@ -5684,7 +5277,6 @@
       <w:pPr>
         <w:rPr>
           <w:rFonts w:cstheme="minorHAnsi"/>
-          <w:lang w:val="en-US"/>
         </w:rPr>
       </w:pPr>
     </w:p>
@@ -5692,13 +5284,11 @@
       <w:pPr>
         <w:rPr>
           <w:rFonts w:cstheme="minorHAnsi"/>
-          <w:lang w:val="en-US"/>
         </w:rPr>
       </w:pPr>
       <w:r>
         <w:rPr>
           <w:rFonts w:cstheme="minorHAnsi"/>
-          <w:lang w:val="en-US"/>
         </w:rPr>
         <w:t xml:space="preserve">Alongside RESTful Architecture, I am also using event-driven architecture. This is used for socket communication, as they work according to event handlers. Event-driven architecture is used for real-time features, which is applicable to the project as to communication canvas interactions, it must be provided in real-time. Events can be triggered by multiple interactions, such as chat box functionality, or drawing on the canvas. The </w:t>
       </w:r>
@@ -5706,7 +5296,6 @@
       <w:r>
         <w:rPr>
           <w:rFonts w:cstheme="minorHAnsi"/>
-          <w:lang w:val="en-US"/>
         </w:rPr>
         <w:t>benefits</w:t>
       </w:r>
@@ -5714,7 +5303,6 @@
       <w:r>
         <w:rPr>
           <w:rFonts w:cstheme="minorHAnsi"/>
-          <w:lang w:val="en-US"/>
         </w:rPr>
         <w:t xml:space="preserve"> of this architecture is that it will allow for quick processing of the event and the transmission of data to the server, providing rapid responsiveness. </w:t>
       </w:r>
@@ -5723,7 +5311,6 @@
       <w:pPr>
         <w:rPr>
           <w:rFonts w:cstheme="minorHAnsi"/>
-          <w:lang w:val="en-US"/>
         </w:rPr>
       </w:pPr>
     </w:p>
@@ -5736,15 +5323,14 @@
       <w:r>
         <w:rPr>
           <w:rFonts w:cstheme="minorHAnsi"/>
-          <w:lang w:val="en-US"/>
-        </w:rPr>
+        </w:rPr>
+        <w:lastRenderedPageBreak/>
         <w:t xml:space="preserve">Furthermore, through using React, I am employing component-based architecture. This is because </w:t>
       </w:r>
       <w:proofErr w:type="gramStart"/>
       <w:r>
         <w:rPr>
           <w:rFonts w:cstheme="minorHAnsi"/>
-          <w:lang w:val="en-US"/>
         </w:rPr>
         <w:t>React</w:t>
       </w:r>
@@ -5752,7 +5338,6 @@
       <w:r>
         <w:rPr>
           <w:rFonts w:cstheme="minorHAnsi"/>
-          <w:lang w:val="en-US"/>
         </w:rPr>
         <w:t xml:space="preserve"> breaks down pages into components, which can be treated as HTML elements, to construct the full page. Through this architecture, it allows for re-usability, as components can easily be reproduced to make more HTML elements on the page. In addition, information can be transmitted between components to adjust the respective elements, which can be used to display the information onto the page as intended or for calculations.     </w:t>
       </w:r>
@@ -5767,16 +5352,13 @@
       <w:pPr>
         <w:rPr>
           <w:rFonts w:cstheme="minorHAnsi"/>
-          <w:lang w:val="en-US"/>
         </w:rPr>
       </w:pPr>
       <w:r>
         <w:rPr>
           <w:rFonts w:cstheme="minorHAnsi"/>
           <w:noProof/>
-          <w:lang w:val="en-US"/>
-        </w:rPr>
-        <w:lastRenderedPageBreak/>
+        </w:rPr>
         <w:drawing>
           <wp:inline distT="0" distB="0" distL="114300" distR="114300" wp14:anchorId="438F4B8A" wp14:editId="6B51C6F8">
             <wp:extent cx="5729605" cy="3991610"/>
@@ -5821,7 +5403,6 @@
         <w:pStyle w:val="Caption"/>
         <w:rPr>
           <w:rFonts w:cstheme="minorHAnsi"/>
-          <w:lang w:val="en-US"/>
         </w:rPr>
       </w:pPr>
       <w:r>
@@ -5833,9 +5414,6 @@
         </w:r>
       </w:fldSimple>
       <w:r>
-        <w:rPr>
-          <w:lang w:val="en-US"/>
-        </w:rPr>
         <w:t>: Back-end UML Diagram</w:t>
       </w:r>
     </w:p>
@@ -5843,13 +5421,11 @@
       <w:pPr>
         <w:rPr>
           <w:rFonts w:cstheme="minorHAnsi"/>
-          <w:lang w:val="en-US"/>
         </w:rPr>
       </w:pPr>
       <w:r>
         <w:rPr>
           <w:rFonts w:cstheme="minorHAnsi"/>
-          <w:lang w:val="en-US"/>
         </w:rPr>
         <w:t xml:space="preserve">A design pattern I will be using in my project is a front controller pattern. When attempting to join a lobby, the server will first authenticate you before dispatching the request to a </w:t>
       </w:r>
@@ -5857,7 +5433,6 @@
       <w:r>
         <w:rPr>
           <w:rFonts w:cstheme="minorHAnsi"/>
-          <w:lang w:val="en-US"/>
         </w:rPr>
         <w:t>GameManager</w:t>
       </w:r>
@@ -5865,7 +5440,6 @@
       <w:r>
         <w:rPr>
           <w:rFonts w:cstheme="minorHAnsi"/>
-          <w:lang w:val="en-US"/>
         </w:rPr>
         <w:t xml:space="preserve"> object. The </w:t>
       </w:r>
@@ -5873,7 +5447,6 @@
       <w:r>
         <w:rPr>
           <w:rFonts w:cstheme="minorHAnsi"/>
-          <w:lang w:val="en-US"/>
         </w:rPr>
         <w:t>GameManager</w:t>
       </w:r>
@@ -5881,7 +5454,6 @@
       <w:r>
         <w:rPr>
           <w:rFonts w:cstheme="minorHAnsi"/>
-          <w:lang w:val="en-US"/>
         </w:rPr>
         <w:t xml:space="preserve"> class stores </w:t>
       </w:r>
@@ -5889,7 +5461,6 @@
       <w:r>
         <w:rPr>
           <w:rFonts w:cstheme="minorHAnsi"/>
-          <w:lang w:val="en-US"/>
         </w:rPr>
         <w:t>all of</w:t>
       </w:r>
@@ -5897,7 +5468,6 @@
       <w:r>
         <w:rPr>
           <w:rFonts w:cstheme="minorHAnsi"/>
-          <w:lang w:val="en-US"/>
         </w:rPr>
         <w:t xml:space="preserve"> the games that are currently running. When any game related socket transmission has occurred, the information is passed onto the </w:t>
       </w:r>
@@ -5905,7 +5475,6 @@
       <w:r>
         <w:rPr>
           <w:rFonts w:cstheme="minorHAnsi"/>
-          <w:lang w:val="en-US"/>
         </w:rPr>
         <w:t>GameManager</w:t>
       </w:r>
@@ -5913,7 +5482,6 @@
       <w:r>
         <w:rPr>
           <w:rFonts w:cstheme="minorHAnsi"/>
-          <w:lang w:val="en-US"/>
         </w:rPr>
         <w:t xml:space="preserve"> to make the necessary updates to the appropriate Game object. As a result, the server is the front-controller, as it will handle all requests made, and then the </w:t>
       </w:r>
@@ -5921,7 +5489,6 @@
       <w:r>
         <w:rPr>
           <w:rFonts w:cstheme="minorHAnsi"/>
-          <w:lang w:val="en-US"/>
         </w:rPr>
         <w:t>GameManager</w:t>
       </w:r>
@@ -5929,7 +5496,6 @@
       <w:r>
         <w:rPr>
           <w:rFonts w:cstheme="minorHAnsi"/>
-          <w:lang w:val="en-US"/>
         </w:rPr>
         <w:t xml:space="preserve"> is a dispatcher, as the server will use this object to dispatch the request to the appropriate Game.</w:t>
       </w:r>
@@ -5938,7 +5504,6 @@
       <w:pPr>
         <w:rPr>
           <w:rFonts w:cstheme="minorHAnsi"/>
-          <w:lang w:val="en-US"/>
         </w:rPr>
       </w:pPr>
     </w:p>
@@ -5946,13 +5511,11 @@
       <w:pPr>
         <w:rPr>
           <w:rFonts w:cstheme="minorHAnsi"/>
-          <w:lang w:val="en-US"/>
         </w:rPr>
       </w:pPr>
       <w:r>
         <w:rPr>
           <w:rFonts w:cstheme="minorHAnsi"/>
-          <w:lang w:val="en-US"/>
         </w:rPr>
         <w:t xml:space="preserve">In addition, on the back-end server, I have used a Decorator design pattern, to add functionality to previous objects without altering </w:t>
       </w:r>
@@ -5961,7 +5524,6 @@
       <w:r>
         <w:rPr>
           <w:rFonts w:cstheme="minorHAnsi"/>
-          <w:lang w:val="en-US"/>
         </w:rPr>
         <w:t>it’s</w:t>
       </w:r>
@@ -5970,55 +5532,34 @@
       <w:r>
         <w:rPr>
           <w:rFonts w:cstheme="minorHAnsi"/>
-          <w:lang w:val="en-US"/>
-        </w:rPr>
-        <w:t xml:space="preserve"> </w:t>
+        </w:rPr>
+        <w:t xml:space="preserve"> behaviour. This is shown through adding middleware to HTTP requests, such as my auth.js file, or a </w:t>
       </w:r>
       <w:proofErr w:type="spellStart"/>
       <w:r>
         <w:rPr>
           <w:rFonts w:cstheme="minorHAnsi"/>
-          <w:lang w:val="en-US"/>
-        </w:rPr>
-        <w:t>behaviour</w:t>
+        </w:rPr>
+        <w:t>bodyparser</w:t>
       </w:r>
       <w:proofErr w:type="spellEnd"/>
       <w:r>
         <w:rPr>
           <w:rFonts w:cstheme="minorHAnsi"/>
-          <w:lang w:val="en-US"/>
-        </w:rPr>
-        <w:t xml:space="preserve">. This is shown through adding middleware to HTTP requests, such as my auth.js file, or a </w:t>
-      </w:r>
-      <w:proofErr w:type="spellStart"/>
+        </w:rPr>
+        <w:t xml:space="preserve">. The use of auth.js is to process the request before it is sent to the response method. This allowed me to create a separate JavaScript file to process authentication for accessing the </w:t>
+      </w:r>
+      <w:proofErr w:type="gramStart"/>
       <w:r>
         <w:rPr>
           <w:rFonts w:cstheme="minorHAnsi"/>
-          <w:lang w:val="en-US"/>
-        </w:rPr>
-        <w:t>bodyparser</w:t>
-      </w:r>
-      <w:proofErr w:type="spellEnd"/>
+        </w:rPr>
+        <w:t>website, or</w:t>
+      </w:r>
+      <w:proofErr w:type="gramEnd"/>
       <w:r>
         <w:rPr>
           <w:rFonts w:cstheme="minorHAnsi"/>
-          <w:lang w:val="en-US"/>
-        </w:rPr>
-        <w:t xml:space="preserve">. The use of auth.js is to process the request before it is sent to the response method. This allowed me to create a separate JavaScript file to process authentication for accessing the </w:t>
-      </w:r>
-      <w:proofErr w:type="gramStart"/>
-      <w:r>
-        <w:rPr>
-          <w:rFonts w:cstheme="minorHAnsi"/>
-          <w:lang w:val="en-US"/>
-        </w:rPr>
-        <w:t>website, or</w:t>
-      </w:r>
-      <w:proofErr w:type="gramEnd"/>
-      <w:r>
-        <w:rPr>
-          <w:rFonts w:cstheme="minorHAnsi"/>
-          <w:lang w:val="en-US"/>
         </w:rPr>
         <w:t xml:space="preserve"> entering registration details. Furthermore, through using </w:t>
       </w:r>
@@ -6027,7 +5568,6 @@
       <w:r>
         <w:rPr>
           <w:rFonts w:cstheme="minorHAnsi"/>
-          <w:lang w:val="en-US"/>
         </w:rPr>
         <w:t>express.urlencoded</w:t>
       </w:r>
@@ -6036,16 +5576,21 @@
       <w:r>
         <w:rPr>
           <w:rFonts w:cstheme="minorHAnsi"/>
-          <w:lang w:val="en-US"/>
-        </w:rPr>
-        <w:t xml:space="preserve">(), it will allow me to handle information from the incoming HTTP data sent by forms. In addition, by using </w:t>
+        </w:rPr>
+        <w:t xml:space="preserve">(), it will allow </w:t>
+      </w:r>
+      <w:r>
+        <w:rPr>
+          <w:rFonts w:cstheme="minorHAnsi"/>
+        </w:rPr>
+        <w:lastRenderedPageBreak/>
+        <w:t xml:space="preserve">me to handle information from the incoming HTTP data sent by forms. In addition, by using </w:t>
       </w:r>
       <w:proofErr w:type="spellStart"/>
       <w:proofErr w:type="gramStart"/>
       <w:r>
         <w:rPr>
           <w:rFonts w:cstheme="minorHAnsi"/>
-          <w:lang w:val="en-US"/>
         </w:rPr>
         <w:t>express.json</w:t>
       </w:r>
@@ -6054,7 +5599,6 @@
       <w:r>
         <w:rPr>
           <w:rFonts w:cstheme="minorHAnsi"/>
-          <w:lang w:val="en-US"/>
         </w:rPr>
         <w:t>(), it will allow the server to access the body of incoming JSON data.</w:t>
       </w:r>
@@ -6093,285 +5637,235 @@
     </w:p>
     <w:p>
       <w:r>
-        <w:t xml:space="preserve">Security is an aspect of my project that is taken seriously, as it will store client sensitive information such as email addresses and passwords. To ensure client data is kept secure, when storing within the MongoDB database, I will utilise salting and hashing to encrypt the password. This will enhance the security of stored data, as it will provide an added layer of </w:t>
+        <w:t>Security is an aspect of my project that is taken seriously, as it will store client sensitive information such as email addresses and passwords. To ensure client data is kept secure, when storing within the MongoDB database, I will utilise salting and hashing to encrypt the password. This will enhance the security of stored data, as it will provide an added layer of defence from attacks, specifically attackers trying to reverse-engineer passwords from hashed values. In the event of a breach, the plaintext passwords are thus still protected.</w:t>
+      </w:r>
+    </w:p>
+    <w:p/>
+    <w:p>
+      <w:r>
+        <w:t xml:space="preserve">Furthermore, when registering, the user can also opt to use </w:t>
+      </w:r>
+      <w:proofErr w:type="spellStart"/>
+      <w:r>
+        <w:t>oAuth</w:t>
+      </w:r>
+      <w:proofErr w:type="spellEnd"/>
+      <w:r>
+        <w:t xml:space="preserve"> 2.0, using their Google account to sign in and sharing the necessary information. This allows users to avoid handing out details like passwords, as the </w:t>
+      </w:r>
+      <w:proofErr w:type="spellStart"/>
+      <w:r>
+        <w:t>oAuth</w:t>
+      </w:r>
+      <w:proofErr w:type="spellEnd"/>
+      <w:r>
+        <w:t xml:space="preserve"> service will provide the information required. This means that in the event of a breach, sensitive information is not accessible to the hackers.</w:t>
+      </w:r>
+    </w:p>
+    <w:p/>
+    <w:p>
+      <w:r>
+        <w:t>Security is also considered for the lobby of the websites, as it will require clients to sign in to join a lobby or access the home page. This is to authorise all users utilising the website and chatting to other users. For socket communication, nothing will be broadcasted to all users, rather the sockets will join a “</w:t>
+      </w:r>
+      <w:proofErr w:type="spellStart"/>
+      <w:r>
+        <w:t>lobbyID</w:t>
+      </w:r>
+      <w:proofErr w:type="spellEnd"/>
+      <w:r>
+        <w:t>” and then information is transmitted to participants of that lobby. Once a lobby has finished, it will be deleted from the server, therefore unauthorised participants cannot access lobby information such as users, chat history etc.</w:t>
+      </w:r>
+    </w:p>
+    <w:p>
+      <w:pPr>
+        <w:rPr>
+          <w:rFonts w:cstheme="minorHAnsi"/>
+        </w:rPr>
+      </w:pPr>
+    </w:p>
+    <w:p>
+      <w:pPr>
+        <w:pStyle w:val="Heading2"/>
+        <w:rPr>
+          <w:rFonts w:asciiTheme="minorHAnsi" w:hAnsiTheme="minorHAnsi" w:cstheme="minorBidi"/>
+          <w:color w:val="auto"/>
+        </w:rPr>
+      </w:pPr>
+      <w:bookmarkStart w:id="10" w:name="_Toc151579126"/>
+      <w:r>
+        <w:rPr>
+          <w:rFonts w:asciiTheme="minorHAnsi" w:hAnsiTheme="minorHAnsi" w:cstheme="minorBidi"/>
+          <w:color w:val="auto"/>
+        </w:rPr>
+        <w:t>Considerations</w:t>
+      </w:r>
+      <w:bookmarkEnd w:id="10"/>
+    </w:p>
+    <w:p>
+      <w:pPr>
+        <w:rPr>
+          <w:rFonts w:cstheme="minorHAnsi"/>
+        </w:rPr>
+      </w:pPr>
+      <w:r>
+        <w:rPr>
+          <w:rFonts w:cstheme="minorHAnsi"/>
+        </w:rPr>
+        <w:t xml:space="preserve">Aspects of my project that I am still considering are deployment for the website. Upon further research, I have </w:t>
+      </w:r>
+      <w:proofErr w:type="gramStart"/>
+      <w:r>
+        <w:rPr>
+          <w:rFonts w:cstheme="minorHAnsi"/>
+        </w:rPr>
+        <w:t>looked into</w:t>
+      </w:r>
+      <w:proofErr w:type="gramEnd"/>
+      <w:r>
+        <w:rPr>
+          <w:rFonts w:cstheme="minorHAnsi"/>
+        </w:rPr>
+        <w:t xml:space="preserve"> deployment applications such as Heroku to upload my project onto and host the website. This will ensure the website is constantly accessible all the time.  Alongside hosting the website, I would also need to ensure that the MongoDB database is accessible too, which can be achieved through MongoDB Atlas, a cloud solution to host the MongoDB database to deploy and run.  </w:t>
+      </w:r>
+    </w:p>
+    <w:p>
+      <w:pPr>
+        <w:pStyle w:val="Heading1"/>
+        <w:rPr>
+          <w:rFonts w:asciiTheme="minorHAnsi" w:hAnsiTheme="minorHAnsi" w:cstheme="minorBidi"/>
+          <w:color w:val="auto"/>
+        </w:rPr>
+      </w:pPr>
+      <w:bookmarkStart w:id="11" w:name="_Toc151579127"/>
+      <w:r>
+        <w:rPr>
+          <w:rFonts w:asciiTheme="minorHAnsi" w:hAnsiTheme="minorHAnsi" w:cstheme="minorBidi"/>
+          <w:color w:val="auto"/>
+        </w:rPr>
+        <w:t>Software Engineering</w:t>
+      </w:r>
+      <w:bookmarkEnd w:id="11"/>
+    </w:p>
+    <w:p>
+      <w:pPr>
+        <w:pStyle w:val="Heading2"/>
+        <w:rPr>
+          <w:rFonts w:asciiTheme="minorHAnsi" w:hAnsiTheme="minorHAnsi" w:cstheme="minorBidi"/>
+          <w:color w:val="auto"/>
+        </w:rPr>
+      </w:pPr>
+      <w:bookmarkStart w:id="12" w:name="_Toc151579128"/>
+      <w:r>
+        <w:rPr>
+          <w:rFonts w:asciiTheme="minorHAnsi" w:hAnsiTheme="minorHAnsi" w:cstheme="minorBidi"/>
+          <w:color w:val="auto"/>
+        </w:rPr>
+        <w:t>Methodology</w:t>
+      </w:r>
+      <w:bookmarkEnd w:id="12"/>
+    </w:p>
+    <w:p>
+      <w:r>
+        <w:t xml:space="preserve">To create my project, I will use TDD (test-driven development) to design the components of my code. TDD aims to create tests before the development of the code. This allows me to outline key functionality and create functions that meets the requirements set out by the tests. </w:t>
+      </w:r>
+    </w:p>
+    <w:p>
+      <w:r>
+        <w:t xml:space="preserve">The TDD process begins with creating a failed test. This test case should define the expected functionality of what is required to be implemented. It will fail the test as no code has been created to pass it. </w:t>
+      </w:r>
+    </w:p>
+    <w:p>
+      <w:r>
+        <w:t xml:space="preserve">In the next step of the TDD process, the user will begin to create code to pass the failed test. This is aimed to be kept incredibly simple and possibly even faked, just to return the expected outcome of the function. Upon passing the test, the next process is to refactor what is written. This will involve improving the code to either improve structure, remove redundant lines of code, or improve efficiency / readability. Refactoring will enable me to </w:t>
       </w:r>
       <w:r>
         <w:lastRenderedPageBreak/>
-        <w:t>defence from attacks, specifically attackers trying to reverse-engineer passwords from hashed values. In the event of a breach, the plaintext passwords are thus still protected.</w:t>
+        <w:t xml:space="preserve">product high-quality code that is simple to understand and tailored towards the test case created. </w:t>
+      </w:r>
+    </w:p>
+    <w:p>
+      <w:r>
+        <w:t xml:space="preserve">By using TDD, the code I create will have a higher quality, due to it being tested against pre-defined test cases, and therefore less likely to suffer from bugs. Furthermore, through refactoring, my code will be simple to understand and well-maintained, whilst simultaneously ensuring all requirements in terms of functionality are achieved. </w:t>
       </w:r>
     </w:p>
     <w:p/>
     <w:p>
       <w:r>
-        <w:t xml:space="preserve">Furthermore, when registering, the user can also opt to use </w:t>
+        <w:t xml:space="preserve">Furthermore, I am using Git as my version control system. Git allows me to create feature and release branches to focus on features independently of other aspects of the project, which can then be merged back into the main branch to complete the overall functionality. This allows me to focus on one feature at a time, alongside creating designated testing branches, so features can be tested and coded simultaneously, despite not affecting one another. If one branch requires aspects of a different feature to be completed, the two branches can be merged to continue development. Furthermore, a release branch will allow me to create a new version of the project where it is at a stable point in development. I can then carry out extensive testing on the release branch to ensure stability and that high quality has been achieved. </w:t>
+      </w:r>
+    </w:p>
+    <w:p>
+      <w:r>
+        <w:t xml:space="preserve">In addition, Git is particularly useful in ensuring any actions to modify the code can also be undone too. It allows for mistakes written in the code or files to be rectified and can be </w:t>
+      </w:r>
+      <w:proofErr w:type="gramStart"/>
+      <w:r>
+        <w:t>reverted back</w:t>
+      </w:r>
+      <w:proofErr w:type="gramEnd"/>
+      <w:r>
+        <w:t xml:space="preserve"> to previous versions to solve any problems. The commit-based system allows for me to select what files I wish to apply in a commit and provide a message to explain changes. </w:t>
+      </w:r>
+    </w:p>
+    <w:p/>
+    <w:p>
+      <w:pPr>
+        <w:pStyle w:val="Heading2"/>
+        <w:rPr>
+          <w:rFonts w:asciiTheme="minorHAnsi" w:hAnsiTheme="minorHAnsi" w:cstheme="minorBidi"/>
+          <w:color w:val="auto"/>
+        </w:rPr>
+      </w:pPr>
+      <w:bookmarkStart w:id="13" w:name="_Toc151579129"/>
+      <w:r>
+        <w:rPr>
+          <w:rFonts w:asciiTheme="minorHAnsi" w:hAnsiTheme="minorHAnsi" w:cstheme="minorBidi"/>
+          <w:color w:val="auto"/>
+        </w:rPr>
+        <w:t>Testing</w:t>
+      </w:r>
+      <w:bookmarkEnd w:id="13"/>
+    </w:p>
+    <w:p>
+      <w:r>
+        <w:t xml:space="preserve">I will be implementing unit tests for the back-end express server and </w:t>
+      </w:r>
+      <w:proofErr w:type="gramStart"/>
+      <w:r>
+        <w:t>the majority of</w:t>
+      </w:r>
+      <w:proofErr w:type="gramEnd"/>
+      <w:r>
+        <w:t xml:space="preserve"> front-end components, where appropriate. To structure my tests, I will begin by creating the necessary file. If creating a back-end test, I will </w:t>
+      </w:r>
+      <w:proofErr w:type="gramStart"/>
+      <w:r>
+        <w:t>create .</w:t>
+      </w:r>
+      <w:proofErr w:type="gramEnd"/>
+      <w:r>
+        <w:t>test.js file, whereas for my front-end test, I will create a .</w:t>
       </w:r>
       <w:proofErr w:type="spellStart"/>
       <w:r>
-        <w:t>oAuth</w:t>
+        <w:t>test.jsx</w:t>
       </w:r>
       <w:proofErr w:type="spellEnd"/>
       <w:r>
-        <w:t xml:space="preserve"> 2.0, using their Google account to sign in and sharing the necessary information. This allows users to avoid handing out details like passwords, as the </w:t>
+        <w:t xml:space="preserve"> file. At the top of each file, I will begin by important necessary libraries, before describing tests that must be made to check for every aspect of functionality. </w:t>
+      </w:r>
+    </w:p>
+    <w:p/>
+    <w:p>
+      <w:r>
+        <w:t>To create the back-end unit tests, I will be using the “</w:t>
       </w:r>
       <w:proofErr w:type="spellStart"/>
       <w:r>
-        <w:t>oAuth</w:t>
+        <w:t>SuperTest</w:t>
       </w:r>
       <w:proofErr w:type="spellEnd"/>
       <w:r>
-        <w:t xml:space="preserve"> service will provide the information required. This means that in the event of a breach, sensitive information is not accessible to the hackers.</w:t>
-      </w:r>
-    </w:p>
-    <w:p/>
-    <w:p>
-      <w:r>
-        <w:t>Security is also considered for the lobby of the websites, as it will require clients to sign in to join a lobby or access the home page. This is to authorise all users utilising the website and chatting to other users. For socket communication, nothing will be broadcasted to all users, rather the sockets will join a “</w:t>
-      </w:r>
-      <w:proofErr w:type="spellStart"/>
-      <w:r>
-        <w:t>lobbyID</w:t>
-      </w:r>
-      <w:proofErr w:type="spellEnd"/>
-      <w:r>
-        <w:t>” and then information is transmitted to participants of that lobby. Once a lobby has finished, it will be deleted from the server, therefore unauthorised participants cannot access lobby information such as users, chat history etc.</w:t>
-      </w:r>
-    </w:p>
-    <w:p>
-      <w:pPr>
-        <w:rPr>
-          <w:rFonts w:cstheme="minorHAnsi"/>
-        </w:rPr>
-      </w:pPr>
-    </w:p>
-    <w:p>
-      <w:pPr>
-        <w:pStyle w:val="Heading2"/>
-        <w:rPr>
-          <w:rFonts w:asciiTheme="minorHAnsi" w:hAnsiTheme="minorHAnsi" w:cstheme="minorBidi"/>
-          <w:color w:val="auto"/>
-        </w:rPr>
-      </w:pPr>
-      <w:bookmarkStart w:id="10" w:name="_Toc151579126"/>
-      <w:r>
-        <w:rPr>
-          <w:rFonts w:asciiTheme="minorHAnsi" w:hAnsiTheme="minorHAnsi" w:cstheme="minorBidi"/>
-          <w:color w:val="auto"/>
-        </w:rPr>
-        <w:t>Considerations</w:t>
-      </w:r>
-      <w:bookmarkEnd w:id="10"/>
-    </w:p>
-    <w:p>
-      <w:pPr>
-        <w:rPr>
-          <w:rFonts w:cstheme="minorHAnsi"/>
-        </w:rPr>
-      </w:pPr>
-      <w:r>
-        <w:rPr>
-          <w:rFonts w:cstheme="minorHAnsi"/>
-        </w:rPr>
-        <w:t xml:space="preserve">Aspects of my project that I am still considering are deployment for the website. Upon further research, I have </w:t>
-      </w:r>
-      <w:proofErr w:type="gramStart"/>
-      <w:r>
-        <w:rPr>
-          <w:rFonts w:cstheme="minorHAnsi"/>
-        </w:rPr>
-        <w:t>looked into</w:t>
-      </w:r>
-      <w:proofErr w:type="gramEnd"/>
-      <w:r>
-        <w:rPr>
-          <w:rFonts w:cstheme="minorHAnsi"/>
-        </w:rPr>
-        <w:t xml:space="preserve"> deployment applications such as Heroku to upload my project onto and host the website. This will ensure the website is constantly accessible all the time.  Alongside hosting the website, I would also need to ensure that the MongoDB database is accessible too, which can be achieved through MongoDB Atlas, a cloud solution to host the MongoDB database to deploy and run.  </w:t>
-      </w:r>
-    </w:p>
-    <w:p>
-      <w:pPr>
-        <w:pStyle w:val="Heading1"/>
-        <w:rPr>
-          <w:rFonts w:asciiTheme="minorHAnsi" w:hAnsiTheme="minorHAnsi" w:cstheme="minorBidi"/>
-          <w:color w:val="auto"/>
-        </w:rPr>
-      </w:pPr>
-      <w:bookmarkStart w:id="11" w:name="_Toc151579127"/>
-      <w:r>
-        <w:rPr>
-          <w:rFonts w:asciiTheme="minorHAnsi" w:hAnsiTheme="minorHAnsi" w:cstheme="minorBidi"/>
-          <w:color w:val="auto"/>
-        </w:rPr>
-        <w:t>Software Engineering</w:t>
-      </w:r>
-      <w:bookmarkEnd w:id="11"/>
-    </w:p>
-    <w:p>
-      <w:pPr>
-        <w:pStyle w:val="Heading2"/>
-        <w:rPr>
-          <w:rFonts w:asciiTheme="minorHAnsi" w:hAnsiTheme="minorHAnsi" w:cstheme="minorBidi"/>
-          <w:color w:val="auto"/>
-        </w:rPr>
-      </w:pPr>
-      <w:bookmarkStart w:id="12" w:name="_Toc151579128"/>
-      <w:r>
-        <w:rPr>
-          <w:rFonts w:asciiTheme="minorHAnsi" w:hAnsiTheme="minorHAnsi" w:cstheme="minorBidi"/>
-          <w:color w:val="auto"/>
-        </w:rPr>
-        <w:t>Methodology</w:t>
-      </w:r>
-      <w:bookmarkEnd w:id="12"/>
-    </w:p>
-    <w:p>
-      <w:r>
-        <w:t xml:space="preserve">To create my project, I will use TDD (test-driven development) to design the components of my code. TDD aims to create tests before the development of the code. This allows me to outline key functionality and create functions that meets the requirements set out by the tests. </w:t>
-      </w:r>
-    </w:p>
-    <w:p>
-      <w:r>
-        <w:t xml:space="preserve">The TDD process begins with creating a failed test. This test case should define the expected functionality of what is required to be implemented. It will fail the test as no code has been created to pass it. </w:t>
-      </w:r>
-    </w:p>
-    <w:p>
-      <w:r>
-        <w:t xml:space="preserve">In the next step of the TDD process, the user will begin to create code to pass the failed test. This is aimed to be kept incredibly simple and possibly even faked, just to return the expected outcome of the function. Upon passing the test, the next process is to refactor what is written. This will involve improving the code to either improve structure, remove redundant lines of code, or improve efficiency / readability. Refactoring will enable me to product high-quality code that is simple to understand and tailored towards the test case created. </w:t>
-      </w:r>
-    </w:p>
-    <w:p>
-      <w:r>
-        <w:t xml:space="preserve">By using TDD, the code I create will have a higher quality, due to it being tested against pre-defined test cases, and therefore less likely to suffer from bugs. Furthermore, through refactoring, my code will be simple to understand and well-maintained, whilst simultaneously ensuring all requirements in terms of functionality are achieved. </w:t>
-      </w:r>
-    </w:p>
-    <w:p/>
-    <w:p>
-      <w:r>
-        <w:t xml:space="preserve">Furthermore, I am using Git as my version control system. Git allows me to create feature and release branches to focus on features independently of other aspects of the project, which can then be merged back into the main branch to complete the overall functionality. </w:t>
-      </w:r>
-      <w:r>
-        <w:lastRenderedPageBreak/>
-        <w:t xml:space="preserve">This allows me to focus on one feature at a time, alongside creating designated testing branches, so features can be tested and coded simultaneously, despite not affecting one another. If one branch requires aspects of a different feature to be completed, the two branches can be merged to continue development. Furthermore, a release branch will allow me to create a new version of the project where it is at a stable point in development. I can then carry out extensive testing on the release branch to ensure stability and that high quality has been achieved. </w:t>
-      </w:r>
-    </w:p>
-    <w:p>
-      <w:r>
-        <w:t xml:space="preserve">In addition, Git is particularly useful in ensuring any actions to modify the code can also be undone too. It allows for mistakes written in the code or files to be rectified and can be </w:t>
-      </w:r>
-      <w:proofErr w:type="gramStart"/>
-      <w:r>
-        <w:t>reverted back</w:t>
-      </w:r>
-      <w:proofErr w:type="gramEnd"/>
-      <w:r>
-        <w:t xml:space="preserve"> to previous versions to solve any problems. The commit-based system allows for me to select what files I wish to apply in a commit and provide a message to explain changes. </w:t>
-      </w:r>
-    </w:p>
-    <w:p/>
-    <w:p>
-      <w:pPr>
-        <w:pStyle w:val="Heading2"/>
-        <w:rPr>
-          <w:rFonts w:asciiTheme="minorHAnsi" w:hAnsiTheme="minorHAnsi" w:cstheme="minorBidi"/>
-          <w:color w:val="auto"/>
-        </w:rPr>
-      </w:pPr>
-      <w:bookmarkStart w:id="13" w:name="_Toc151579129"/>
-      <w:r>
-        <w:rPr>
-          <w:rFonts w:asciiTheme="minorHAnsi" w:hAnsiTheme="minorHAnsi" w:cstheme="minorBidi"/>
-          <w:color w:val="auto"/>
-        </w:rPr>
-        <w:t>Testing</w:t>
-      </w:r>
-      <w:bookmarkEnd w:id="13"/>
-    </w:p>
-    <w:p>
-      <w:pPr>
-        <w:rPr>
-          <w:lang w:val="en-US"/>
-        </w:rPr>
-      </w:pPr>
-      <w:r>
-        <w:rPr>
-          <w:lang w:val="en-US"/>
-        </w:rPr>
-        <w:t xml:space="preserve">I will be implementing unit tests for the back-end express server and </w:t>
-      </w:r>
-      <w:proofErr w:type="gramStart"/>
-      <w:r>
-        <w:rPr>
-          <w:lang w:val="en-US"/>
-        </w:rPr>
-        <w:t>the majority of</w:t>
-      </w:r>
-      <w:proofErr w:type="gramEnd"/>
-      <w:r>
-        <w:rPr>
-          <w:lang w:val="en-US"/>
-        </w:rPr>
-        <w:t xml:space="preserve"> front-end components, where appropriate. To structure my tests, I will begin by creating the necessary file. If creating a back-end test, I will </w:t>
-      </w:r>
-      <w:proofErr w:type="gramStart"/>
-      <w:r>
-        <w:rPr>
-          <w:lang w:val="en-US"/>
-        </w:rPr>
-        <w:t>create .</w:t>
-      </w:r>
-      <w:proofErr w:type="gramEnd"/>
-      <w:r>
-        <w:rPr>
-          <w:lang w:val="en-US"/>
-        </w:rPr>
-        <w:t>test.js file, whereas for my front-end test, I will create a .</w:t>
-      </w:r>
-      <w:proofErr w:type="spellStart"/>
-      <w:r>
-        <w:rPr>
-          <w:lang w:val="en-US"/>
-        </w:rPr>
-        <w:t>test.jsx</w:t>
-      </w:r>
-      <w:proofErr w:type="spellEnd"/>
-      <w:r>
-        <w:rPr>
-          <w:lang w:val="en-US"/>
-        </w:rPr>
-        <w:t xml:space="preserve"> file. At the top of each file, I will begin by important necessary libraries, before describing tests that must be made to check for every aspect of functionality. </w:t>
-      </w:r>
-    </w:p>
-    <w:p>
-      <w:pPr>
-        <w:rPr>
-          <w:lang w:val="en-US"/>
-        </w:rPr>
-      </w:pPr>
-    </w:p>
-    <w:p>
-      <w:pPr>
-        <w:rPr>
-          <w:lang w:val="en-US"/>
-        </w:rPr>
-      </w:pPr>
-      <w:r>
-        <w:rPr>
-          <w:lang w:val="en-US"/>
-        </w:rPr>
-        <w:t>To create the back-end unit tests, I will be using the “</w:t>
-      </w:r>
-      <w:proofErr w:type="spellStart"/>
-      <w:r>
-        <w:rPr>
-          <w:lang w:val="en-US"/>
-        </w:rPr>
-        <w:t>SuperTest</w:t>
-      </w:r>
-      <w:proofErr w:type="spellEnd"/>
-      <w:r>
-        <w:rPr>
-          <w:lang w:val="en-US"/>
-        </w:rPr>
         <w:t xml:space="preserve">” library. </w:t>
       </w:r>
       <w:r>
@@ -6379,7 +5873,6 @@
           <w:b/>
           <w:bCs/>
           <w:u w:val="single"/>
-          <w:lang w:val="en-US"/>
         </w:rPr>
         <w:t xml:space="preserve">Possible reference to </w:t>
       </w:r>
@@ -6389,7 +5882,6 @@
           <w:b/>
           <w:bCs/>
           <w:u w:val="single"/>
-          <w:lang w:val="en-US"/>
         </w:rPr>
         <w:t>SuperTest</w:t>
       </w:r>
@@ -6399,246 +5891,118 @@
           <w:b/>
           <w:bCs/>
           <w:u w:val="single"/>
-          <w:lang w:val="en-US"/>
         </w:rPr>
         <w:t xml:space="preserve"> documentation here</w:t>
       </w:r>
       <w:r>
-        <w:rPr>
-          <w:lang w:val="en-US"/>
-        </w:rPr>
         <w:t xml:space="preserve">. </w:t>
       </w:r>
       <w:proofErr w:type="spellStart"/>
       <w:r>
-        <w:rPr>
-          <w:lang w:val="en-US"/>
-        </w:rPr>
         <w:t>SuperTest</w:t>
       </w:r>
       <w:proofErr w:type="spellEnd"/>
       <w:r>
-        <w:rPr>
-          <w:lang w:val="en-US"/>
-        </w:rPr>
-        <w:t xml:space="preserve"> will allow me test vital functionality for my server such as registering, logging in, authentication checks, </w:t>
+        <w:t xml:space="preserve"> will allow me test vital functionality for my server such as registering, logging in, authentication checks, etc, and will play a key role in completing my TDD tests. This will work by passing the server application object as a parameter, allowing me to check for the different HTTP requests / socket messages being communicated through event triggers between client-server communication. A requirement for this is to export my back-end server to allow </w:t>
       </w:r>
       <w:proofErr w:type="spellStart"/>
       <w:r>
-        <w:rPr>
-          <w:lang w:val="en-US"/>
-        </w:rPr>
-        <w:t>etc</w:t>
+        <w:t>SuperTest</w:t>
       </w:r>
       <w:proofErr w:type="spellEnd"/>
       <w:r>
-        <w:rPr>
-          <w:lang w:val="en-US"/>
-        </w:rPr>
-        <w:t xml:space="preserve">, and will play a key role in completing my TDD tests. This will work by passing the server application object as a parameter, allowing me to check for the different HTTP requests / socket messages being communicated through event triggers between client-server communication. A requirement for this is to export my back-end server to allow </w:t>
+        <w:t xml:space="preserve"> to operate. Furthermore, for my back-end tests, the test file is treated like a client to the server, sending requests to the </w:t>
+      </w:r>
+      <w:proofErr w:type="gramStart"/>
+      <w:r>
+        <w:t>back-end</w:t>
+      </w:r>
+      <w:proofErr w:type="gramEnd"/>
+      <w:r>
+        <w:t xml:space="preserve"> and using </w:t>
       </w:r>
       <w:proofErr w:type="spellStart"/>
       <w:r>
-        <w:rPr>
-          <w:lang w:val="en-US"/>
-        </w:rPr>
         <w:t>SuperTest</w:t>
       </w:r>
       <w:proofErr w:type="spellEnd"/>
       <w:r>
-        <w:rPr>
-          <w:lang w:val="en-US"/>
-        </w:rPr>
-        <w:t xml:space="preserve"> to operate. Furthermore, for my back-end tests, the test file is treated like a client to the server, sending requests to the </w:t>
+        <w:t xml:space="preserve"> to ensure the server is receiving the messages and performing the necessary steps for a response. Currently, in my work I have used this to create register, logging in, checking authentication </w:t>
       </w:r>
       <w:proofErr w:type="gramStart"/>
       <w:r>
-        <w:rPr>
-          <w:lang w:val="en-US"/>
-        </w:rPr>
-        <w:t>back-end</w:t>
+        <w:t>status</w:t>
       </w:r>
       <w:proofErr w:type="gramEnd"/>
       <w:r>
-        <w:rPr>
-          <w:lang w:val="en-US"/>
-        </w:rPr>
-        <w:t xml:space="preserve"> and using </w:t>
+        <w:t xml:space="preserve"> and managing socket communication for the canvas. </w:t>
+      </w:r>
+    </w:p>
+    <w:p/>
+    <w:p>
+      <w:r>
+        <w:t xml:space="preserve">To create my front-end unit tests, I will be utilising </w:t>
       </w:r>
       <w:proofErr w:type="spellStart"/>
       <w:r>
-        <w:rPr>
-          <w:lang w:val="en-US"/>
-        </w:rPr>
-        <w:t>SuperTest</w:t>
+        <w:t>React’s</w:t>
       </w:r>
       <w:proofErr w:type="spellEnd"/>
       <w:r>
-        <w:rPr>
-          <w:lang w:val="en-US"/>
-        </w:rPr>
-        <w:t xml:space="preserve"> to ensure the server is receiving the messages and performing the necessary steps for a response. Currently, in my work I have used this to create register, logging in, checking authentication </w:t>
-      </w:r>
-      <w:proofErr w:type="gramStart"/>
-      <w:r>
-        <w:rPr>
-          <w:lang w:val="en-US"/>
-        </w:rPr>
-        <w:t>status</w:t>
-      </w:r>
-      <w:proofErr w:type="gramEnd"/>
-      <w:r>
-        <w:rPr>
-          <w:lang w:val="en-US"/>
-        </w:rPr>
-        <w:t xml:space="preserve"> and managing socket communication for the canvas. </w:t>
-      </w:r>
-    </w:p>
-    <w:p>
-      <w:pPr>
-        <w:rPr>
-          <w:lang w:val="en-US"/>
-        </w:rPr>
-      </w:pPr>
-    </w:p>
-    <w:p>
-      <w:pPr>
-        <w:rPr>
-          <w:lang w:val="en-US"/>
-        </w:rPr>
-      </w:pPr>
-      <w:r>
-        <w:rPr>
-          <w:lang w:val="en-US"/>
-        </w:rPr>
-        <w:t xml:space="preserve">To create my front-end unit tests, I will be </w:t>
+        <w:t xml:space="preserve"> testing library and jest. Through </w:t>
       </w:r>
       <w:proofErr w:type="spellStart"/>
       <w:r>
-        <w:rPr>
-          <w:lang w:val="en-US"/>
-        </w:rPr>
-        <w:t>utilising</w:t>
+        <w:t>React’s</w:t>
       </w:r>
       <w:proofErr w:type="spellEnd"/>
       <w:r>
-        <w:rPr>
-          <w:lang w:val="en-US"/>
-        </w:rPr>
-        <w:t xml:space="preserve"> </w:t>
+        <w:t xml:space="preserve"> testing library, I can manually trigger events (</w:t>
       </w:r>
       <w:proofErr w:type="spellStart"/>
       <w:r>
-        <w:rPr>
-          <w:lang w:val="en-US"/>
-        </w:rPr>
-        <w:t>React’s</w:t>
+        <w:t>fireEvent</w:t>
       </w:r>
       <w:proofErr w:type="spellEnd"/>
       <w:r>
-        <w:rPr>
-          <w:lang w:val="en-US"/>
-        </w:rPr>
-        <w:t xml:space="preserve"> testing library and jest. Through </w:t>
-      </w:r>
-      <w:proofErr w:type="spellStart"/>
-      <w:r>
-        <w:rPr>
-          <w:lang w:val="en-US"/>
-        </w:rPr>
-        <w:t>React’s</w:t>
-      </w:r>
-      <w:proofErr w:type="spellEnd"/>
-      <w:r>
-        <w:rPr>
-          <w:lang w:val="en-US"/>
-        </w:rPr>
-        <w:t xml:space="preserve"> testing library, I can manually trigger events (</w:t>
-      </w:r>
-      <w:proofErr w:type="spellStart"/>
-      <w:r>
-        <w:rPr>
-          <w:lang w:val="en-US"/>
-        </w:rPr>
-        <w:t>fireEvent</w:t>
-      </w:r>
-      <w:proofErr w:type="spellEnd"/>
-      <w:r>
-        <w:rPr>
-          <w:lang w:val="en-US"/>
-        </w:rPr>
-        <w:t>) and render components. After rendering a component, I can then use the screen object from the testing-library to hook onto specific HTML objects through their role (</w:t>
+        <w:t xml:space="preserve">) and render components. After rendering a component, I can then use the screen object from the testing-library to </w:t>
+      </w:r>
+      <w:r>
+        <w:lastRenderedPageBreak/>
+        <w:t>hook onto specific HTML objects through their role (</w:t>
       </w:r>
       <w:proofErr w:type="spellStart"/>
       <w:proofErr w:type="gramStart"/>
       <w:r>
-        <w:rPr>
-          <w:lang w:val="en-US"/>
-        </w:rPr>
         <w:t>screen.getByRole</w:t>
       </w:r>
       <w:proofErr w:type="spellEnd"/>
       <w:proofErr w:type="gramEnd"/>
       <w:r>
-        <w:rPr>
-          <w:lang w:val="en-US"/>
-        </w:rPr>
         <w:t>) or text (</w:t>
       </w:r>
       <w:proofErr w:type="spellStart"/>
       <w:r>
-        <w:rPr>
-          <w:lang w:val="en-US"/>
-        </w:rPr>
         <w:t>screen.getByText</w:t>
       </w:r>
       <w:proofErr w:type="spellEnd"/>
       <w:r>
-        <w:rPr>
-          <w:lang w:val="en-US"/>
-        </w:rPr>
         <w:t xml:space="preserve">). This will let me test if the rendering of my components </w:t>
       </w:r>
       <w:proofErr w:type="gramStart"/>
       <w:r>
-        <w:rPr>
-          <w:lang w:val="en-US"/>
-        </w:rPr>
         <w:t>work</w:t>
       </w:r>
       <w:proofErr w:type="gramEnd"/>
       <w:r>
-        <w:rPr>
-          <w:lang w:val="en-US"/>
-        </w:rPr>
-        <w:t xml:space="preserve"> as intended, but also ensure the functionality is executing correctly. The “jest” library will allow to mock other libraries being </w:t>
+        <w:t xml:space="preserve"> as intended, but also ensure the functionality is executing correctly. The “jest” library will allow to mock other libraries being utilised for communication such as </w:t>
       </w:r>
       <w:proofErr w:type="spellStart"/>
       <w:r>
-        <w:rPr>
-          <w:lang w:val="en-US"/>
-        </w:rPr>
-        <w:t>utilised</w:t>
+        <w:t>Axios</w:t>
       </w:r>
       <w:proofErr w:type="spellEnd"/>
       <w:r>
-        <w:rPr>
-          <w:lang w:val="en-US"/>
-        </w:rPr>
-        <w:t xml:space="preserve"> for communication such as </w:t>
-      </w:r>
-      <w:proofErr w:type="spellStart"/>
-      <w:r>
-        <w:rPr>
-          <w:lang w:val="en-US"/>
-        </w:rPr>
-        <w:t>Axios</w:t>
-      </w:r>
-      <w:proofErr w:type="spellEnd"/>
-      <w:r>
-        <w:rPr>
-          <w:lang w:val="en-US"/>
-        </w:rPr>
         <w:t xml:space="preserve">, or the HTML5 Canvas </w:t>
       </w:r>
       <w:r>
@@ -6646,58 +6010,32 @@
           <w:b/>
           <w:bCs/>
           <w:u w:val="single"/>
-          <w:lang w:val="en-US"/>
         </w:rPr>
         <w:t>POSSIBLE REFERENCE TO JEST DOCUMENTATION</w:t>
       </w:r>
       <w:r>
-        <w:rPr>
-          <w:lang w:val="en-US"/>
-        </w:rPr>
         <w:t xml:space="preserve">. Through mocking, I can replace functions with stub code, to ensure methods are being called when required and how they interact with expected returned values. Currently, through these libraries, I have created </w:t>
       </w:r>
       <w:proofErr w:type="spellStart"/>
       <w:r>
-        <w:rPr>
-          <w:lang w:val="en-US"/>
-        </w:rPr>
         <w:t>HomePage</w:t>
       </w:r>
       <w:proofErr w:type="spellEnd"/>
       <w:r>
-        <w:rPr>
-          <w:lang w:val="en-US"/>
-        </w:rPr>
         <w:t xml:space="preserve">, Canvas and </w:t>
       </w:r>
       <w:proofErr w:type="spellStart"/>
       <w:r>
-        <w:rPr>
-          <w:lang w:val="en-US"/>
-        </w:rPr>
         <w:t>ChatBox</w:t>
       </w:r>
       <w:proofErr w:type="spellEnd"/>
       <w:r>
-        <w:rPr>
-          <w:lang w:val="en-US"/>
-        </w:rPr>
         <w:t xml:space="preserve"> front-end unit tests. </w:t>
       </w:r>
     </w:p>
-    <w:p>
-      <w:pPr>
-        <w:rPr>
-          <w:lang w:val="en-US"/>
-        </w:rPr>
-      </w:pPr>
-    </w:p>
-    <w:p>
-      <w:r>
-        <w:rPr>
-          <w:lang w:val="en-US"/>
-        </w:rPr>
-        <w:lastRenderedPageBreak/>
+    <w:p/>
+    <w:p>
+      <w:r>
         <w:t>In addition, I will create end-to-end tests for my project, as this will test for how my front-end will interact with my back-end server. To do so, I will use Cypress to simulate interaction with my front-end website’s user-interface. Although I have not currently implemented any end-to-end tests, I do intend on adding this once the functionality of creating individual lobbies and entire games has been created, as otherwise refactoring multiple times will add new functionality, requiring me to add new steps for the end-to-end testing.</w:t>
       </w:r>
       <w:r>
@@ -6748,16 +6086,7 @@
       </w:r>
       <w:proofErr w:type="gramEnd"/>
       <w:r>
-        <w:t xml:space="preserve"> run the application, the user must have Node.js downloaded. Th</w:t>
-      </w:r>
-      <w:r>
-        <w:rPr>
-          <w:lang w:val="en-US"/>
-        </w:rPr>
-        <w:t>e installer</w:t>
-      </w:r>
-      <w:r>
-        <w:t xml:space="preserve"> can be found on the following website:</w:t>
+        <w:t xml:space="preserve"> run the application, the user must have Node.js downloaded. The installer can be found on the following website:</w:t>
       </w:r>
     </w:p>
     <w:p>
@@ -6812,29 +6141,15 @@
       </w:r>
     </w:p>
     <w:p>
-      <w:pPr>
-        <w:rPr>
-          <w:lang w:val="en-US"/>
-        </w:rPr>
-      </w:pPr>
-      <w:r>
-        <w:rPr>
-          <w:lang w:val="en-US"/>
-        </w:rPr>
+      <w:r>
         <w:t xml:space="preserve">During development, </w:t>
       </w:r>
       <w:proofErr w:type="spellStart"/>
       <w:r>
-        <w:rPr>
-          <w:lang w:val="en-US"/>
-        </w:rPr>
         <w:t>Nodemon</w:t>
       </w:r>
       <w:proofErr w:type="spellEnd"/>
       <w:r>
-        <w:rPr>
-          <w:lang w:val="en-US"/>
-        </w:rPr>
         <w:t xml:space="preserve"> is incredibly useful to restart the server if there have been any files changes within the directory of the back-end server, therefore any modifications to the server code will automatically restart it. </w:t>
       </w:r>
     </w:p>
@@ -6881,17 +6196,10 @@
         <w:rPr>
           <w:b/>
           <w:bCs/>
-          <w:lang w:val="en-US"/>
-        </w:rPr>
-      </w:pPr>
-      <w:r>
-        <w:t xml:space="preserve">This will run the website and the back-end server to allow for </w:t>
-      </w:r>
-      <w:r>
-        <w:rPr>
-          <w:lang w:val="en-US"/>
-        </w:rPr>
-        <w:t xml:space="preserve">interaction between the two. Currently, I am using the MongoDB on my local device as a temporary solution, therefore anyone attempting to deploy the website will struggle to login / register (unless they have it installed on their local machine), however once I move the database over to the cloud solution, it should provide a fix this issue.  </w:t>
+        </w:rPr>
+      </w:pPr>
+      <w:r>
+        <w:t xml:space="preserve">This will run the website and the back-end server to allow for interaction between the two. Currently, I am using the MongoDB on my local device as a temporary solution, therefore anyone attempting to deploy the website will struggle to login / register (unless they have it installed on their local machine), however once I move the database over to the cloud solution, it should provide a fix this issue.  </w:t>
       </w:r>
     </w:p>
     <w:p/>
@@ -6920,7 +6228,6 @@
       <w:r>
         <w:rPr>
           <w:color w:val="auto"/>
-          <w:lang w:val="en-US"/>
         </w:rPr>
         <w:t xml:space="preserve">Copy of Diary.MD </w:t>
       </w:r>
@@ -6946,43 +6253,23 @@
       <w:bookmarkEnd w:id="17"/>
     </w:p>
     <w:p>
-      <w:pPr>
-        <w:rPr>
-          <w:lang w:val="en-US"/>
-        </w:rPr>
-      </w:pPr>
-      <w:r>
-        <w:rPr>
-          <w:lang w:val="en-US"/>
-        </w:rPr>
+      <w:r>
         <w:t xml:space="preserve">At this stage in my development, I have only considered using </w:t>
       </w:r>
       <w:proofErr w:type="spellStart"/>
       <w:r>
-        <w:rPr>
-          <w:lang w:val="en-US"/>
-        </w:rPr>
         <w:t>oAuth</w:t>
       </w:r>
       <w:proofErr w:type="spellEnd"/>
       <w:r>
-        <w:rPr>
-          <w:lang w:val="en-US"/>
-        </w:rPr>
         <w:t xml:space="preserve"> 2.0 to allow for Google accounts to sign-in, however in the future, this could be </w:t>
       </w:r>
       <w:proofErr w:type="gramStart"/>
       <w:r>
-        <w:rPr>
-          <w:lang w:val="en-US"/>
-        </w:rPr>
         <w:t>opened up</w:t>
       </w:r>
       <w:proofErr w:type="gramEnd"/>
       <w:r>
-        <w:rPr>
-          <w:lang w:val="en-US"/>
-        </w:rPr>
         <w:t xml:space="preserve"> to allow for further services such as Apple, Facebook, X (Twitter) etc. The advantage of this is that it will provide a variety of different options available to the user and reducing the need to store sensitive information on the server’s database. </w:t>
       </w:r>
     </w:p>
@@ -7006,7 +6293,6 @@
         <w:rPr>
           <w:rFonts w:asciiTheme="minorHAnsi" w:hAnsiTheme="minorHAnsi" w:cstheme="minorBidi"/>
           <w:color w:val="auto"/>
-          <w:lang w:val="en-US"/>
         </w:rPr>
         <w:t>Bibliography</w:t>
       </w:r>
@@ -7145,6 +6431,119 @@
     </w:lvl>
   </w:abstractNum>
   <w:abstractNum w:abstractNumId="1" w15:restartNumberingAfterBreak="0">
+    <w:nsid w:val="24B149B9"/>
+    <w:multiLevelType w:val="hybridMultilevel"/>
+    <w:tmpl w:val="EF9CBA28"/>
+    <w:lvl w:ilvl="0" w:tplc="08090001">
+      <w:start w:val="1"/>
+      <w:numFmt w:val="bullet"/>
+      <w:lvlText w:val=""/>
+      <w:lvlJc w:val="left"/>
+      <w:pPr>
+        <w:ind w:left="720" w:hanging="360"/>
+      </w:pPr>
+      <w:rPr>
+        <w:rFonts w:ascii="Symbol" w:hAnsi="Symbol" w:hint="default"/>
+      </w:rPr>
+    </w:lvl>
+    <w:lvl w:ilvl="1" w:tplc="08090003">
+      <w:start w:val="1"/>
+      <w:numFmt w:val="bullet"/>
+      <w:lvlText w:val="o"/>
+      <w:lvlJc w:val="left"/>
+      <w:pPr>
+        <w:ind w:left="1440" w:hanging="360"/>
+      </w:pPr>
+      <w:rPr>
+        <w:rFonts w:ascii="Courier New" w:hAnsi="Courier New" w:cs="Courier New" w:hint="default"/>
+      </w:rPr>
+    </w:lvl>
+    <w:lvl w:ilvl="2" w:tplc="08090005" w:tentative="1">
+      <w:start w:val="1"/>
+      <w:numFmt w:val="bullet"/>
+      <w:lvlText w:val=""/>
+      <w:lvlJc w:val="left"/>
+      <w:pPr>
+        <w:ind w:left="2160" w:hanging="360"/>
+      </w:pPr>
+      <w:rPr>
+        <w:rFonts w:ascii="Wingdings" w:hAnsi="Wingdings" w:hint="default"/>
+      </w:rPr>
+    </w:lvl>
+    <w:lvl w:ilvl="3" w:tplc="08090001" w:tentative="1">
+      <w:start w:val="1"/>
+      <w:numFmt w:val="bullet"/>
+      <w:lvlText w:val=""/>
+      <w:lvlJc w:val="left"/>
+      <w:pPr>
+        <w:ind w:left="2880" w:hanging="360"/>
+      </w:pPr>
+      <w:rPr>
+        <w:rFonts w:ascii="Symbol" w:hAnsi="Symbol" w:hint="default"/>
+      </w:rPr>
+    </w:lvl>
+    <w:lvl w:ilvl="4" w:tplc="08090003" w:tentative="1">
+      <w:start w:val="1"/>
+      <w:numFmt w:val="bullet"/>
+      <w:lvlText w:val="o"/>
+      <w:lvlJc w:val="left"/>
+      <w:pPr>
+        <w:ind w:left="3600" w:hanging="360"/>
+      </w:pPr>
+      <w:rPr>
+        <w:rFonts w:ascii="Courier New" w:hAnsi="Courier New" w:cs="Courier New" w:hint="default"/>
+      </w:rPr>
+    </w:lvl>
+    <w:lvl w:ilvl="5" w:tplc="08090005" w:tentative="1">
+      <w:start w:val="1"/>
+      <w:numFmt w:val="bullet"/>
+      <w:lvlText w:val=""/>
+      <w:lvlJc w:val="left"/>
+      <w:pPr>
+        <w:ind w:left="4320" w:hanging="360"/>
+      </w:pPr>
+      <w:rPr>
+        <w:rFonts w:ascii="Wingdings" w:hAnsi="Wingdings" w:hint="default"/>
+      </w:rPr>
+    </w:lvl>
+    <w:lvl w:ilvl="6" w:tplc="08090001" w:tentative="1">
+      <w:start w:val="1"/>
+      <w:numFmt w:val="bullet"/>
+      <w:lvlText w:val=""/>
+      <w:lvlJc w:val="left"/>
+      <w:pPr>
+        <w:ind w:left="5040" w:hanging="360"/>
+      </w:pPr>
+      <w:rPr>
+        <w:rFonts w:ascii="Symbol" w:hAnsi="Symbol" w:hint="default"/>
+      </w:rPr>
+    </w:lvl>
+    <w:lvl w:ilvl="7" w:tplc="08090003" w:tentative="1">
+      <w:start w:val="1"/>
+      <w:numFmt w:val="bullet"/>
+      <w:lvlText w:val="o"/>
+      <w:lvlJc w:val="left"/>
+      <w:pPr>
+        <w:ind w:left="5760" w:hanging="360"/>
+      </w:pPr>
+      <w:rPr>
+        <w:rFonts w:ascii="Courier New" w:hAnsi="Courier New" w:cs="Courier New" w:hint="default"/>
+      </w:rPr>
+    </w:lvl>
+    <w:lvl w:ilvl="8" w:tplc="08090005" w:tentative="1">
+      <w:start w:val="1"/>
+      <w:numFmt w:val="bullet"/>
+      <w:lvlText w:val=""/>
+      <w:lvlJc w:val="left"/>
+      <w:pPr>
+        <w:ind w:left="6480" w:hanging="360"/>
+      </w:pPr>
+      <w:rPr>
+        <w:rFonts w:ascii="Wingdings" w:hAnsi="Wingdings" w:hint="default"/>
+      </w:rPr>
+    </w:lvl>
+  </w:abstractNum>
+  <w:abstractNum w:abstractNumId="2" w15:restartNumberingAfterBreak="0">
     <w:nsid w:val="6156651D"/>
     <w:multiLevelType w:val="multilevel"/>
     <w:tmpl w:val="6156651D"/>
@@ -7294,10 +6693,13 @@
     </w:lvl>
   </w:abstractNum>
   <w:num w:numId="1" w16cid:durableId="1183326774">
-    <w:abstractNumId w:val="1"/>
+    <w:abstractNumId w:val="2"/>
   </w:num>
   <w:num w:numId="2" w16cid:durableId="846987911">
     <w:abstractNumId w:val="0"/>
+  </w:num>
+  <w:num w:numId="3" w16cid:durableId="647441448">
+    <w:abstractNumId w:val="1"/>
   </w:num>
 </w:numbering>
 </file>

</xml_diff>

<commit_message>
Update Diary & Interim Report
</commit_message>
<xml_diff>
--- a/Dilraaj Gill Interim Report.docx
+++ b/Dilraaj Gill Interim Report.docx
@@ -167,7 +167,6 @@
         </w:rPr>
         <w:t xml:space="preserve">Supervisor: </w:t>
       </w:r>
-      <w:proofErr w:type="spellStart"/>
       <w:r>
         <w:rPr>
           <w:rFonts w:asciiTheme="minorHAnsi" w:hAnsiTheme="minorHAnsi" w:cs="Calibri"/>
@@ -175,17 +174,7 @@
           <w:szCs w:val="32"/>
           <w:lang w:val="en-GB"/>
         </w:rPr>
-        <w:t>DongGyun</w:t>
-      </w:r>
-      <w:proofErr w:type="spellEnd"/>
-      <w:r>
-        <w:rPr>
-          <w:rFonts w:asciiTheme="minorHAnsi" w:hAnsiTheme="minorHAnsi" w:cs="Calibri"/>
-          <w:sz w:val="32"/>
-          <w:szCs w:val="32"/>
-          <w:lang w:val="en-GB"/>
-        </w:rPr>
-        <w:t xml:space="preserve"> Han</w:t>
+        <w:t>DongGyun Han</w:t>
       </w:r>
     </w:p>
     <w:p>
@@ -2271,15 +2260,7 @@
     </w:p>
     <w:p>
       <w:r>
-        <w:t xml:space="preserve">The next aim of my project is to reduce the need of users having to enter their details repeatedly. This is because it is a </w:t>
-      </w:r>
-      <w:proofErr w:type="gramStart"/>
-      <w:r>
-        <w:t>flaw</w:t>
-      </w:r>
-      <w:proofErr w:type="gramEnd"/>
-      <w:r>
-        <w:t xml:space="preserve"> I highlighted from my experience with alternative websites such as Skribbl.io. </w:t>
+        <w:t xml:space="preserve">The next aim of my project is to reduce the need of users having to enter their details repeatedly. This is because it is a flaw I highlighted from my experience with alternative websites such as Skribbl.io. </w:t>
       </w:r>
     </w:p>
     <w:p>
@@ -2310,23 +2291,7 @@
     </w:p>
     <w:p>
       <w:r>
-        <w:t xml:space="preserve">Finally, the last aim of project should be to allow the distribution of lobbies (or even joining game sessions late). This will be achieved through a custom URL link, containing the unique ID of the lobby they wish to join as a parameter, </w:t>
-      </w:r>
-      <w:proofErr w:type="gramStart"/>
-      <w:r>
-        <w:t>in order for</w:t>
-      </w:r>
-      <w:proofErr w:type="gramEnd"/>
-      <w:r>
-        <w:t xml:space="preserve"> the back-end server to identify it. It should only be possible to join lobbies that have been created by clicking the “Create Lobby” button from the home page, therefore any random </w:t>
-      </w:r>
-      <w:proofErr w:type="spellStart"/>
-      <w:r>
-        <w:t>lobbyID</w:t>
-      </w:r>
-      <w:proofErr w:type="spellEnd"/>
-      <w:r>
-        <w:t xml:space="preserve"> that has not been instantiated through this way will display an </w:t>
+        <w:t xml:space="preserve">Finally, the last aim of project should be to allow the distribution of lobbies (or even joining game sessions late). This will be achieved through a custom URL link, containing the unique ID of the lobby they wish to join as a parameter, in order for the back-end server to identify it. It should only be possible to join lobbies that have been created by clicking the “Create Lobby” button from the home page, therefore any random lobbyID that has not been instantiated through this way will display an </w:t>
       </w:r>
       <w:r>
         <w:t xml:space="preserve">“Invalid session” message. </w:t>
@@ -2388,15 +2353,7 @@
         <w:t>To also avoid repetition, a key issue highlighted, I will utilise cookies to store the session on the browser, reducing the need for the end-user to repeatedly enter the login details, allowing them to proceed straight into interacting with the lobbies and game sessions. Signing in is achievable through either manually inputting details or using their Google account</w:t>
       </w:r>
       <w:r>
-        <w:t xml:space="preserve"> via </w:t>
-      </w:r>
-      <w:proofErr w:type="spellStart"/>
-      <w:r>
-        <w:t>oAuth</w:t>
-      </w:r>
-      <w:proofErr w:type="spellEnd"/>
-      <w:r>
-        <w:t xml:space="preserve"> 2.0</w:t>
+        <w:t xml:space="preserve"> via oAuth 2.0</w:t>
       </w:r>
       <w:r>
         <w:t>, meaning only the information required is shared, meeting the aim of keeping the user data secure</w:t>
@@ -2410,15 +2367,7 @@
     </w:p>
     <w:p>
       <w:r>
-        <w:t xml:space="preserve">Furthermore, through </w:t>
-      </w:r>
-      <w:proofErr w:type="spellStart"/>
-      <w:r>
-        <w:t>Axios</w:t>
-      </w:r>
-      <w:proofErr w:type="spellEnd"/>
-      <w:r>
-        <w:t>, the front-end server will communicate with the back-end server</w:t>
+        <w:t>Furthermore, through Axios, the front-end server will communicate with the back-end server</w:t>
       </w:r>
       <w:r>
         <w:t xml:space="preserve"> through defined routes</w:t>
@@ -2455,15 +2404,7 @@
         <w:t xml:space="preserve">to view the drawing, yet only one person is able to </w:t>
       </w:r>
       <w:r>
-        <w:t xml:space="preserve">draw at any given time. Users will take turns to draw out the word they have chosen from the Server, whilst everyone else aims to guess it through the </w:t>
-      </w:r>
-      <w:proofErr w:type="spellStart"/>
-      <w:r>
-        <w:t>chatbox</w:t>
-      </w:r>
-      <w:proofErr w:type="spellEnd"/>
-      <w:r>
-        <w:t xml:space="preserve"> provided. </w:t>
+        <w:t xml:space="preserve">draw at any given time. Users will take turns to draw out the word they have chosen from the Server, whilst everyone else aims to guess it through the chatbox provided. </w:t>
       </w:r>
       <w:r>
         <w:t xml:space="preserve">As mentioned earlier, through Socket.io this will be transmitted in real-time. </w:t>
@@ -2741,21 +2682,7 @@
               <w:rPr>
                 <w:color w:val="000000"/>
               </w:rPr>
-              <w:t xml:space="preserve">The user will visit the “/register” route. From here, they will select “Sign </w:t>
-            </w:r>
-            <w:proofErr w:type="gramStart"/>
-            <w:r>
-              <w:rPr>
-                <w:color w:val="000000"/>
-              </w:rPr>
-              <w:t>In</w:t>
-            </w:r>
-            <w:proofErr w:type="gramEnd"/>
-            <w:r>
-              <w:rPr>
-                <w:color w:val="000000"/>
-              </w:rPr>
-              <w:t xml:space="preserve"> With Google”. This will create a pop-up to allow the user to select the Google account they wish to use. Once selected, they can review the permissions required to use the website, and then proceed to create the account. </w:t>
+              <w:t xml:space="preserve">The user will visit the “/register” route. From here, they will select “Sign In With Google”. This will create a pop-up to allow the user to select the Google account they wish to use. Once selected, they can review the permissions required to use the website, and then proceed to create the account. </w:t>
             </w:r>
           </w:p>
         </w:tc>
@@ -3017,21 +2944,7 @@
               <w:rPr>
                 <w:color w:val="000000"/>
               </w:rPr>
-              <w:t xml:space="preserve">The user will visit the “/login” route. From here, they will select the “Sign </w:t>
-            </w:r>
-            <w:proofErr w:type="gramStart"/>
-            <w:r>
-              <w:rPr>
-                <w:color w:val="000000"/>
-              </w:rPr>
-              <w:t>In</w:t>
-            </w:r>
-            <w:proofErr w:type="gramEnd"/>
-            <w:r>
-              <w:rPr>
-                <w:color w:val="000000"/>
-              </w:rPr>
-              <w:t xml:space="preserve"> With Google” option. This will present a pop-up window for them, showing the google accounts they have currently signed-in on their browser and available to sign in with on the website. Once selected an account, the service will check if the account has signed up to the </w:t>
+              <w:t xml:space="preserve">The user will visit the “/login” route. From here, they will select the “Sign In With Google” option. This will present a pop-up window for them, showing the google accounts they have currently signed-in on their browser and available to sign in with on the website. Once selected an account, the service will check if the account has signed up to the </w:t>
             </w:r>
             <w:r>
               <w:rPr>
@@ -3665,21 +3578,7 @@
               <w:rPr>
                 <w:color w:val="000000"/>
               </w:rPr>
-              <w:t xml:space="preserve"> The URL will contain the custom </w:t>
-            </w:r>
-            <w:proofErr w:type="spellStart"/>
-            <w:r>
-              <w:rPr>
-                <w:color w:val="000000"/>
-              </w:rPr>
-              <w:t>lobbyID</w:t>
-            </w:r>
-            <w:proofErr w:type="spellEnd"/>
-            <w:r>
-              <w:rPr>
-                <w:color w:val="000000"/>
-              </w:rPr>
-              <w:t xml:space="preserve">, only available to those who have received the link, making it a private game. </w:t>
+              <w:t xml:space="preserve"> The URL will contain the custom lobbyID, only available to those who have received the link, making it a private game. </w:t>
             </w:r>
           </w:p>
         </w:tc>
@@ -3885,21 +3784,7 @@
               <w:rPr>
                 <w:color w:val="000000"/>
               </w:rPr>
-              <w:t xml:space="preserve"> out, the next person in the lobby then </w:t>
-            </w:r>
-            <w:proofErr w:type="gramStart"/>
-            <w:r>
-              <w:rPr>
-                <w:color w:val="000000"/>
-              </w:rPr>
-              <w:t>has to</w:t>
-            </w:r>
-            <w:proofErr w:type="gramEnd"/>
-            <w:r>
-              <w:rPr>
-                <w:color w:val="000000"/>
-              </w:rPr>
-              <w:t xml:space="preserve"> select a word and draw it. This process is done until all the players in the lobby have had one go. Depending on the number of rounds, it may be repeated according to the lobby settings. </w:t>
+              <w:t xml:space="preserve"> out, the next person in the lobby then has to select a word and draw it. This process is done until all the players in the lobby have had one go. Depending on the number of rounds, it may be repeated according to the lobby settings. </w:t>
             </w:r>
           </w:p>
         </w:tc>
@@ -4151,23 +4036,7 @@
         <w:t xml:space="preserve"> [8]</w:t>
       </w:r>
       <w:r>
-        <w:t xml:space="preserve">. One thing I have not yet implemented is </w:t>
-      </w:r>
-      <w:proofErr w:type="spellStart"/>
-      <w:r>
-        <w:t>oAuth</w:t>
-      </w:r>
-      <w:proofErr w:type="spellEnd"/>
-      <w:r>
-        <w:t xml:space="preserve"> 2.0. My reasoning for delaying its implementation as that it is not a necessity for my functionality. Although it hosts a range of security benefits, at the start of the project, it seemed more logical to focus on functionality, and setting up </w:t>
-      </w:r>
-      <w:proofErr w:type="spellStart"/>
-      <w:r>
-        <w:t>oAuth</w:t>
-      </w:r>
-      <w:proofErr w:type="spellEnd"/>
-      <w:r>
-        <w:t xml:space="preserve"> could prove to be a tedious task, delaying the rest of the project. </w:t>
+        <w:t xml:space="preserve">. One thing I have not yet implemented is oAuth 2.0. My reasoning for delaying its implementation as that it is not a necessity for my functionality. Although it hosts a range of security benefits, at the start of the project, it seemed more logical to focus on functionality, and setting up oAuth could prove to be a tedious task, delaying the rest of the project. </w:t>
       </w:r>
     </w:p>
     <w:p>
@@ -4194,15 +4063,7 @@
     </w:p>
     <w:p>
       <w:r>
-        <w:t xml:space="preserve">Week 5 was completed successfully, however when planning the timeline, I had failed to consider that </w:t>
-      </w:r>
-      <w:proofErr w:type="gramStart"/>
-      <w:r>
-        <w:t>in order to</w:t>
-      </w:r>
-      <w:proofErr w:type="gramEnd"/>
-      <w:r>
-        <w:t xml:space="preserve"> display the public lobbies on the home page, I needed to create functionality for the lobby, which was scheduled to occur on week 7-8</w:t>
+        <w:t>Week 5 was completed successfully, however when planning the timeline, I had failed to consider that in order to display the public lobbies on the home page, I needed to create functionality for the lobby, which was scheduled to occur on week 7-8</w:t>
       </w:r>
       <w:r>
         <w:t xml:space="preserve">, which hindered my ability to display the lobbies onto the home page. </w:t>
@@ -4216,34 +4077,10 @@
         <w:t>its</w:t>
       </w:r>
       <w:r>
-        <w:t xml:space="preserve"> entirety, however, I implemented modifications to my original plan. Initially, I intended on having a Game class which would use </w:t>
-      </w:r>
-      <w:proofErr w:type="gramStart"/>
-      <w:r>
-        <w:t>Round</w:t>
-      </w:r>
-      <w:proofErr w:type="gramEnd"/>
-      <w:r>
-        <w:t xml:space="preserve"> classes for the interactions within that round. Each Game object would be stored in an array on the server component to communicate with and speak to the objects. This initial idea would result in my Server code becoming cluttered handling multiple functionalities and socket communications, hence I opted to create a new class called </w:t>
-      </w:r>
-      <w:proofErr w:type="spellStart"/>
-      <w:r>
-        <w:t>GameDispatcher</w:t>
-      </w:r>
-      <w:proofErr w:type="spellEnd"/>
-      <w:r>
-        <w:t xml:space="preserve">. Rather than handling both functionality and communication, this will allow me to </w:t>
-      </w:r>
-      <w:r>
-        <w:t xml:space="preserve">dispatch functionality requests to the </w:t>
-      </w:r>
-      <w:proofErr w:type="spellStart"/>
-      <w:r>
-        <w:t>GameDispatcher</w:t>
-      </w:r>
-      <w:proofErr w:type="spellEnd"/>
-      <w:r>
-        <w:t xml:space="preserve"> (which will now also store an array of all the Game objects rather than the server), allowing the Server to focus on socket communication. The benefit of this is that the code becomes more organised and structured as it follows design patterns, clearly demonstrating the transportation from the socket to the back-end Game objects. </w:t>
+        <w:t xml:space="preserve"> entirety, however, I implemented modifications to my original plan. Initially, I intended on having a Game class which would use Round classes for the interactions within that round. Each Game object would be stored in an array on the server component to communicate with and speak to the objects. This initial idea would result in my Server code becoming cluttered handling multiple functionalities and socket communications, hence I opted to create a new class called GameDispatcher. Rather than handling both functionality and communication, this will allow me to </w:t>
+      </w:r>
+      <w:r>
+        <w:t xml:space="preserve">dispatch functionality requests to the GameDispatcher (which will now also store an array of all the Game objects rather than the server), allowing the Server to focus on socket communication. The benefit of this is that the code becomes more organised and structured as it follows design patterns, clearly demonstrating the transportation from the socket to the back-end Game objects. </w:t>
       </w:r>
       <w:r>
         <w:t xml:space="preserve">A consequence of this </w:t>
@@ -4329,15 +4166,7 @@
     </w:p>
     <w:p>
       <w:r>
-        <w:t xml:space="preserve">In terms of the interaction with the website, the concepts are </w:t>
-      </w:r>
-      <w:proofErr w:type="gramStart"/>
-      <w:r>
-        <w:t>similar to</w:t>
-      </w:r>
-      <w:proofErr w:type="gramEnd"/>
-      <w:r>
-        <w:t xml:space="preserve"> my project. </w:t>
+        <w:t xml:space="preserve">In terms of the interaction with the website, the concepts are similar to my project. </w:t>
       </w:r>
       <w:r>
         <w:t xml:space="preserve">Skribbl.io presents a unique and colourful interface. Despite having a theme of blue, the project is ripe with vibrant colours through </w:t>
@@ -4546,23 +4375,16 @@
           <w:color w:val="auto"/>
         </w:rPr>
       </w:pPr>
-      <w:proofErr w:type="spellStart"/>
       <w:r>
         <w:rPr>
           <w:color w:val="auto"/>
         </w:rPr>
         <w:t>Drawasaurus</w:t>
       </w:r>
-      <w:proofErr w:type="spellEnd"/>
-    </w:p>
-    <w:p>
-      <w:proofErr w:type="spellStart"/>
-      <w:r>
-        <w:t>Drawasaurus</w:t>
-      </w:r>
-      <w:proofErr w:type="spellEnd"/>
-      <w:r>
-        <w:t xml:space="preserve"> is another similar concept. The user interface is incredibly simple and effective. It accurately employs colour theory through having a main colour (purple) and an accent colour of green to be used in smaller details such as in the timer or displaying scores. </w:t>
+    </w:p>
+    <w:p>
+      <w:r>
+        <w:t xml:space="preserve">Drawasaurus is another similar concept. The user interface is incredibly simple and effective. It accurately employs colour theory through having a main colour (purple) and an accent colour of green to be used in smaller details such as in the timer or displaying scores. </w:t>
       </w:r>
       <w:r>
         <w:lastRenderedPageBreak/>
@@ -4594,15 +4416,7 @@
         <w:t>when creating a room</w:t>
       </w:r>
       <w:r>
-        <w:t xml:space="preserve">, </w:t>
-      </w:r>
-      <w:proofErr w:type="gramStart"/>
-      <w:r>
-        <w:t>similar to</w:t>
-      </w:r>
-      <w:proofErr w:type="gramEnd"/>
-      <w:r>
-        <w:t xml:space="preserve"> my project</w:t>
+        <w:t>, similar to my project</w:t>
       </w:r>
       <w:r>
         <w:t xml:space="preserve">, allowing the possibility of custom words, defining the number of rounds per </w:t>
@@ -4651,27 +4465,14 @@
       <w:bookmarkEnd w:id="7"/>
     </w:p>
     <w:p>
-      <w:proofErr w:type="gramStart"/>
-      <w:r>
-        <w:t>In order to</w:t>
-      </w:r>
-      <w:proofErr w:type="gramEnd"/>
-      <w:r>
-        <w:t xml:space="preserve"> create my project, I am utilising React and Express.js for the back end and front-end frameworks respectively. In addition, I am also using MongoDB to store details for login &amp; registering alongside the user’s points, which is earned through using the website. </w:t>
+      <w:r>
+        <w:t xml:space="preserve">In order to create my project, I am utilising React and Express.js for the back end and front-end frameworks respectively. In addition, I am also using MongoDB to store details for login &amp; registering alongside the user’s points, which is earned through using the website. </w:t>
       </w:r>
     </w:p>
     <w:p/>
     <w:p>
       <w:r>
-        <w:t xml:space="preserve">I chose to use Express.js due to the simplicity the framework provides to Node.js. It provides key functionalities to my project, such as middleware, to handle server requests in the form of HTTP requests, such as logging in or registering. Furthermore, Express also provides excellent performance, which makes it suitable for the project I am creating as it will be involved in lots of communication between various clients. Another benefit of using Express, is that it has lots of support, providing various packages such as Passport, Mongoose, </w:t>
-      </w:r>
-      <w:proofErr w:type="spellStart"/>
-      <w:r>
-        <w:t>Axios</w:t>
-      </w:r>
-      <w:proofErr w:type="spellEnd"/>
-      <w:r>
-        <w:t xml:space="preserve"> and Socket.io, which are all detrimental to my project. Passport will allow me to authenticate users, either by storing session-cookies or through their login details. In addition, the use of salting and hashing passwords will provide a layer of added security for users of the website. Mongoose will allow me to interact with my MongoDB NoSQL database efficiently, whilst also interacting with passport to assign sessions to users</w:t>
+        <w:t>I chose to use Express.js due to the simplicity the framework provides to Node.js. It provides key functionalities to my project, such as middleware, to handle server requests in the form of HTTP requests, such as logging in or registering. Furthermore, Express also provides excellent performance, which makes it suitable for the project I am creating as it will be involved in lots of communication between various clients. Another benefit of using Express, is that it has lots of support, providing various packages such as Passport, Mongoose, Axios and Socket.io, which are all detrimental to my project. Passport will allow me to authenticate users, either by storing session-cookies or through their login details. In addition, the use of salting and hashing passwords will provide a layer of added security for users of the website. Mongoose will allow me to interact with my MongoDB NoSQL database efficiently, whilst also interacting with passport to assign sessions to users</w:t>
       </w:r>
       <w:r>
         <w:t xml:space="preserve"> [7]</w:t>
@@ -4703,15 +4504,7 @@
         <w:t xml:space="preserve"> [4]</w:t>
       </w:r>
       <w:r>
-        <w:t xml:space="preserve">. This allows me to easily organise my front-end into smaller structured components, provide simplicity and easily understand the transfer of data as the user interacts with the website. The use of components makes it easy to develop re-usable elements for my website, such as a header or footer. Functionality such as React states are useful to monitor user interaction or update values that are displayed on the website with ease. Furthermore, React Router will be used to handle all routing for the website, which is useful when trying to navigate through the different areas of the website and for using route parameters for storing information such as </w:t>
-      </w:r>
-      <w:proofErr w:type="spellStart"/>
-      <w:r>
-        <w:t>lobbyID</w:t>
-      </w:r>
-      <w:proofErr w:type="spellEnd"/>
-      <w:r>
-        <w:t xml:space="preserve"> etc. </w:t>
+        <w:t xml:space="preserve">. This allows me to easily organise my front-end into smaller structured components, provide simplicity and easily understand the transfer of data as the user interacts with the website. The use of components makes it easy to develop re-usable elements for my website, such as a header or footer. Functionality such as React states are useful to monitor user interaction or update values that are displayed on the website with ease. Furthermore, React Router will be used to handle all routing for the website, which is useful when trying to navigate through the different areas of the website and for using route parameters for storing information such as lobbyID etc. </w:t>
       </w:r>
     </w:p>
     <w:p/>
@@ -4727,15 +4520,7 @@
       </w:r>
       <w:r>
         <w:lastRenderedPageBreak/>
-        <w:t xml:space="preserve">stores data </w:t>
-      </w:r>
-      <w:proofErr w:type="gramStart"/>
-      <w:r>
-        <w:t>similar to</w:t>
-      </w:r>
-      <w:proofErr w:type="gramEnd"/>
-      <w:r>
-        <w:t xml:space="preserve"> a JavaScript object, allowing it easy to incorporate within my project. In addition, querying is kept simple and interacts easily with my passport package to access and create user accounts. </w:t>
+        <w:t xml:space="preserve">stores data similar to a JavaScript object, allowing it easy to incorporate within my project. In addition, querying is kept simple and interacts easily with my passport package to access and create user accounts. </w:t>
       </w:r>
     </w:p>
     <w:p/>
@@ -4924,21 +4709,7 @@
         <w:rPr>
           <w:rFonts w:cstheme="minorHAnsi"/>
         </w:rPr>
-        <w:t xml:space="preserve">Furthermore, through using React, I am employing component-based architecture. This is because </w:t>
-      </w:r>
-      <w:proofErr w:type="gramStart"/>
-      <w:r>
-        <w:rPr>
-          <w:rFonts w:cstheme="minorHAnsi"/>
-        </w:rPr>
-        <w:t>React</w:t>
-      </w:r>
-      <w:proofErr w:type="gramEnd"/>
-      <w:r>
-        <w:rPr>
-          <w:rFonts w:cstheme="minorHAnsi"/>
-        </w:rPr>
-        <w:t xml:space="preserve"> breaks down pages into components, which can be treated as HTML elements, to construct the full page. Through this architecture, it allows for re-usability, as </w:t>
+        <w:t xml:space="preserve">Furthermore, through using React, I am employing component-based architecture. This is because React breaks down pages into components, which can be treated as HTML elements, to construct the full page. Through this architecture, it allows for re-usability, as </w:t>
       </w:r>
       <w:r>
         <w:rPr>
@@ -4965,21 +4736,7 @@
         <w:rPr>
           <w:rFonts w:cstheme="minorHAnsi"/>
         </w:rPr>
-        <w:t xml:space="preserve">Design patterns are vital in web development, providing a template of structure to re-occurring problems [14]. The benefit of utilising design patterns is that they will typically bring performance and execution benefits. Within my work, I have actively considered the implementation of design patterns </w:t>
-      </w:r>
-      <w:proofErr w:type="gramStart"/>
-      <w:r>
-        <w:rPr>
-          <w:rFonts w:cstheme="minorHAnsi"/>
-        </w:rPr>
-        <w:t>in order to</w:t>
-      </w:r>
-      <w:proofErr w:type="gramEnd"/>
-      <w:r>
-        <w:rPr>
-          <w:rFonts w:cstheme="minorHAnsi"/>
-        </w:rPr>
-        <w:t xml:space="preserve"> solve communication issues and develop structure and organisation, specifically in my back-end server. </w:t>
+        <w:t xml:space="preserve">Design patterns are vital in web development, providing a template of structure to re-occurring problems [14]. The benefit of utilising design patterns is that they will typically bring performance and execution benefits. Within my work, I have actively considered the implementation of design patterns in order to solve communication issues and develop structure and organisation, specifically in my back-end server. </w:t>
       </w:r>
     </w:p>
     <w:p>
@@ -5186,35 +4943,7 @@
           <w:rFonts w:cstheme="minorHAnsi"/>
         </w:rPr>
         <w:lastRenderedPageBreak/>
-        <w:t xml:space="preserve">A design pattern I will be using in my project is a front controller pattern. When attempting to join a lobby, the server will first authenticate you before dispatching the request to a </w:t>
-      </w:r>
-      <w:proofErr w:type="spellStart"/>
-      <w:r>
-        <w:rPr>
-          <w:rFonts w:cstheme="minorHAnsi"/>
-        </w:rPr>
-        <w:t>GameManager</w:t>
-      </w:r>
-      <w:proofErr w:type="spellEnd"/>
-      <w:r>
-        <w:rPr>
-          <w:rFonts w:cstheme="minorHAnsi"/>
-        </w:rPr>
-        <w:t xml:space="preserve"> object. The </w:t>
-      </w:r>
-      <w:proofErr w:type="spellStart"/>
-      <w:r>
-        <w:rPr>
-          <w:rFonts w:cstheme="minorHAnsi"/>
-        </w:rPr>
-        <w:t>GameManager</w:t>
-      </w:r>
-      <w:proofErr w:type="spellEnd"/>
-      <w:r>
-        <w:rPr>
-          <w:rFonts w:cstheme="minorHAnsi"/>
-        </w:rPr>
-        <w:t xml:space="preserve"> class stores </w:t>
+        <w:t xml:space="preserve">A design pattern I will be using in my project is a front controller pattern. When attempting to join a lobby, the server will first authenticate you before dispatching the request to a GameManager object. The GameManager class stores </w:t>
       </w:r>
       <w:r>
         <w:rPr>
@@ -5226,85 +4955,27 @@
         <w:rPr>
           <w:rFonts w:cstheme="minorHAnsi"/>
         </w:rPr>
-        <w:t xml:space="preserve"> the games that are currently running. When any game related socket transmission has occurred, the information is passed onto the </w:t>
-      </w:r>
-      <w:proofErr w:type="spellStart"/>
-      <w:r>
-        <w:rPr>
-          <w:rFonts w:cstheme="minorHAnsi"/>
-        </w:rPr>
-        <w:t>GameManager</w:t>
-      </w:r>
-      <w:proofErr w:type="spellEnd"/>
-      <w:r>
-        <w:rPr>
-          <w:rFonts w:cstheme="minorHAnsi"/>
-        </w:rPr>
-        <w:t xml:space="preserve"> to make the necessary updates to the appropriate Game object. As a result, the server is the front-controller, as it will handle all requests made, and then the </w:t>
-      </w:r>
-      <w:proofErr w:type="spellStart"/>
-      <w:r>
-        <w:rPr>
-          <w:rFonts w:cstheme="minorHAnsi"/>
-        </w:rPr>
-        <w:t>GameManager</w:t>
-      </w:r>
-      <w:proofErr w:type="spellEnd"/>
-      <w:r>
-        <w:rPr>
-          <w:rFonts w:cstheme="minorHAnsi"/>
-        </w:rPr>
-        <w:t xml:space="preserve"> is a dispatcher, as the server will use this object to dispatch the request to the appropriate Game.</w:t>
-      </w:r>
-    </w:p>
-    <w:p>
-      <w:pPr>
-        <w:rPr>
-          <w:rFonts w:cstheme="minorHAnsi"/>
-        </w:rPr>
-      </w:pPr>
-    </w:p>
-    <w:p>
-      <w:pPr>
-        <w:rPr>
-          <w:rFonts w:cstheme="minorHAnsi"/>
-        </w:rPr>
-      </w:pPr>
-      <w:r>
-        <w:rPr>
-          <w:rFonts w:cstheme="minorHAnsi"/>
-        </w:rPr>
-        <w:t xml:space="preserve">In addition, on the back-end server, I have used a Decorator design pattern, to add functionality to previous objects without altering </w:t>
-      </w:r>
-      <w:proofErr w:type="spellStart"/>
-      <w:proofErr w:type="gramStart"/>
-      <w:r>
-        <w:rPr>
-          <w:rFonts w:cstheme="minorHAnsi"/>
-        </w:rPr>
-        <w:t>it’s</w:t>
-      </w:r>
-      <w:proofErr w:type="spellEnd"/>
-      <w:proofErr w:type="gramEnd"/>
-      <w:r>
-        <w:rPr>
-          <w:rFonts w:cstheme="minorHAnsi"/>
-        </w:rPr>
-        <w:t xml:space="preserve"> behaviour. This is shown through adding middleware to HTTP requests, such as my auth.js file, or a </w:t>
-      </w:r>
-      <w:proofErr w:type="spellStart"/>
-      <w:r>
-        <w:rPr>
-          <w:rFonts w:cstheme="minorHAnsi"/>
-        </w:rPr>
-        <w:t>bodyparser</w:t>
-      </w:r>
-      <w:proofErr w:type="spellEnd"/>
-      <w:r>
-        <w:rPr>
-          <w:rFonts w:cstheme="minorHAnsi"/>
-        </w:rPr>
-        <w:t xml:space="preserve">. The use of auth.js is to process the request before it is sent to the response method. This allowed me to create a separate JavaScript file to process authentication for accessing the </w:t>
+        <w:t xml:space="preserve"> the games that are currently running. When any game related socket transmission has occurred, the information is passed onto the GameManager to make the necessary updates to the appropriate Game object. As a result, the server is the front-controller, as it will handle all requests made, and then the GameManager is a dispatcher, as the server will use this object to dispatch the request to the appropriate Game.</w:t>
+      </w:r>
+    </w:p>
+    <w:p>
+      <w:pPr>
+        <w:rPr>
+          <w:rFonts w:cstheme="minorHAnsi"/>
+        </w:rPr>
+      </w:pPr>
+    </w:p>
+    <w:p>
+      <w:pPr>
+        <w:rPr>
+          <w:rFonts w:cstheme="minorHAnsi"/>
+        </w:rPr>
+      </w:pPr>
+      <w:r>
+        <w:rPr>
+          <w:rFonts w:cstheme="minorHAnsi"/>
+        </w:rPr>
+        <w:t xml:space="preserve">In addition, on the back-end server, I have used a Decorator design pattern, to add functionality to previous objects without altering it’s behaviour. This is shown through adding middleware to HTTP requests, such as my auth.js file, or a bodyparser. The use of auth.js is to process the request before it is sent to the response method. This allowed me to create a separate JavaScript file to process authentication for accessing the </w:t>
       </w:r>
       <w:r>
         <w:rPr>
@@ -5316,39 +4987,7 @@
         <w:rPr>
           <w:rFonts w:cstheme="minorHAnsi"/>
         </w:rPr>
-        <w:t xml:space="preserve"> entering registration details. Furthermore, through using </w:t>
-      </w:r>
-      <w:proofErr w:type="spellStart"/>
-      <w:proofErr w:type="gramStart"/>
-      <w:r>
-        <w:rPr>
-          <w:rFonts w:cstheme="minorHAnsi"/>
-        </w:rPr>
-        <w:t>express.urlencoded</w:t>
-      </w:r>
-      <w:proofErr w:type="spellEnd"/>
-      <w:proofErr w:type="gramEnd"/>
-      <w:r>
-        <w:rPr>
-          <w:rFonts w:cstheme="minorHAnsi"/>
-        </w:rPr>
-        <w:t xml:space="preserve">(), it will allow me to handle information from the incoming HTTP data sent by forms. In addition, by using </w:t>
-      </w:r>
-      <w:proofErr w:type="spellStart"/>
-      <w:proofErr w:type="gramStart"/>
-      <w:r>
-        <w:rPr>
-          <w:rFonts w:cstheme="minorHAnsi"/>
-        </w:rPr>
-        <w:t>express.json</w:t>
-      </w:r>
-      <w:proofErr w:type="spellEnd"/>
-      <w:proofErr w:type="gramEnd"/>
-      <w:r>
-        <w:rPr>
-          <w:rFonts w:cstheme="minorHAnsi"/>
-        </w:rPr>
-        <w:t>(), it will allow the server to access the body of incoming JSON data.</w:t>
+        <w:t xml:space="preserve"> entering registration details. Furthermore, through using express.urlencoded(), it will allow me to handle information from the incoming HTTP data sent by forms. In addition, by using express.json(), it will allow the server to access the body of incoming JSON data.</w:t>
       </w:r>
     </w:p>
     <w:p>
@@ -5391,37 +5030,13 @@
     <w:p/>
     <w:p>
       <w:r>
-        <w:t xml:space="preserve">Furthermore, when registering, the user can also opt to use </w:t>
-      </w:r>
-      <w:proofErr w:type="spellStart"/>
-      <w:r>
-        <w:t>oAuth</w:t>
-      </w:r>
-      <w:proofErr w:type="spellEnd"/>
-      <w:r>
-        <w:t xml:space="preserve"> 2.0, using their Google account to sign in and sharing the necessary information. This allows users to avoid handing out details like passwords, as the </w:t>
-      </w:r>
-      <w:proofErr w:type="spellStart"/>
-      <w:r>
-        <w:t>oAuth</w:t>
-      </w:r>
-      <w:proofErr w:type="spellEnd"/>
-      <w:r>
-        <w:t xml:space="preserve"> service will provide the information required. This means that in the event of a breach, sensitive information is not accessible to the hackers.</w:t>
+        <w:t>Furthermore, when registering, the user can also opt to use oAuth 2.0, using their Google account to sign in and sharing the necessary information. This allows users to avoid handing out details like passwords, as the oAuth service will provide the information required. This means that in the event of a breach, sensitive information is not accessible to the hackers.</w:t>
       </w:r>
     </w:p>
     <w:p/>
     <w:p>
       <w:r>
-        <w:t>Security is also considered for the lobby of the websites, as it will require clients to sign in to join a lobby or access the home page. This is to authorise all users utilising the website and chatting to other users. For socket communication, nothing will be broadcasted to all users, rather the sockets will join a “</w:t>
-      </w:r>
-      <w:proofErr w:type="spellStart"/>
-      <w:r>
-        <w:t>lobbyID</w:t>
-      </w:r>
-      <w:proofErr w:type="spellEnd"/>
-      <w:r>
-        <w:t>” and then information is transmitted to participants of that lobby. Once a lobby has finished, it will be deleted from the server, therefore unauthorised participants cannot access lobby information such as users, chat history etc.</w:t>
+        <w:t>Security is also considered for the lobby of the websites, as it will require clients to sign in to join a lobby or access the home page. This is to authorise all users utilising the website and chatting to other users. For socket communication, nothing will be broadcasted to all users, rather the sockets will join a “lobbyID” and then information is transmitted to participants of that lobby. Once a lobby has finished, it will be deleted from the server, therefore unauthorised participants cannot access lobby information such as users, chat history etc.</w:t>
       </w:r>
     </w:p>
     <w:p>
@@ -5576,15 +5191,7 @@
     </w:p>
     <w:p>
       <w:r>
-        <w:t xml:space="preserve">In addition, Git is particularly useful in ensuring any actions to modify the code can also be undone too. It allows for mistakes written in the code or files to be rectified and can be </w:t>
-      </w:r>
-      <w:proofErr w:type="gramStart"/>
-      <w:r>
-        <w:t>reverted back</w:t>
-      </w:r>
-      <w:proofErr w:type="gramEnd"/>
-      <w:r>
-        <w:t xml:space="preserve"> to previous versions to solve any problems. The commit-based system allows for me to select what files I wish to apply in a commit and provide a message to explain changes. </w:t>
+        <w:t xml:space="preserve">In addition, Git is particularly useful in ensuring any actions to modify the code can also be undone too. It allows for mistakes written in the code or files to be rectified and can be reverted back to previous versions to solve any problems. The commit-based system allows for me to select what files I wish to apply in a commit and provide a message to explain changes. </w:t>
       </w:r>
     </w:p>
     <w:p/>
@@ -5608,85 +5215,29 @@
     </w:p>
     <w:p>
       <w:r>
-        <w:t xml:space="preserve">I will be implementing unit tests for the back-end express server and </w:t>
-      </w:r>
-      <w:proofErr w:type="gramStart"/>
-      <w:r>
-        <w:t>the majority of</w:t>
-      </w:r>
-      <w:proofErr w:type="gramEnd"/>
-      <w:r>
-        <w:t xml:space="preserve"> front-end components, where appropriate. To structure my tests, I will begin by creating the necessary file. If creating a back-end test, I will </w:t>
-      </w:r>
-      <w:proofErr w:type="gramStart"/>
-      <w:r>
-        <w:t>create .</w:t>
-      </w:r>
-      <w:proofErr w:type="gramEnd"/>
-      <w:r>
-        <w:t xml:space="preserve">test.js file, whereas for my front-end </w:t>
+        <w:t xml:space="preserve">I will be implementing unit tests for the back-end express server and the majority of front-end components, where appropriate. To structure my tests, I will begin by creating the necessary file. If creating a back-end test, I will create .test.js file, whereas for my front-end </w:t>
       </w:r>
       <w:r>
         <w:lastRenderedPageBreak/>
-        <w:t>test, I will create a .</w:t>
-      </w:r>
-      <w:proofErr w:type="spellStart"/>
-      <w:r>
-        <w:t>test.jsx</w:t>
-      </w:r>
-      <w:proofErr w:type="spellEnd"/>
-      <w:r>
-        <w:t xml:space="preserve"> file. At the top of each file, I will begin by important necessary libraries, before describing tests that must be made to check for every aspect of functionality. </w:t>
+        <w:t xml:space="preserve">test, I will create a .test.jsx file. At the top of each file, I will begin by important necessary libraries, before describing tests that must be made to check for every aspect of functionality. </w:t>
       </w:r>
     </w:p>
     <w:p/>
     <w:p>
       <w:r>
-        <w:t>To create the back-end unit tests, I will be using the “</w:t>
-      </w:r>
-      <w:proofErr w:type="spellStart"/>
-      <w:r>
-        <w:t>SuperTest</w:t>
-      </w:r>
-      <w:proofErr w:type="spellEnd"/>
-      <w:r>
-        <w:t>” library</w:t>
+        <w:t>To create the back-end unit tests, I will be using the “SuperTest” library</w:t>
       </w:r>
       <w:r>
         <w:t xml:space="preserve"> [11]</w:t>
       </w:r>
       <w:r>
-        <w:t xml:space="preserve">. </w:t>
-      </w:r>
-      <w:proofErr w:type="spellStart"/>
-      <w:r>
-        <w:t>SuperTest</w:t>
-      </w:r>
-      <w:proofErr w:type="spellEnd"/>
-      <w:r>
-        <w:t xml:space="preserve"> will allow me test vital functionality for my server such as registering, logging in, authentication checks, etc, and will play a key role in completing my TDD tests. This will work by passing the server application object as a parameter, allowing me to check for the different HTTP requests / socket messages being communicated through event triggers between client-server communication. A requirement for this is to export my back-end server to allow </w:t>
-      </w:r>
-      <w:proofErr w:type="spellStart"/>
-      <w:r>
-        <w:t>SuperTest</w:t>
-      </w:r>
-      <w:proofErr w:type="spellEnd"/>
-      <w:r>
-        <w:t xml:space="preserve"> to operate. Furthermore, for my back-end tests, the test file is treated like a client to the server, sending requests to the </w:t>
+        <w:t xml:space="preserve">. SuperTest will allow me test vital functionality for my server such as registering, logging in, authentication checks, etc, and will play a key role in completing my TDD tests. This will work by passing the server application object as a parameter, allowing me to check for the different HTTP requests / socket messages being communicated through event triggers between client-server communication. A requirement for this is to export my back-end server to allow SuperTest to operate. Furthermore, for my back-end tests, the test file is treated like a client to the server, sending requests to the </w:t>
       </w:r>
       <w:r>
         <w:t>back end</w:t>
       </w:r>
       <w:r>
-        <w:t xml:space="preserve"> and using </w:t>
-      </w:r>
-      <w:proofErr w:type="spellStart"/>
-      <w:r>
-        <w:t>SuperTest</w:t>
-      </w:r>
-      <w:proofErr w:type="spellEnd"/>
-      <w:r>
-        <w:t xml:space="preserve"> to ensure the server is receiving the messages and performing the necessary steps for a response. Currently, in my work I have used this to create register, logging in, checking authentication </w:t>
+        <w:t xml:space="preserve"> and using SuperTest to ensure the server is receiving the messages and performing the necessary steps for a response. Currently, in my work I have used this to create register, logging in, checking authentication </w:t>
       </w:r>
       <w:r>
         <w:t>status,</w:t>
@@ -5698,91 +5249,25 @@
     <w:p/>
     <w:p>
       <w:r>
-        <w:t xml:space="preserve">To create my front-end unit tests, I will be utilising </w:t>
-      </w:r>
-      <w:proofErr w:type="spellStart"/>
-      <w:r>
-        <w:t>React’s</w:t>
-      </w:r>
-      <w:proofErr w:type="spellEnd"/>
-      <w:r>
-        <w:t xml:space="preserve"> testing library and </w:t>
+        <w:t xml:space="preserve">To create my front-end unit tests, I will be utilising React’s testing library and </w:t>
       </w:r>
       <w:r>
         <w:t>Jest [12]</w:t>
       </w:r>
       <w:r>
-        <w:t xml:space="preserve">. Through </w:t>
-      </w:r>
-      <w:proofErr w:type="spellStart"/>
-      <w:r>
-        <w:t>React’s</w:t>
-      </w:r>
-      <w:proofErr w:type="spellEnd"/>
-      <w:r>
-        <w:t xml:space="preserve"> testing library, I can manually trigger events (</w:t>
-      </w:r>
-      <w:proofErr w:type="spellStart"/>
-      <w:r>
-        <w:t>fireEvent</w:t>
-      </w:r>
-      <w:proofErr w:type="spellEnd"/>
-      <w:r>
-        <w:t>) and render components. After rendering a component, I can then use the screen object from the testing-library to hook onto specific HTML objects through their role (</w:t>
-      </w:r>
-      <w:proofErr w:type="spellStart"/>
-      <w:proofErr w:type="gramStart"/>
-      <w:r>
-        <w:t>screen.getByRole</w:t>
-      </w:r>
-      <w:proofErr w:type="spellEnd"/>
-      <w:proofErr w:type="gramEnd"/>
-      <w:r>
-        <w:t>) or text (</w:t>
-      </w:r>
-      <w:proofErr w:type="spellStart"/>
-      <w:r>
-        <w:t>screen.getByText</w:t>
-      </w:r>
-      <w:proofErr w:type="spellEnd"/>
-      <w:r>
-        <w:t xml:space="preserve">). This will let me test if the rendering of my components </w:t>
+        <w:t xml:space="preserve">. Through React’s testing library, I can manually trigger events (fireEvent) and render components. After rendering a component, I can then use the screen object from the testing-library to hook onto specific HTML objects through their role (screen.getByRole) or text (screen.getByText). This will let me test if the rendering of my components </w:t>
       </w:r>
       <w:r>
         <w:t>works</w:t>
       </w:r>
       <w:r>
-        <w:t xml:space="preserve"> as intended, but also ensure the functionality is executing correctly. The “jest” library will allow to mock other libraries being utilised for communication such as </w:t>
-      </w:r>
-      <w:proofErr w:type="spellStart"/>
-      <w:r>
-        <w:t>Axios</w:t>
-      </w:r>
-      <w:proofErr w:type="spellEnd"/>
-      <w:r>
-        <w:t>, or the HTML5 Canvas</w:t>
+        <w:t xml:space="preserve"> as intended, but also ensure the functionality is executing correctly. The “jest” library will allow to mock other libraries being utilised for communication such as Axios, or the HTML5 Canvas</w:t>
       </w:r>
       <w:r>
         <w:t xml:space="preserve"> [6]. </w:t>
       </w:r>
       <w:r>
-        <w:t xml:space="preserve">Through mocking, I can replace functions with stub code, to ensure methods are being called when required and how they interact with expected returned values. Currently, through these libraries, I have created </w:t>
-      </w:r>
-      <w:proofErr w:type="spellStart"/>
-      <w:r>
-        <w:t>HomePage</w:t>
-      </w:r>
-      <w:proofErr w:type="spellEnd"/>
-      <w:r>
-        <w:t xml:space="preserve">, Canvas and </w:t>
-      </w:r>
-      <w:proofErr w:type="spellStart"/>
-      <w:r>
-        <w:t>ChatBox</w:t>
-      </w:r>
-      <w:proofErr w:type="spellEnd"/>
-      <w:r>
-        <w:t xml:space="preserve"> front-end unit tests. </w:t>
+        <w:t xml:space="preserve">Through mocking, I can replace functions with stub code, to ensure methods are being called when required and how they interact with expected returned values. Currently, through these libraries, I have created HomePage, Canvas and ChatBox front-end unit tests. </w:t>
       </w:r>
     </w:p>
     <w:p/>
@@ -5838,13 +5323,8 @@
       <w:bookmarkEnd w:id="15"/>
     </w:p>
     <w:p>
-      <w:proofErr w:type="gramStart"/>
-      <w:r>
-        <w:t>In order to</w:t>
-      </w:r>
-      <w:proofErr w:type="gramEnd"/>
-      <w:r>
-        <w:t xml:space="preserve"> run the application, the user must have Node.js downloaded. The installer can be found on the following website:</w:t>
+      <w:r>
+        <w:t>In order to run the application, the user must have Node.js downloaded. The installer can be found on the following website:</w:t>
       </w:r>
     </w:p>
     <w:p>
@@ -5860,15 +5340,7 @@
     <w:p/>
     <w:p>
       <w:r>
-        <w:t xml:space="preserve">Once you have Node installed on the device, clone the Git repository to your local computer. Open a terminal up within the git repository and run the command </w:t>
-      </w:r>
-      <w:proofErr w:type="spellStart"/>
-      <w:r>
-        <w:t>npm</w:t>
-      </w:r>
-      <w:proofErr w:type="spellEnd"/>
-      <w:r>
-        <w:t xml:space="preserve"> I from the back-end folder and the front-end folder. This will install the node modules required for both servers. </w:t>
+        <w:t xml:space="preserve">Once you have Node installed on the device, clone the Git repository to your local computer. Open a terminal up within the git repository and run the command npm I from the back-end folder and the front-end folder. This will install the node modules required for both servers. </w:t>
       </w:r>
     </w:p>
     <w:p/>
@@ -5878,83 +5350,57 @@
       </w:r>
     </w:p>
     <w:p>
-      <w:proofErr w:type="spellStart"/>
       <w:r>
         <w:rPr>
           <w:b/>
           <w:bCs/>
         </w:rPr>
-        <w:t>Nodemon</w:t>
-      </w:r>
-      <w:proofErr w:type="spellEnd"/>
-      <w:r>
+        <w:t>Nodemon server.js</w:t>
+      </w:r>
+      <w:r>
+        <w:t xml:space="preserve"> </w:t>
+      </w:r>
+    </w:p>
+    <w:p>
+      <w:r>
+        <w:t xml:space="preserve">During development, Nodemon is incredibly useful to restart the server if there have been any files changes within the directory of the back-end server, therefore any modifications to the server code will automatically restart it. </w:t>
+      </w:r>
+    </w:p>
+    <w:p/>
+    <w:p>
+      <w:r>
+        <w:t>To run the front-end server, simply type into the front-end folder terminal</w:t>
+      </w:r>
+    </w:p>
+    <w:p>
+      <w:pPr>
         <w:rPr>
           <w:b/>
           <w:bCs/>
         </w:rPr>
-        <w:t xml:space="preserve"> server.js</w:t>
-      </w:r>
-      <w:r>
-        <w:t xml:space="preserve"> </w:t>
-      </w:r>
-    </w:p>
-    <w:p>
-      <w:r>
-        <w:t xml:space="preserve">During development, </w:t>
-      </w:r>
-      <w:proofErr w:type="spellStart"/>
-      <w:r>
-        <w:t>Nodemon</w:t>
-      </w:r>
-      <w:proofErr w:type="spellEnd"/>
-      <w:r>
-        <w:t xml:space="preserve"> is incredibly useful to restart the server if there have been any files changes within the directory of the back-end server, therefore any modifications to the server code will automatically restart it. </w:t>
-      </w:r>
-    </w:p>
-    <w:p/>
-    <w:p>
-      <w:r>
-        <w:t>To run the front-end server, simply type into the front-end folder terminal</w:t>
-      </w:r>
-    </w:p>
-    <w:p>
-      <w:pPr>
+      </w:pPr>
+      <w:r>
         <w:rPr>
           <w:b/>
           <w:bCs/>
         </w:rPr>
-      </w:pPr>
-      <w:proofErr w:type="spellStart"/>
-      <w:r>
+        <w:t>Npm start</w:t>
+      </w:r>
+    </w:p>
+    <w:p>
+      <w:pPr>
         <w:rPr>
           <w:b/>
           <w:bCs/>
         </w:rPr>
-        <w:t>Npm</w:t>
-      </w:r>
-      <w:proofErr w:type="spellEnd"/>
-      <w:r>
+      </w:pPr>
+    </w:p>
+    <w:p>
+      <w:pPr>
         <w:rPr>
           <w:b/>
           <w:bCs/>
         </w:rPr>
-        <w:t xml:space="preserve"> start</w:t>
-      </w:r>
-    </w:p>
-    <w:p>
-      <w:pPr>
-        <w:rPr>
-          <w:b/>
-          <w:bCs/>
-        </w:rPr>
-      </w:pPr>
-    </w:p>
-    <w:p>
-      <w:pPr>
-        <w:rPr>
-          <w:b/>
-          <w:bCs/>
-        </w:rPr>
       </w:pPr>
       <w:r>
         <w:t xml:space="preserve">This will run the website and the back-end server to allow for interaction between the two. Currently, I am using the MongoDB on my local device as a temporary solution, therefore anyone attempting to deploy the website will struggle to login / register (unless they have it installed on their local machine), however once I move the database over to the cloud solution, it should provide a fix this issue.  </w:t>
@@ -6009,15 +5455,7 @@
     </w:p>
     <w:p>
       <w:r>
-        <w:t xml:space="preserve">- Created </w:t>
-      </w:r>
-      <w:proofErr w:type="gramStart"/>
-      <w:r>
-        <w:t>back-end</w:t>
-      </w:r>
-      <w:proofErr w:type="gramEnd"/>
-      <w:r>
-        <w:t xml:space="preserve"> Express.js directory</w:t>
+        <w:t>- Created back-end Express.js directory</w:t>
       </w:r>
     </w:p>
     <w:p>
@@ -6034,15 +5472,7 @@
     <w:p/>
     <w:p>
       <w:r>
-        <w:t xml:space="preserve">- </w:t>
-      </w:r>
-      <w:proofErr w:type="spellStart"/>
-      <w:r>
-        <w:t>Initalised</w:t>
-      </w:r>
-      <w:proofErr w:type="spellEnd"/>
-      <w:r>
-        <w:t xml:space="preserve"> server and listen on port 3001</w:t>
+        <w:t>- Initalised server and listen on port 3001</w:t>
       </w:r>
     </w:p>
     <w:p>
@@ -6074,29 +5504,13 @@
     <w:p/>
     <w:p>
       <w:r>
-        <w:t xml:space="preserve">- Added React states to store </w:t>
-      </w:r>
-      <w:proofErr w:type="spellStart"/>
-      <w:r>
-        <w:t>LoginPage</w:t>
-      </w:r>
-      <w:proofErr w:type="spellEnd"/>
-      <w:r>
-        <w:t xml:space="preserve"> details</w:t>
+        <w:t>- Added React states to store LoginPage details</w:t>
       </w:r>
     </w:p>
     <w:p>
       <w:r>
         <w:lastRenderedPageBreak/>
-        <w:t xml:space="preserve">- Added React states to store </w:t>
-      </w:r>
-      <w:proofErr w:type="spellStart"/>
-      <w:r>
-        <w:t>RegisterPage</w:t>
-      </w:r>
-      <w:proofErr w:type="spellEnd"/>
-      <w:r>
-        <w:t xml:space="preserve"> details</w:t>
+        <w:t>- Added React states to store RegisterPage details</w:t>
       </w:r>
     </w:p>
     <w:p>
@@ -6230,13 +5644,8 @@
     <w:p/>
     <w:p>
       <w:r>
-        <w:t xml:space="preserve">- Created canvas tests to ensure states update on </w:t>
-      </w:r>
-      <w:proofErr w:type="spellStart"/>
-      <w:r>
-        <w:t>mouseEvent</w:t>
-      </w:r>
-      <w:proofErr w:type="spellEnd"/>
+        <w:t>- Created canvas tests to ensure states update on mouseEvent</w:t>
+      </w:r>
     </w:p>
     <w:p/>
     <w:p>
@@ -6340,13 +5749,8 @@
     </w:p>
     <w:p>
       <w:r>
-        <w:t xml:space="preserve">- Imported into </w:t>
-      </w:r>
-      <w:proofErr w:type="spellStart"/>
-      <w:r>
-        <w:t>HomePage</w:t>
-      </w:r>
-      <w:proofErr w:type="spellEnd"/>
+        <w:t>- Imported into HomePage</w:t>
+      </w:r>
     </w:p>
     <w:p/>
     <w:p>
@@ -6357,15 +5761,7 @@
     <w:p/>
     <w:p>
       <w:r>
-        <w:t xml:space="preserve">- Built tests for </w:t>
-      </w:r>
-      <w:proofErr w:type="spellStart"/>
-      <w:r>
-        <w:t>HomePage</w:t>
-      </w:r>
-      <w:proofErr w:type="spellEnd"/>
-      <w:r>
-        <w:t xml:space="preserve"> to ensure those logged in can only view</w:t>
+        <w:t>- Built tests for HomePage to ensure those logged in can only view</w:t>
       </w:r>
     </w:p>
     <w:p>
@@ -6401,51 +5797,23 @@
     <w:p/>
     <w:p>
       <w:r>
-        <w:t xml:space="preserve">- Attempted to create front-end TDD tests for </w:t>
-      </w:r>
-      <w:proofErr w:type="spellStart"/>
-      <w:r>
-        <w:t>ChatBox</w:t>
-      </w:r>
-      <w:proofErr w:type="spellEnd"/>
-    </w:p>
-    <w:p>
-      <w:r>
-        <w:t xml:space="preserve">- Refactored to create front-end code for </w:t>
-      </w:r>
-      <w:proofErr w:type="spellStart"/>
-      <w:r>
-        <w:t>Chatbox</w:t>
-      </w:r>
-      <w:proofErr w:type="spellEnd"/>
-    </w:p>
-    <w:p>
-      <w:r>
-        <w:t xml:space="preserve">- Created </w:t>
-      </w:r>
-      <w:proofErr w:type="gramStart"/>
-      <w:r>
-        <w:t>back-end</w:t>
-      </w:r>
-      <w:proofErr w:type="gramEnd"/>
-      <w:r>
-        <w:t xml:space="preserve"> TDD tests for </w:t>
-      </w:r>
-      <w:proofErr w:type="spellStart"/>
-      <w:r>
-        <w:t>ChatBox</w:t>
-      </w:r>
-      <w:proofErr w:type="spellEnd"/>
-    </w:p>
-    <w:p>
-      <w:r>
-        <w:t xml:space="preserve">- Refactored to create back-end code for </w:t>
-      </w:r>
-      <w:proofErr w:type="spellStart"/>
-      <w:r>
-        <w:t>ChatBox</w:t>
-      </w:r>
-      <w:proofErr w:type="spellEnd"/>
+        <w:t>- Attempted to create front-end TDD tests for ChatBox</w:t>
+      </w:r>
+    </w:p>
+    <w:p>
+      <w:r>
+        <w:t>- Refactored to create front-end code for Chatbox</w:t>
+      </w:r>
+    </w:p>
+    <w:p>
+      <w:r>
+        <w:t>- Created back-end TDD tests for ChatBox</w:t>
+      </w:r>
+    </w:p>
+    <w:p>
+      <w:r>
+        <w:t>- Refactored to create back-end code for ChatBox</w:t>
+      </w:r>
     </w:p>
     <w:p>
       <w:r>
@@ -6454,13 +5822,8 @@
     </w:p>
     <w:p>
       <w:r>
-        <w:t xml:space="preserve">  This is done by researching Jest mocking to learn how to mock responses from </w:t>
-      </w:r>
-      <w:proofErr w:type="spellStart"/>
-      <w:r>
-        <w:t>Axios</w:t>
-      </w:r>
-      <w:proofErr w:type="spellEnd"/>
+        <w:t xml:space="preserve">  This is done by researching Jest mocking to learn how to mock responses from Axios</w:t>
+      </w:r>
     </w:p>
     <w:p/>
     <w:p>
@@ -6494,52 +5857,12 @@
     <w:p>
       <w:r>
         <w:lastRenderedPageBreak/>
-        <w:t xml:space="preserve">- </w:t>
-      </w:r>
-      <w:proofErr w:type="spellStart"/>
-      <w:r>
-        <w:t>Commited</w:t>
-      </w:r>
-      <w:proofErr w:type="spellEnd"/>
-      <w:r>
-        <w:t xml:space="preserve"> </w:t>
-      </w:r>
-      <w:proofErr w:type="spellStart"/>
-      <w:r>
-        <w:t>gitignore</w:t>
-      </w:r>
-      <w:proofErr w:type="spellEnd"/>
-      <w:r>
-        <w:t xml:space="preserve"> file to avoid </w:t>
-      </w:r>
-      <w:proofErr w:type="spellStart"/>
-      <w:r>
-        <w:t>commiting</w:t>
-      </w:r>
-      <w:proofErr w:type="spellEnd"/>
-      <w:r>
-        <w:t xml:space="preserve"> </w:t>
-      </w:r>
-      <w:proofErr w:type="spellStart"/>
-      <w:r>
-        <w:t>node_modules</w:t>
-      </w:r>
-      <w:proofErr w:type="spellEnd"/>
-      <w:r>
-        <w:t xml:space="preserve"> folder</w:t>
-      </w:r>
-    </w:p>
-    <w:p>
-      <w:r>
-        <w:t xml:space="preserve">- Removed </w:t>
-      </w:r>
-      <w:proofErr w:type="spellStart"/>
-      <w:r>
-        <w:t>node_modules</w:t>
-      </w:r>
-      <w:proofErr w:type="spellEnd"/>
-      <w:r>
-        <w:t xml:space="preserve"> folder from the repository</w:t>
+        <w:t>- Commited gitignore file to avoid commiting node_modules folder</w:t>
+      </w:r>
+    </w:p>
+    <w:p>
+      <w:r>
+        <w:t>- Removed node_modules folder from the repository</w:t>
       </w:r>
     </w:p>
     <w:p/>
@@ -6551,41 +5874,17 @@
     <w:p/>
     <w:p>
       <w:r>
-        <w:t xml:space="preserve">- Refactored </w:t>
-      </w:r>
-      <w:proofErr w:type="spellStart"/>
-      <w:r>
-        <w:t>ChatBox</w:t>
-      </w:r>
-      <w:proofErr w:type="spellEnd"/>
-      <w:r>
-        <w:t xml:space="preserve"> code to pass tests</w:t>
-      </w:r>
-    </w:p>
-    <w:p>
-      <w:r>
-        <w:t xml:space="preserve">- Exported </w:t>
-      </w:r>
-      <w:proofErr w:type="spellStart"/>
-      <w:r>
-        <w:t>ChatBox</w:t>
-      </w:r>
-      <w:proofErr w:type="spellEnd"/>
-      <w:r>
-        <w:t xml:space="preserve"> function to test handling messages</w:t>
-      </w:r>
-    </w:p>
-    <w:p>
-      <w:r>
-        <w:t xml:space="preserve">- Added </w:t>
-      </w:r>
-      <w:proofErr w:type="spellStart"/>
-      <w:r>
-        <w:t>ChatBox</w:t>
-      </w:r>
-      <w:proofErr w:type="spellEnd"/>
-      <w:r>
-        <w:t xml:space="preserve"> to canvas component</w:t>
+        <w:t>- Refactored ChatBox code to pass tests</w:t>
+      </w:r>
+    </w:p>
+    <w:p>
+      <w:r>
+        <w:t>- Exported ChatBox function to test handling messages</w:t>
+      </w:r>
+    </w:p>
+    <w:p>
+      <w:r>
+        <w:t>- Added ChatBox to canvas component</w:t>
       </w:r>
     </w:p>
     <w:p>
@@ -6600,15 +5899,7 @@
     </w:p>
     <w:p>
       <w:r>
-        <w:t xml:space="preserve">  Create </w:t>
-      </w:r>
-      <w:proofErr w:type="spellStart"/>
-      <w:r>
-        <w:t>Lobby.jsx</w:t>
-      </w:r>
-      <w:proofErr w:type="spellEnd"/>
-      <w:r>
-        <w:t xml:space="preserve"> to store components rather than adding to Canvas</w:t>
+        <w:t xml:space="preserve">  Create Lobby.jsx to store components rather than adding to Canvas</w:t>
       </w:r>
     </w:p>
     <w:p/>
@@ -6620,15 +5911,7 @@
     <w:p/>
     <w:p>
       <w:r>
-        <w:t xml:space="preserve">- Created </w:t>
-      </w:r>
-      <w:proofErr w:type="spellStart"/>
-      <w:r>
-        <w:t>Lobby.test.jsx</w:t>
-      </w:r>
-      <w:proofErr w:type="spellEnd"/>
-      <w:r>
-        <w:t xml:space="preserve"> to begin creating lobby functionality through TDD</w:t>
+        <w:t>- Created Lobby.test.jsx to begin creating lobby functionality through TDD</w:t>
       </w:r>
     </w:p>
     <w:p>
@@ -6707,28 +5990,12 @@
     <w:p/>
     <w:p>
       <w:r>
-        <w:t xml:space="preserve">- Created </w:t>
-      </w:r>
-      <w:proofErr w:type="spellStart"/>
-      <w:r>
-        <w:t>GameDispatcher</w:t>
-      </w:r>
-      <w:proofErr w:type="spellEnd"/>
-      <w:r>
-        <w:t xml:space="preserve"> class to dispatch requests to appropriate games</w:t>
-      </w:r>
-    </w:p>
-    <w:p>
-      <w:r>
-        <w:t xml:space="preserve">- Unit tests created to make </w:t>
-      </w:r>
-      <w:proofErr w:type="spellStart"/>
-      <w:r>
-        <w:t>GameDispatcher</w:t>
-      </w:r>
-      <w:proofErr w:type="spellEnd"/>
-      <w:r>
-        <w:t xml:space="preserve"> functionality</w:t>
+        <w:t>- Created GameDispatcher class to dispatch requests to appropriate games</w:t>
+      </w:r>
+    </w:p>
+    <w:p>
+      <w:r>
+        <w:t>- Unit tests created to make GameDispatcher functionality</w:t>
       </w:r>
     </w:p>
     <w:p>
@@ -6738,15 +6005,7 @@
     </w:p>
     <w:p>
       <w:r>
-        <w:t xml:space="preserve">- Moved server code interacting with game to </w:t>
-      </w:r>
-      <w:proofErr w:type="spellStart"/>
-      <w:r>
-        <w:t>GameDispatcher</w:t>
-      </w:r>
-      <w:proofErr w:type="spellEnd"/>
-      <w:r>
-        <w:t xml:space="preserve"> methods</w:t>
+        <w:t>- Moved server code interacting with game to GameDispatcher methods</w:t>
       </w:r>
     </w:p>
     <w:p>
@@ -6783,15 +6042,7 @@
     </w:p>
     <w:p>
       <w:r>
-        <w:t xml:space="preserve">- Created new methods in </w:t>
-      </w:r>
-      <w:proofErr w:type="spellStart"/>
-      <w:r>
-        <w:t>GameDispatcher</w:t>
-      </w:r>
-      <w:proofErr w:type="spellEnd"/>
-      <w:r>
-        <w:t xml:space="preserve"> and Game classes to support customisations</w:t>
+        <w:t>- Created new methods in GameDispatcher and Game classes to support customisations</w:t>
       </w:r>
     </w:p>
     <w:p>
@@ -6851,28 +6102,39 @@
     </w:p>
     <w:p>
       <w:r>
-        <w:t xml:space="preserve">- Developed tests for </w:t>
-      </w:r>
-      <w:proofErr w:type="gramStart"/>
-      <w:r>
-        <w:t>Round</w:t>
-      </w:r>
-      <w:proofErr w:type="gramEnd"/>
-      <w:r>
-        <w:t xml:space="preserve"> class</w:t>
-      </w:r>
-    </w:p>
-    <w:p>
-      <w:r>
-        <w:t xml:space="preserve">- Through TDD process, created </w:t>
-      </w:r>
-      <w:proofErr w:type="gramStart"/>
-      <w:r>
-        <w:t>Round</w:t>
-      </w:r>
-      <w:proofErr w:type="gramEnd"/>
-      <w:r>
-        <w:t xml:space="preserve"> class functionality</w:t>
+        <w:t>- Developed tests for Round class</w:t>
+      </w:r>
+    </w:p>
+    <w:p>
+      <w:r>
+        <w:t>- Through TDD process, created Round class functionality</w:t>
+      </w:r>
+    </w:p>
+    <w:p/>
+    <w:p>
+      <w:r>
+        <w:t>6/12/23</w:t>
+      </w:r>
+    </w:p>
+    <w:p/>
+    <w:p>
+      <w:r>
+        <w:t>- Created timer to change who is drawing at the end of their elapsed timer</w:t>
+      </w:r>
+    </w:p>
+    <w:p>
+      <w:r>
+        <w:t xml:space="preserve">  Next Steps:</w:t>
+      </w:r>
+    </w:p>
+    <w:p>
+      <w:r>
+        <w:t xml:space="preserve">  At the end of the round, remove components (conditional rendering)</w:t>
+      </w:r>
+    </w:p>
+    <w:p>
+      <w:r>
+        <w:t xml:space="preserve">  Distribute a word at the start of user's turn</w:t>
       </w:r>
     </w:p>
     <w:p/>
@@ -6896,15 +6158,7 @@
     </w:p>
     <w:p>
       <w:r>
-        <w:t xml:space="preserve">At this stage in my development, I have only considered using </w:t>
-      </w:r>
-      <w:proofErr w:type="spellStart"/>
-      <w:r>
-        <w:t>oAuth</w:t>
-      </w:r>
-      <w:proofErr w:type="spellEnd"/>
-      <w:r>
-        <w:t xml:space="preserve"> 2.0 to allow for Google accounts to sign-in, however in the future, this could be</w:t>
+        <w:t>At this stage in my development, I have only considered using oAuth 2.0 to allow for Google accounts to sign-in, however in the future, this could be</w:t>
       </w:r>
       <w:r>
         <w:t xml:space="preserve"> adjusted</w:t>
@@ -6956,39 +6210,7 @@
           <w:rFonts w:cstheme="minorHAnsi"/>
           <w:shd w:val="clear" w:color="auto" w:fill="FFFFFF"/>
         </w:rPr>
-        <w:t xml:space="preserve">Monika Mehra, Manish Kumar, Anjali Maurya, </w:t>
-      </w:r>
-      <w:proofErr w:type="spellStart"/>
-      <w:r>
-        <w:rPr>
-          <w:rFonts w:cstheme="minorHAnsi"/>
-          <w:shd w:val="clear" w:color="auto" w:fill="FFFFFF"/>
-        </w:rPr>
-        <w:t>Charu</w:t>
-      </w:r>
-      <w:proofErr w:type="spellEnd"/>
-      <w:r>
-        <w:rPr>
-          <w:rFonts w:cstheme="minorHAnsi"/>
-          <w:shd w:val="clear" w:color="auto" w:fill="FFFFFF"/>
-        </w:rPr>
-        <w:t xml:space="preserve"> Sharma, </w:t>
-      </w:r>
-      <w:proofErr w:type="spellStart"/>
-      <w:r>
-        <w:rPr>
-          <w:rFonts w:cstheme="minorHAnsi"/>
-          <w:shd w:val="clear" w:color="auto" w:fill="FFFFFF"/>
-        </w:rPr>
-        <w:t>Shanu</w:t>
-      </w:r>
-      <w:proofErr w:type="spellEnd"/>
-      <w:r>
-        <w:rPr>
-          <w:rFonts w:cstheme="minorHAnsi"/>
-          <w:shd w:val="clear" w:color="auto" w:fill="FFFFFF"/>
-        </w:rPr>
-        <w:t>. (2021). MERN Stack Web Development. </w:t>
+        <w:t>Monika Mehra, Manish Kumar, Anjali Maurya, Charu Sharma, Shanu. (2021). MERN Stack Web Development. </w:t>
       </w:r>
       <w:r>
         <w:rPr>
@@ -7109,20 +6331,7 @@
           <w:rFonts w:cstheme="minorHAnsi"/>
         </w:rPr>
         <w:tab/>
-      </w:r>
-      <w:proofErr w:type="spellStart"/>
-      <w:r>
-        <w:rPr>
-          <w:rFonts w:cstheme="minorHAnsi"/>
-        </w:rPr>
-        <w:t>oAuth</w:t>
-      </w:r>
-      <w:proofErr w:type="spellEnd"/>
-      <w:r>
-        <w:rPr>
-          <w:rFonts w:cstheme="minorHAnsi"/>
-        </w:rPr>
-        <w:t xml:space="preserve"> 2.0 is a term I knew little about, and this online book helped me to understand the importance and benefits of implementing this mechanism into my project. This will allow users to sign in with their existing accounts. </w:t>
+        <w:t xml:space="preserve">oAuth 2.0 is a term I knew little about, and this online book helped me to understand the importance and benefits of implementing this mechanism into my project. This will allow users to sign in with their existing accounts. </w:t>
       </w:r>
     </w:p>
     <w:p>
@@ -7162,6 +6371,7 @@
         <w:rPr>
           <w:rFonts w:cstheme="minorHAnsi"/>
         </w:rPr>
+        <w:lastRenderedPageBreak/>
         <w:tab/>
         <w:t xml:space="preserve">Socket.IO will allow real-time communication, a necessity for this project when controlling access to the canvas, relaying messages between the users and controlling guesses. The documentation will explain the functionality to me and allow me to implement it in my work, as this is a new aspect of web design for me. </w:t>
       </w:r>
@@ -7228,7 +6438,6 @@
         <w:rPr>
           <w:rFonts w:cstheme="minorHAnsi"/>
         </w:rPr>
-        <w:lastRenderedPageBreak/>
         <w:tab/>
         <w:t xml:space="preserve">React.js will allow me to create the multiple different components individually, and then bring them all together to be displayed. This powerful framework is key for the front-end development and passing information between the different routes created. </w:t>
       </w:r>
@@ -7245,21 +6454,12 @@
         </w:rPr>
         <w:t xml:space="preserve">[5] </w:t>
       </w:r>
-      <w:proofErr w:type="spellStart"/>
       <w:r>
         <w:rPr>
           <w:rFonts w:cstheme="minorHAnsi"/>
           <w:shd w:val="clear" w:color="auto" w:fill="FFFFFF"/>
         </w:rPr>
-        <w:t>Sik-Lanyi</w:t>
-      </w:r>
-      <w:proofErr w:type="spellEnd"/>
-      <w:r>
-        <w:rPr>
-          <w:rFonts w:cstheme="minorHAnsi"/>
-          <w:shd w:val="clear" w:color="auto" w:fill="FFFFFF"/>
-        </w:rPr>
-        <w:t>, C. (2012). Choosing effective colours for websites. In </w:t>
+        <w:t>Sik-Lanyi, C. (2012). Choosing effective colours for websites. In </w:t>
       </w:r>
       <w:r>
         <w:rPr>
@@ -7412,21 +6612,7 @@
           <w:rFonts w:cstheme="minorHAnsi"/>
         </w:rPr>
         <w:tab/>
-        <w:t xml:space="preserve">Passport.js is required for my code to provide authentication, store sessions in the form of cookies to allow users to return with ease and allow implementation of </w:t>
-      </w:r>
-      <w:proofErr w:type="spellStart"/>
-      <w:r>
-        <w:rPr>
-          <w:rFonts w:cstheme="minorHAnsi"/>
-        </w:rPr>
-        <w:t>oAuth</w:t>
-      </w:r>
-      <w:proofErr w:type="spellEnd"/>
-      <w:r>
-        <w:rPr>
-          <w:rFonts w:cstheme="minorHAnsi"/>
-        </w:rPr>
-        <w:t xml:space="preserve"> 2.0 and salting / hashing my password into the database.  </w:t>
+        <w:t xml:space="preserve">Passport.js is required for my code to provide authentication, store sessions in the form of cookies to allow users to return with ease and allow implementation of oAuth 2.0 and salting / hashing my password into the database.  </w:t>
       </w:r>
     </w:p>
     <w:p>
@@ -7440,35 +6626,7 @@
         <w:rPr>
           <w:rFonts w:cstheme="minorHAnsi"/>
         </w:rPr>
-        <w:t xml:space="preserve">[9] </w:t>
-      </w:r>
-      <w:proofErr w:type="spellStart"/>
-      <w:r>
-        <w:rPr>
-          <w:rFonts w:cstheme="minorHAnsi"/>
-        </w:rPr>
-        <w:t>Axios</w:t>
-      </w:r>
-      <w:proofErr w:type="spellEnd"/>
-      <w:r>
-        <w:rPr>
-          <w:rFonts w:cstheme="minorHAnsi"/>
-        </w:rPr>
-        <w:t xml:space="preserve">. (2023) </w:t>
-      </w:r>
-      <w:proofErr w:type="spellStart"/>
-      <w:r>
-        <w:rPr>
-          <w:rFonts w:cstheme="minorHAnsi"/>
-        </w:rPr>
-        <w:t>Axios</w:t>
-      </w:r>
-      <w:proofErr w:type="spellEnd"/>
-      <w:r>
-        <w:rPr>
-          <w:rFonts w:cstheme="minorHAnsi"/>
-        </w:rPr>
-        <w:t xml:space="preserve"> Documentation </w:t>
+        <w:t xml:space="preserve">[9] Axios. (2023) Axios Documentation </w:t>
       </w:r>
       <w:hyperlink r:id="rId15" w:history="1">
         <w:r>
@@ -7491,34 +6649,7 @@
           <w:rFonts w:cstheme="minorHAnsi"/>
         </w:rPr>
         <w:tab/>
-      </w:r>
-      <w:proofErr w:type="spellStart"/>
-      <w:r>
-        <w:rPr>
-          <w:rFonts w:cstheme="minorHAnsi"/>
-        </w:rPr>
-        <w:t>Axios</w:t>
-      </w:r>
-      <w:proofErr w:type="spellEnd"/>
-      <w:r>
-        <w:rPr>
-          <w:rFonts w:cstheme="minorHAnsi"/>
-        </w:rPr>
-        <w:t xml:space="preserve"> is incredibly valuable to my project. To allow the front-end of my code to communicate with the back-end Express server, </w:t>
-      </w:r>
-      <w:proofErr w:type="spellStart"/>
-      <w:r>
-        <w:rPr>
-          <w:rFonts w:cstheme="minorHAnsi"/>
-        </w:rPr>
-        <w:t>Axios</w:t>
-      </w:r>
-      <w:proofErr w:type="spellEnd"/>
-      <w:r>
-        <w:rPr>
-          <w:rFonts w:cstheme="minorHAnsi"/>
-        </w:rPr>
-        <w:t xml:space="preserve"> is detrimental to this. All HTTP requests are done through this dependency. The documentation will allow me to see the structure I should be applying to my code. </w:t>
+        <w:t xml:space="preserve">Axios is incredibly valuable to my project. To allow the front-end of my code to communicate with the back-end Express server, Axios is detrimental to this. All HTTP requests are done through this dependency. The documentation will allow me to see the structure I should be applying to my code. </w:t>
       </w:r>
     </w:p>
     <w:p>
@@ -7567,21 +6698,7 @@
         <w:rPr>
           <w:rFonts w:cstheme="minorHAnsi"/>
         </w:rPr>
-        <w:t xml:space="preserve">[11] </w:t>
-      </w:r>
-      <w:proofErr w:type="spellStart"/>
-      <w:r>
-        <w:rPr>
-          <w:rFonts w:cstheme="minorHAnsi"/>
-        </w:rPr>
-        <w:t>Supertest</w:t>
-      </w:r>
-      <w:proofErr w:type="spellEnd"/>
-      <w:r>
-        <w:rPr>
-          <w:rFonts w:cstheme="minorHAnsi"/>
-        </w:rPr>
-        <w:t xml:space="preserve">. (2023) NPM </w:t>
+        <w:t xml:space="preserve">[11] Supertest. (2023) NPM </w:t>
       </w:r>
       <w:hyperlink r:id="rId17" w:history="1">
         <w:r>
@@ -7603,46 +6720,20 @@
           <w:rFonts w:cstheme="minorHAnsi"/>
         </w:rPr>
         <w:tab/>
-      </w:r>
-      <w:proofErr w:type="spellStart"/>
-      <w:r>
-        <w:rPr>
-          <w:rFonts w:cstheme="minorHAnsi"/>
-        </w:rPr>
-        <w:t>Supertest</w:t>
-      </w:r>
-      <w:proofErr w:type="spellEnd"/>
-      <w:r>
-        <w:rPr>
-          <w:rFonts w:cstheme="minorHAnsi"/>
-        </w:rPr>
-        <w:t xml:space="preserve"> is an integral part of my project, specifically for testing and development. As my project is employing TDD to develop functionality, </w:t>
-      </w:r>
-      <w:proofErr w:type="spellStart"/>
-      <w:r>
-        <w:rPr>
-          <w:rFonts w:cstheme="minorHAnsi"/>
-        </w:rPr>
-        <w:t>Supertest</w:t>
-      </w:r>
-      <w:proofErr w:type="spellEnd"/>
-      <w:r>
-        <w:rPr>
-          <w:rFonts w:cstheme="minorHAnsi"/>
-        </w:rPr>
-        <w:t xml:space="preserve"> will allow me to host my back-end server, to execute unit tests and ensure the correct functionalities are working as intended. </w:t>
-      </w:r>
-    </w:p>
-    <w:p>
-      <w:pPr>
-        <w:rPr>
-          <w:rFonts w:cstheme="minorHAnsi"/>
-        </w:rPr>
-      </w:pPr>
-      <w:r>
-        <w:rPr>
-          <w:rFonts w:cstheme="minorHAnsi"/>
-        </w:rPr>
+        <w:t xml:space="preserve">Supertest is an integral part of my project, specifically for testing and development. As my project is employing TDD to develop functionality, Supertest will allow me to host my back-end server, to execute unit tests and ensure the correct functionalities are working as intended. </w:t>
+      </w:r>
+    </w:p>
+    <w:p>
+      <w:pPr>
+        <w:rPr>
+          <w:rFonts w:cstheme="minorHAnsi"/>
+        </w:rPr>
+      </w:pPr>
+      <w:r>
+        <w:rPr>
+          <w:rFonts w:cstheme="minorHAnsi"/>
+        </w:rPr>
+        <w:lastRenderedPageBreak/>
         <w:t xml:space="preserve">[12] Jest. (2023) Jest Documentation </w:t>
       </w:r>
       <w:hyperlink r:id="rId18" w:history="1">
@@ -7665,21 +6756,7 @@
           <w:rFonts w:cstheme="minorHAnsi"/>
         </w:rPr>
         <w:tab/>
-        <w:t xml:space="preserve">Similar to </w:t>
-      </w:r>
-      <w:proofErr w:type="spellStart"/>
-      <w:r>
-        <w:rPr>
-          <w:rFonts w:cstheme="minorHAnsi"/>
-        </w:rPr>
-        <w:t>Supertest</w:t>
-      </w:r>
-      <w:proofErr w:type="spellEnd"/>
-      <w:r>
-        <w:rPr>
-          <w:rFonts w:cstheme="minorHAnsi"/>
-        </w:rPr>
-        <w:t xml:space="preserve">, Jest is an important </w:t>
+        <w:t xml:space="preserve">Similar to Supertest, Jest is an important </w:t>
       </w:r>
       <w:r>
         <w:rPr>
@@ -7729,14 +6806,7 @@
           <w:rFonts w:cstheme="minorHAnsi"/>
         </w:rPr>
         <w:tab/>
-        <w:t xml:space="preserve">MongoDB Atlas is a cloud database solution provided by MongoDB. This will allow </w:t>
-      </w:r>
-      <w:r>
-        <w:rPr>
-          <w:rFonts w:cstheme="minorHAnsi"/>
-        </w:rPr>
-        <w:lastRenderedPageBreak/>
-        <w:t xml:space="preserve">me to move my local NoSQL MongoDB database to the cloud, ensuring for 24/7 availability as it is not suitable to be running it off a local machine. In addition, this will also provide a more secure implementation and security features. </w:t>
+        <w:t xml:space="preserve">MongoDB Atlas is a cloud database solution provided by MongoDB. This will allow me to move my local NoSQL MongoDB database to the cloud, ensuring for 24/7 availability as it is not suitable to be running it off a local machine. In addition, this will also provide a more secure implementation and security features. </w:t>
       </w:r>
     </w:p>
     <w:p>
@@ -7772,23 +6842,7 @@
             <w:rFonts w:cstheme="minorHAnsi"/>
             <w:shd w:val="clear" w:color="auto" w:fill="FFFFFF"/>
           </w:rPr>
-          <w:t>https://citeseerx.i</w:t>
-        </w:r>
-        <w:r>
-          <w:rPr>
-            <w:rStyle w:val="Hyperlink"/>
-            <w:rFonts w:cstheme="minorHAnsi"/>
-            <w:shd w:val="clear" w:color="auto" w:fill="FFFFFF"/>
-          </w:rPr>
-          <w:t>s</w:t>
-        </w:r>
-        <w:r>
-          <w:rPr>
-            <w:rStyle w:val="Hyperlink"/>
-            <w:rFonts w:cstheme="minorHAnsi"/>
-            <w:shd w:val="clear" w:color="auto" w:fill="FFFFFF"/>
-          </w:rPr>
-          <w:t>t.psu.edu/document?repid=rep1&amp;type=pdf&amp;doi=5bc96df3f498485ac409a9a9908df85d1e84fa98</w:t>
+          <w:t>https://citeseerx.ist.psu.edu/document?repid=rep1&amp;type=pdf&amp;doi=5bc96df3f498485ac409a9a9908df85d1e84fa98</w:t>
         </w:r>
       </w:hyperlink>
       <w:r>
@@ -7881,21 +6935,7 @@
             <w:rStyle w:val="Hyperlink"/>
             <w:rFonts w:cstheme="minorHAnsi"/>
           </w:rPr>
-          <w:t>https://www.scirp.org/journal/paperinformatio</w:t>
-        </w:r>
-        <w:r>
-          <w:rPr>
-            <w:rStyle w:val="Hyperlink"/>
-            <w:rFonts w:cstheme="minorHAnsi"/>
-          </w:rPr>
-          <w:t>n</w:t>
-        </w:r>
-        <w:r>
-          <w:rPr>
-            <w:rStyle w:val="Hyperlink"/>
-            <w:rFonts w:cstheme="minorHAnsi"/>
-          </w:rPr>
-          <w:t>?paperid=25428</w:t>
+          <w:t>https://www.scirp.org/journal/paperinformation?paperid=25428</w:t>
         </w:r>
       </w:hyperlink>
       <w:r>
@@ -7970,35 +7010,7 @@
             <w:rStyle w:val="Hyperlink"/>
             <w:rFonts w:cstheme="minorHAnsi"/>
           </w:rPr>
-          <w:t>https://shubhamjha25.medium.com/u</w:t>
-        </w:r>
-        <w:r>
-          <w:rPr>
-            <w:rStyle w:val="Hyperlink"/>
-            <w:rFonts w:cstheme="minorHAnsi"/>
-          </w:rPr>
-          <w:t>n</w:t>
-        </w:r>
-        <w:r>
-          <w:rPr>
-            <w:rStyle w:val="Hyperlink"/>
-            <w:rFonts w:cstheme="minorHAnsi"/>
-          </w:rPr>
-          <w:t>derstanding</w:t>
-        </w:r>
-        <w:r>
-          <w:rPr>
-            <w:rStyle w:val="Hyperlink"/>
-            <w:rFonts w:cstheme="minorHAnsi"/>
-          </w:rPr>
-          <w:t>-</w:t>
-        </w:r>
-        <w:r>
-          <w:rPr>
-            <w:rStyle w:val="Hyperlink"/>
-            <w:rFonts w:cstheme="minorHAnsi"/>
-          </w:rPr>
-          <w:t>the-mvc-architecture-in-the-mern-stack-aff893abce50</w:t>
+          <w:t>https://shubhamjha25.medium.com/understanding-the-mvc-architecture-in-the-mern-stack-aff893abce50</w:t>
         </w:r>
       </w:hyperlink>
       <w:r>
@@ -9651,10 +8663,6 @@
 </file>
 
 <file path=customXml/item1.xml><?xml version="1.0" encoding="utf-8"?>
-<b:Sources xmlns:b="http://schemas.openxmlformats.org/officeDocument/2006/bibliography" xmlns="http://schemas.openxmlformats.org/officeDocument/2006/bibliography" SelectedStyle="/APASixthEditionOfficeOnline.xsl" StyleName="APA" Version="6"/>
-</file>
-
-<file path=customXml/item2.xml><?xml version="1.0" encoding="utf-8"?>
 <s:customData xmlns="http://www.wps.cn/officeDocument/2013/wpsCustomData" xmlns:s="http://www.wps.cn/officeDocument/2013/wpsCustomData">
   <customSectProps>
     <customSectPr/>
@@ -9665,18 +8673,22 @@
 </s:customData>
 </file>
 
+<file path=customXml/item2.xml><?xml version="1.0" encoding="utf-8"?>
+<b:Sources xmlns:b="http://schemas.openxmlformats.org/officeDocument/2006/bibliography" xmlns="http://schemas.openxmlformats.org/officeDocument/2006/bibliography" SelectedStyle="/APASixthEditionOfficeOnline.xsl" StyleName="APA" Version="6"/>
+</file>
+
 <file path=customXml/itemProps1.xml><?xml version="1.0" encoding="utf-8"?>
+<ds:datastoreItem xmlns:ds="http://schemas.openxmlformats.org/officeDocument/2006/customXml" ds:itemID="{B1977F7D-205B-4081-913C-38D41E755F92}">
+  <ds:schemaRefs>
+    <ds:schemaRef ds:uri="http://www.wps.cn/officeDocument/2013/wpsCustomData"/>
+  </ds:schemaRefs>
+</ds:datastoreItem>
+</file>
+
+<file path=customXml/itemProps2.xml><?xml version="1.0" encoding="utf-8"?>
 <ds:datastoreItem xmlns:ds="http://schemas.openxmlformats.org/officeDocument/2006/customXml" ds:itemID="{93A05A24-A227-744C-8CF4-8B44A78C10D4}">
   <ds:schemaRefs>
     <ds:schemaRef ds:uri="http://schemas.openxmlformats.org/officeDocument/2006/bibliography"/>
   </ds:schemaRefs>
 </ds:datastoreItem>
-</file>
-
-<file path=customXml/itemProps2.xml><?xml version="1.0" encoding="utf-8"?>
-<ds:datastoreItem xmlns:ds="http://schemas.openxmlformats.org/officeDocument/2006/customXml" ds:itemID="{B1977F7D-205B-4081-913C-38D41E755F92}">
-  <ds:schemaRefs>
-    <ds:schemaRef ds:uri="http://www.wps.cn/officeDocument/2013/wpsCustomData"/>
-  </ds:schemaRefs>
-</ds:datastoreItem>
 </file>
</xml_diff>